<commit_message>
Adición de modelo espaciales
</commit_message>
<xml_diff>
--- a/Informe_Salida/Vibrio_InformeFinal_ExPacifico2021.docx
+++ b/Informe_Salida/Vibrio_InformeFinal_ExPacifico2021.docx
@@ -1,6 +1,6 @@
 
 <file path=word/document.xml><?xml version="1.0" encoding="utf-8"?>
-<w:document xmlns:wpc="http://schemas.microsoft.com/office/word/2010/wordprocessingCanvas" xmlns:cx="http://schemas.microsoft.com/office/drawing/2014/chartex" xmlns:cx1="http://schemas.microsoft.com/office/drawing/2015/9/8/chartex" xmlns:cx2="http://schemas.microsoft.com/office/drawing/2015/10/21/chartex" xmlns:cx3="http://schemas.microsoft.com/office/drawing/2016/5/9/chartex" xmlns:cx4="http://schemas.microsoft.com/office/drawing/2016/5/10/chartex" xmlns:cx5="http://schemas.microsoft.com/office/drawing/2016/5/11/chartex" xmlns:cx6="http://schemas.microsoft.com/office/drawing/2016/5/12/chartex" xmlns:cx7="http://schemas.microsoft.com/office/drawing/2016/5/13/chartex" xmlns:cx8="http://schemas.microsoft.com/office/drawing/2016/5/14/chartex" xmlns:mc="http://schemas.openxmlformats.org/markup-compatibility/2006" xmlns:aink="http://schemas.microsoft.com/office/drawing/2016/ink" xmlns:am3d="http://schemas.microsoft.com/office/drawing/2017/model3d" xmlns:o="urn:schemas-microsoft-com:office:office" xmlns:r="http://schemas.openxmlformats.org/officeDocument/2006/relationships" xmlns:m="http://schemas.openxmlformats.org/officeDocument/2006/math" xmlns:v="urn:schemas-microsoft-com:vml" xmlns:wp14="http://schemas.microsoft.com/office/word/2010/wordprocessingDrawing" xmlns:wp="http://schemas.openxmlformats.org/drawingml/2006/wordprocessingDrawing" xmlns:w10="urn:schemas-microsoft-com:office:word" xmlns:w="http://schemas.openxmlformats.org/wordprocessingml/2006/main" xmlns:w14="http://schemas.microsoft.com/office/word/2010/wordml" xmlns:w15="http://schemas.microsoft.com/office/word/2012/wordml" xmlns:w16cex="http://schemas.microsoft.com/office/word/2018/wordml/cex" xmlns:w16cid="http://schemas.microsoft.com/office/word/2016/wordml/cid" xmlns:w16="http://schemas.microsoft.com/office/word/2018/wordml" xmlns:w16sdtdh="http://schemas.microsoft.com/office/word/2020/wordml/sdtdatahash" xmlns:w16se="http://schemas.microsoft.com/office/word/2015/wordml/symex" xmlns:wpg="http://schemas.microsoft.com/office/word/2010/wordprocessingGroup" xmlns:wpi="http://schemas.microsoft.com/office/word/2010/wordprocessingInk" xmlns:wne="http://schemas.microsoft.com/office/word/2006/wordml" xmlns:wps="http://schemas.microsoft.com/office/word/2010/wordprocessingShape" mc:Ignorable="w14 w15 w16se w16cid w16 w16cex w16sdtdh wp14">
+<w:document xmlns:wpc="http://schemas.microsoft.com/office/word/2010/wordprocessingCanvas" xmlns:cx="http://schemas.microsoft.com/office/drawing/2014/chartex" xmlns:cx1="http://schemas.microsoft.com/office/drawing/2015/9/8/chartex" xmlns:cx2="http://schemas.microsoft.com/office/drawing/2015/10/21/chartex" xmlns:cx3="http://schemas.microsoft.com/office/drawing/2016/5/9/chartex" xmlns:cx4="http://schemas.microsoft.com/office/drawing/2016/5/10/chartex" xmlns:cx5="http://schemas.microsoft.com/office/drawing/2016/5/11/chartex" xmlns:cx6="http://schemas.microsoft.com/office/drawing/2016/5/12/chartex" xmlns:cx7="http://schemas.microsoft.com/office/drawing/2016/5/13/chartex" xmlns:cx8="http://schemas.microsoft.com/office/drawing/2016/5/14/chartex" xmlns:mc="http://schemas.openxmlformats.org/markup-compatibility/2006" xmlns:aink="http://schemas.microsoft.com/office/drawing/2016/ink" xmlns:am3d="http://schemas.microsoft.com/office/drawing/2017/model3d" xmlns:o="urn:schemas-microsoft-com:office:office" xmlns:oel="http://schemas.microsoft.com/office/2019/extlst" xmlns:r="http://schemas.openxmlformats.org/officeDocument/2006/relationships" xmlns:m="http://schemas.openxmlformats.org/officeDocument/2006/math" xmlns:v="urn:schemas-microsoft-com:vml" xmlns:wp14="http://schemas.microsoft.com/office/word/2010/wordprocessingDrawing" xmlns:wp="http://schemas.openxmlformats.org/drawingml/2006/wordprocessingDrawing" xmlns:w10="urn:schemas-microsoft-com:office:word" xmlns:w="http://schemas.openxmlformats.org/wordprocessingml/2006/main" xmlns:w14="http://schemas.microsoft.com/office/word/2010/wordml" xmlns:w15="http://schemas.microsoft.com/office/word/2012/wordml" xmlns:w16cex="http://schemas.microsoft.com/office/word/2018/wordml/cex" xmlns:w16cid="http://schemas.microsoft.com/office/word/2016/wordml/cid" xmlns:w16="http://schemas.microsoft.com/office/word/2018/wordml" xmlns:w16du="http://schemas.microsoft.com/office/word/2023/wordml/word16du" xmlns:w16sdtdh="http://schemas.microsoft.com/office/word/2020/wordml/sdtdatahash" xmlns:w16se="http://schemas.microsoft.com/office/word/2015/wordml/symex" xmlns:wpg="http://schemas.microsoft.com/office/word/2010/wordprocessingGroup" xmlns:wpi="http://schemas.microsoft.com/office/word/2010/wordprocessingInk" xmlns:wne="http://schemas.microsoft.com/office/word/2006/wordml" xmlns:wps="http://schemas.microsoft.com/office/word/2010/wordprocessingShape" mc:Ignorable="w14 w15 w16se w16cid w16 w16cex w16sdtdh wp14">
   <w:body>
     <w:p>
       <w:pPr>
@@ -1482,7 +1482,7 @@
         <w:fldChar w:fldCharType="begin"/>
       </w:r>
       <w:r>
-        <w:instrText xml:space="preserve"> ADDIN ZOTERO_ITEM CSL_CITATION {"citationID":"1sCzLXCJ","properties":{"formattedCitation":"(Wong et\\uc0\\u160{}al., 2019)","plainCitation":"(Wong et al., 2019)","noteIndex":0},"citationItems":[{"id":4789,"uris":["http://zotero.org/users/8864020/items/NVZSSPEG",["http://zotero.org/users/8864020/items/NVZSSPEG"]],"uri":["http://zotero.org/users/8864020/items/NVZSSPEG",["http://zotero.org/users/8864020/items/NVZSSPEG"]],"itemData":{"id":4789,"type":"article-journal","abstract":"We measured Vibrio spp. distribution and community profile in the tropical estuary of Port Klang and coastal water of Port Dickson, Malaysia. Vibrio spp. abundance ranged from 15 to 2395 colony forming units mL−1, and was driven by salinity and chlorophyll a (Chl a) concentration. However, the effect of salinity was pronounced only when salinity was &lt;20 ppt. A total of 27 Vibrio spp. were identified, and the Vibrio spp. community at Port Dickson was more diverse (H′ = 1.94 ± 0.21). However species composition between Port Dickson and Port Klang were similar. Two frequently occurring Vibrio spp. were V. owensii and V. rotiferianus, which exhibited relatively higher growth rates (ANCOVA: F &gt; 4.338, P &lt; 0.05). Co-culture experiments between fast- and slow-growing Vibrio spp. revealed that fast-growing Vibrio spp. (r-strategists) were overwhelmed by slower-growing Vibrio spp. (K-strategists) when nutrient conditions were set towards oligotrophy. In response to resource availability, the intrinsic growth strategy of each Vibrio spp. determined its occurrence and the development of Vibrio spp. community composition.","container-title":"FEMS Microbiology Ecology","DOI":"10.1093/femsec/fiz176","ISSN":"0168-6496, 1574-6941","issue":"11","language":"en","page":"fiz176","source":"DOI.org (Crossref)","title":"Environmental control of Vibrio spp. abundance and community structure in tropical waters","volume":"95","author":[{"family":"Wong","given":"Yi You"},{"family":"Lee","given":"Choon Weng"},{"family":"Bong","given":"Chui Wei"},{"family":"Lim","given":"Joon Hai"},{"family":"Narayanan","given":"Kumaran"},{"family":"Sim","given":"Edmund Ui Hang"}],"issued":{"date-parts":[["2019",11,1]]}}}],"schema":"https://github.com/citation-style-language/schema/raw/master/csl-citation.json"} </w:instrText>
+        <w:instrText xml:space="preserve"> ADDIN ZOTERO_ITEM CSL_CITATION {"citationID":"1sCzLXCJ","properties":{"formattedCitation":"(Wong et\\uc0\\u160{}al., 2019)","plainCitation":"(Wong et al., 2019)","noteIndex":0},"citationItems":[{"id":632,"uris":["http://zotero.org/users/8864020/items/NVZSSPEG",["http://zotero.org/users/8864020/items/NVZSSPEG"],["http://zotero.org/users/8864020/items/NVZSSPEG",["http://zotero.org/users/8864020/items/NVZSSPEG"]]],"itemData":{"id":632,"type":"article-journal","abstract":"We measured Vibrio spp. distribution and community profile in the tropical estuary of Port Klang and coastal water of Port Dickson, Malaysia. Vibrio spp. abundance ranged from 15 to 2395 colony forming units mL−1, and was driven by salinity and chlorophyll a (Chl a) concentration. However, the effect of salinity was pronounced only when salinity was &lt;20 ppt. A total of 27 Vibrio spp. were identified, and the Vibrio spp. community at Port Dickson was more diverse (H′ = 1.94 ± 0.21). However species composition between Port Dickson and Port Klang were similar. Two frequently occurring Vibrio spp. were V. owensii and V. rotiferianus, which exhibited relatively higher growth rates (ANCOVA: F &gt; 4.338, P &lt; 0.05). Co-culture experiments between fast- and slow-growing Vibrio spp. revealed that fast-growing Vibrio spp. (r-strategists) were overwhelmed by slower-growing Vibrio spp. (K-strategists) when nutrient conditions were set towards oligotrophy. In response to resource availability, the intrinsic growth strategy of each Vibrio spp. determined its occurrence and the development of Vibrio spp. community composition.","container-title":"FEMS Microbiology Ecology","DOI":"10.1093/femsec/fiz176","ISSN":"0168-6496, 1574-6941","issue":"11","language":"en","page":"fiz176","source":"DOI.org (Crossref)","title":"Environmental control of Vibrio spp. abundance and community structure in tropical waters","volume":"95","author":[{"family":"Wong","given":"Yi You"},{"family":"Lee","given":"Choon Weng"},{"family":"Bong","given":"Chui Wei"},{"family":"Lim","given":"Joon Hai"},{"family":"Narayanan","given":"Kumaran"},{"family":"Sim","given":"Edmund Ui Hang"}],"issued":{"date-parts":[["2019",11,1]]}}}],"schema":"https://github.com/citation-style-language/schema/raw/master/csl-citation.json"} </w:instrText>
       </w:r>
       <w:r>
         <w:fldChar w:fldCharType="separate"/>
@@ -1521,7 +1521,7 @@
         <w:fldChar w:fldCharType="begin"/>
       </w:r>
       <w:r>
-        <w:instrText xml:space="preserve"> ADDIN ZOTERO_ITEM CSL_CITATION {"citationID":"yfJLfojY","properties":{"formattedCitation":"(Thompson et\\uc0\\u160{}al., 2006)","plainCitation":"(Thompson et al., 2006)","noteIndex":0},"citationItems":[{"id":4772,"uris":["http://zotero.org/users/8864020/items/HYUBJKX6",["http://zotero.org/users/8864020/items/HYUBJKX6"]],"uri":["http://zotero.org/users/8864020/items/HYUBJKX6",["http://zotero.org/users/8864020/items/HYUBJKX6"]],"itemData":{"id":4772,"type":"book","call-number":"QR82.S6 B56 2006","event-place":"Washington, D.C","ISBN":"978-1-55581-365-9","language":"en","note":"OCLC: ocm62341991","number-of-pages":"423","publisher":"ASM Press","publisher-place":"Washington, D.C","source":"Library of Congress ISBN","title":"The biology of vibrios","editor":[{"family":"Thompson","given":"Fabiano Lopes"},{"family":"Austin","given":"B."},{"family":"Swings","given":"J. G."},{"family":"American Society for Microbiology","given":""}],"issued":{"date-parts":[["2006"]]}}}],"schema":"https://github.com/citation-style-language/schema/raw/master/csl-citation.json"} </w:instrText>
+        <w:instrText xml:space="preserve"> ADDIN ZOTERO_ITEM CSL_CITATION {"citationID":"yfJLfojY","properties":{"formattedCitation":"(Thompson et\\uc0\\u160{}al., 2006)","plainCitation":"(Thompson et al., 2006)","noteIndex":0},"citationItems":[{"id":641,"uris":["http://zotero.org/users/8864020/items/HYUBJKX6",["http://zotero.org/users/8864020/items/HYUBJKX6"],["http://zotero.org/users/8864020/items/HYUBJKX6",["http://zotero.org/users/8864020/items/HYUBJKX6"]]],"itemData":{"id":641,"type":"book","call-number":"QR82.S6 B56 2006","event-place":"Washington, D.C","ISBN":"978-1-55581-365-9","language":"en","note":"OCLC: ocm62341991","number-of-pages":"423","publisher":"ASM Press","publisher-place":"Washington, D.C","source":"Library of Congress ISBN","title":"The biology of vibrios","editor":[{"family":"Thompson","given":"Fabiano Lopes"},{"family":"Austin","given":"B."},{"family":"Swings","given":"J. G."},{"family":"American Society for Microbiology","given":""}],"issued":{"date-parts":[["2006"]]}}}],"schema":"https://github.com/citation-style-language/schema/raw/master/csl-citation.json"} </w:instrText>
       </w:r>
       <w:r>
         <w:fldChar w:fldCharType="separate"/>
@@ -1590,7 +1590,7 @@
         <w:fldChar w:fldCharType="begin"/>
       </w:r>
       <w:r>
-        <w:instrText xml:space="preserve"> ADDIN ZOTERO_ITEM CSL_CITATION {"citationID":"eEmVaHdj","properties":{"formattedCitation":"(Thompson et\\uc0\\u160{}al., 2006)","plainCitation":"(Thompson et al., 2006)","noteIndex":0},"citationItems":[{"id":4772,"uris":["http://zotero.org/users/8864020/items/HYUBJKX6",["http://zotero.org/users/8864020/items/HYUBJKX6"]],"uri":["http://zotero.org/users/8864020/items/HYUBJKX6",["http://zotero.org/users/8864020/items/HYUBJKX6"]],"itemData":{"id":4772,"type":"book","call-number":"QR82.S6 B56 2006","event-place":"Washington, D.C","ISBN":"978-1-55581-365-9","language":"en","note":"OCLC: ocm62341991","number-of-pages":"423","publisher":"ASM Press","publisher-place":"Washington, D.C","source":"Library of Congress ISBN","title":"The biology of vibrios","editor":[{"family":"Thompson","given":"Fabiano Lopes"},{"family":"Austin","given":"B."},{"family":"Swings","given":"J. G."},{"family":"American Society for Microbiology","given":""}],"issued":{"date-parts":[["2006"]]}}}],"schema":"https://github.com/citation-style-language/schema/raw/master/csl-citation.json"} </w:instrText>
+        <w:instrText xml:space="preserve"> ADDIN ZOTERO_ITEM CSL_CITATION {"citationID":"eEmVaHdj","properties":{"formattedCitation":"(Thompson et\\uc0\\u160{}al., 2006)","plainCitation":"(Thompson et al., 2006)","noteIndex":0},"citationItems":[{"id":641,"uris":["http://zotero.org/users/8864020/items/HYUBJKX6",["http://zotero.org/users/8864020/items/HYUBJKX6"],["http://zotero.org/users/8864020/items/HYUBJKX6",["http://zotero.org/users/8864020/items/HYUBJKX6"]]],"itemData":{"id":641,"type":"book","call-number":"QR82.S6 B56 2006","event-place":"Washington, D.C","ISBN":"978-1-55581-365-9","language":"en","note":"OCLC: ocm62341991","number-of-pages":"423","publisher":"ASM Press","publisher-place":"Washington, D.C","source":"Library of Congress ISBN","title":"The biology of vibrios","editor":[{"family":"Thompson","given":"Fabiano Lopes"},{"family":"Austin","given":"B."},{"family":"Swings","given":"J. G."},{"family":"American Society for Microbiology","given":""}],"issued":{"date-parts":[["2006"]]}}}],"schema":"https://github.com/citation-style-language/schema/raw/master/csl-citation.json"} </w:instrText>
       </w:r>
       <w:r>
         <w:fldChar w:fldCharType="separate"/>
@@ -1626,7 +1626,7 @@
         <w:fldChar w:fldCharType="begin"/>
       </w:r>
       <w:r>
-        <w:instrText xml:space="preserve"> ADDIN ZOTERO_ITEM CSL_CITATION {"citationID":"0tr0bPzj","properties":{"formattedCitation":"(Ceccarelli &amp; Colwell, 2014; Rosenberg &amp; Falkovitz, 2004; Thompson et\\uc0\\u160{}al., 2006)","plainCitation":"(Ceccarelli &amp; Colwell, 2014; Rosenberg &amp; Falkovitz, 2004; Thompson et al., 2006)","noteIndex":0},"citationItems":[{"id":4692,"uris":["http://zotero.org/users/8864020/items/DU2NBUZU",["http://zotero.org/users/8864020/items/DU2NBUZU"]],"uri":["http://zotero.org/users/8864020/items/DU2NBUZU",["http://zotero.org/users/8864020/items/DU2NBUZU"]],"itemData":{"id":4692,"type":"article-journal","container-title":"Frontiers in Microbiology","DOI":"10.3389/fmicb.2014.00256","ISSN":"1664-302X","journalAbbreviation":"Front. Microbiol.","language":"en","source":"DOI.org (Crossref)","title":"Vibrio ecology, pathogenesis, and evolution","URL":"http://journal.frontiersin.org/article/10.3389/fmicb.2014.00256/abstract","volume":"5","author":[{"family":"Ceccarelli","given":"Daniela"},{"family":"Colwell","given":"Rita R."}],"accessed":{"date-parts":[["2023",4,24]]},"issued":{"date-parts":[["2014",5,28]]}}},{"id":4790,"uris":["http://zotero.org/users/8864020/items/W2ASJTMH",["http://zotero.org/users/8864020/items/W2ASJTMH"]],"uri":["http://zotero.org/users/8864020/items/W2ASJTMH",["http://zotero.org/users/8864020/items/W2ASJTMH"]],"itemData":{"id":4790,"type":"article-journal","container-title":"Annu. Rev. Microbiol.","note":"publisher: Annual Reviews","page":"143–159","title":"The Vibrio shiloi/Oculina patagonica model system of coral bleaching","volume":"58","author":[{"family":"Rosenberg","given":"Eugene"},{"family":"Falkovitz","given":"Leah"}],"issued":{"date-parts":[["2004"]]}}},{"id":4772,"uris":["http://zotero.org/users/8864020/items/HYUBJKX6",["http://zotero.org/users/8864020/items/HYUBJKX6"]],"uri":["http://zotero.org/users/8864020/items/HYUBJKX6",["http://zotero.org/users/8864020/items/HYUBJKX6"]],"itemData":{"id":4772,"type":"book","call-number":"QR82.S6 B56 2006","event-place":"Washington, D.C","ISBN":"978-1-55581-365-9","language":"en","note":"OCLC: ocm62341991","number-of-pages":"423","publisher":"ASM Press","publisher-place":"Washington, D.C","source":"Library of Congress ISBN","title":"The biology of vibrios","editor":[{"family":"Thompson","given":"Fabiano Lopes"},{"family":"Austin","given":"B."},{"family":"Swings","given":"J. G."},{"family":"American Society for Microbiology","given":""}],"issued":{"date-parts":[["2006"]]}}}],"schema":"https://github.com/citation-style-language/schema/raw/master/csl-citation.json"} </w:instrText>
+        <w:instrText xml:space="preserve"> ADDIN ZOTERO_ITEM CSL_CITATION {"citationID":"0tr0bPzj","properties":{"formattedCitation":"(Ceccarelli &amp; Colwell, 2014; Rosenberg &amp; Falkovitz, 2004; Thompson et\\uc0\\u160{}al., 2006)","plainCitation":"(Ceccarelli &amp; Colwell, 2014; Rosenberg &amp; Falkovitz, 2004; Thompson et al., 2006)","noteIndex":0},"citationItems":[{"id":617,"uris":["http://zotero.org/users/8864020/items/DU2NBUZU",["http://zotero.org/users/8864020/items/DU2NBUZU"],["http://zotero.org/users/8864020/items/DU2NBUZU",["http://zotero.org/users/8864020/items/DU2NBUZU"]]],"itemData":{"id":617,"type":"article-journal","container-title":"Frontiers in Microbiology","DOI":"10.3389/fmicb.2014.00256","ISSN":"1664-302X","journalAbbreviation":"Front. Microbiol.","language":"en","source":"DOI.org (Crossref)","title":"Vibrio ecology, pathogenesis, and evolution","URL":"http://journal.frontiersin.org/article/10.3389/fmicb.2014.00256/abstract","volume":"5","author":[{"family":"Ceccarelli","given":"Daniela"},{"family":"Colwell","given":"Rita R."}],"accessed":{"date-parts":[["2023",4,24]]},"issued":{"date-parts":[["2014",5,28]]}}},{"id":631,"uris":["http://zotero.org/users/8864020/items/W2ASJTMH",["http://zotero.org/users/8864020/items/W2ASJTMH"],["http://zotero.org/users/8864020/items/W2ASJTMH",["http://zotero.org/users/8864020/items/W2ASJTMH"]]],"itemData":{"id":631,"type":"article-journal","container-title":"Annu. Rev. Microbiol.","note":"publisher: Annual Reviews","page":"143–159","title":"The Vibrio shiloi/Oculina patagonica model system of coral bleaching","volume":"58","author":[{"family":"Rosenberg","given":"Eugene"},{"family":"Falkovitz","given":"Leah"}],"issued":{"date-parts":[["2004"]]}}},{"id":641,"uris":["http://zotero.org/users/8864020/items/HYUBJKX6",["http://zotero.org/users/8864020/items/HYUBJKX6"],["http://zotero.org/users/8864020/items/HYUBJKX6",["http://zotero.org/users/8864020/items/HYUBJKX6"]]],"itemData":{"id":641,"type":"book","call-number":"QR82.S6 B56 2006","event-place":"Washington, D.C","ISBN":"978-1-55581-365-9","language":"en","note":"OCLC: ocm62341991","number-of-pages":"423","publisher":"ASM Press","publisher-place":"Washington, D.C","source":"Library of Congress ISBN","title":"The biology of vibrios","editor":[{"family":"Thompson","given":"Fabiano Lopes"},{"family":"Austin","given":"B."},{"family":"Swings","given":"J. G."},{"family":"American Society for Microbiology","given":""}],"issued":{"date-parts":[["2006"]]}}}],"schema":"https://github.com/citation-style-language/schema/raw/master/csl-citation.json"} </w:instrText>
       </w:r>
       <w:r>
         <w:fldChar w:fldCharType="separate"/>
@@ -1710,7 +1710,7 @@
         <w:fldChar w:fldCharType="begin"/>
       </w:r>
       <w:r>
-        <w:instrText xml:space="preserve"> ADDIN ZOTERO_ITEM CSL_CITATION {"citationID":"d3pu4F1H","properties":{"formattedCitation":"(Thompson et\\uc0\\u160{}al., 2006)","plainCitation":"(Thompson et al., 2006)","noteIndex":0},"citationItems":[{"id":4772,"uris":["http://zotero.org/users/8864020/items/HYUBJKX6",["http://zotero.org/users/8864020/items/HYUBJKX6"]],"uri":["http://zotero.org/users/8864020/items/HYUBJKX6",["http://zotero.org/users/8864020/items/HYUBJKX6"]],"itemData":{"id":4772,"type":"book","call-number":"QR82.S6 B56 2006","event-place":"Washington, D.C","ISBN":"978-1-55581-365-9","language":"en","note":"OCLC: ocm62341991","number-of-pages":"423","publisher":"ASM Press","publisher-place":"Washington, D.C","source":"Library of Congress ISBN","title":"The biology of vibrios","editor":[{"family":"Thompson","given":"Fabiano Lopes"},{"family":"Austin","given":"B."},{"family":"Swings","given":"J. G."},{"family":"American Society for Microbiology","given":""}],"issued":{"date-parts":[["2006"]]}}}],"schema":"https://github.com/citation-style-language/schema/raw/master/csl-citation.json"} </w:instrText>
+        <w:instrText xml:space="preserve"> ADDIN ZOTERO_ITEM CSL_CITATION {"citationID":"d3pu4F1H","properties":{"formattedCitation":"(Thompson et\\uc0\\u160{}al., 2006)","plainCitation":"(Thompson et al., 2006)","noteIndex":0},"citationItems":[{"id":641,"uris":["http://zotero.org/users/8864020/items/HYUBJKX6",["http://zotero.org/users/8864020/items/HYUBJKX6"],["http://zotero.org/users/8864020/items/HYUBJKX6",["http://zotero.org/users/8864020/items/HYUBJKX6"]]],"itemData":{"id":641,"type":"book","call-number":"QR82.S6 B56 2006","event-place":"Washington, D.C","ISBN":"978-1-55581-365-9","language":"en","note":"OCLC: ocm62341991","number-of-pages":"423","publisher":"ASM Press","publisher-place":"Washington, D.C","source":"Library of Congress ISBN","title":"The biology of vibrios","editor":[{"family":"Thompson","given":"Fabiano Lopes"},{"family":"Austin","given":"B."},{"family":"Swings","given":"J. G."},{"family":"American Society for Microbiology","given":""}],"issued":{"date-parts":[["2006"]]}}}],"schema":"https://github.com/citation-style-language/schema/raw/master/csl-citation.json"} </w:instrText>
       </w:r>
       <w:r>
         <w:fldChar w:fldCharType="separate"/>
@@ -1947,7 +1947,7 @@
         <w:fldChar w:fldCharType="begin"/>
       </w:r>
       <w:r>
-        <w:instrText xml:space="preserve"> ADDIN ZOTERO_ITEM CSL_CITATION {"citationID":"JZzwqkqY","properties":{"formattedCitation":"(Oliver &amp; Oliver, K, 2007)","plainCitation":"(Oliver &amp; Oliver, K, 2007)","noteIndex":0},"citationItems":[{"id":4687,"uris":["http://zotero.org/users/8864020/items/MFMWBKH8",["http://zotero.org/users/8864020/items/MFMWBKH8"]],"uri":["http://zotero.org/users/8864020/items/MFMWBKH8",["http://zotero.org/users/8864020/items/MFMWBKH8"]],"itemData":{"id":4687,"type":"chapter","container-title":"Food Microbiology: Fundamentals and Frontiers","edition":"3rd ed","event-place":"Washington, D.C","publisher":"ASM Press","publisher-place":"Washington, D.C","title":"Vibrio Species","author":[{"family":"Oliver","given":"J."},{"family":"Oliver, K","given":""}],"issued":{"date-parts":[["2007"]]}}}],"schema":"https://github.com/citation-style-language/schema/raw/master/csl-citation.json"} </w:instrText>
+        <w:instrText xml:space="preserve"> ADDIN ZOTERO_ITEM CSL_CITATION {"citationID":"JZzwqkqY","properties":{"formattedCitation":"(Oliver &amp; Oliver, K, 2007)","plainCitation":"(Oliver &amp; Oliver, K, 2007)","noteIndex":0},"citationItems":[{"id":622,"uris":["http://zotero.org/users/8864020/items/MFMWBKH8",["http://zotero.org/users/8864020/items/MFMWBKH8"],["http://zotero.org/users/8864020/items/MFMWBKH8",["http://zotero.org/users/8864020/items/MFMWBKH8"]]],"itemData":{"id":622,"type":"chapter","container-title":"Food Microbiology: Fundamentals and Frontiers","edition":"3rd ed","event-place":"Washington, D.C","publisher":"ASM Press","publisher-place":"Washington, D.C","title":"Vibrio Species","author":[{"family":"Oliver","given":"J."},{"family":"Oliver, K","given":""}],"issued":{"date-parts":[["2007"]]}}}],"schema":"https://github.com/citation-style-language/schema/raw/master/csl-citation.json"} </w:instrText>
       </w:r>
       <w:r>
         <w:fldChar w:fldCharType="separate"/>
@@ -1973,7 +1973,7 @@
         <w:fldChar w:fldCharType="begin"/>
       </w:r>
       <w:r>
-        <w:instrText xml:space="preserve"> ADDIN ZOTERO_ITEM CSL_CITATION {"citationID":"bfEU3CaS","properties":{"formattedCitation":"(C\\uc0\\u243{}rdoba Meza et\\uc0\\u160{}al., 2021)","plainCitation":"(Córdoba Meza et al., 2021)","noteIndex":0},"citationItems":[{"id":4796,"uris":["http://zotero.org/users/8864020/items/742QA56J",["http://zotero.org/users/8864020/items/742QA56J"]],"uri":["http://zotero.org/users/8864020/items/742QA56J",["http://zotero.org/users/8864020/items/742QA56J"]],"itemData":{"id":4796,"type":"article-journal","abstract":"Vibrio cholerae is a potential human pathogen that inhabits aquatic environments, although its presence and abundance have been associated with increased water temperature, little research has been done on its ecology in tropical estuarine environments, where salinity changes tend to be more important. The present study evaluated the distribution of V. cholerae in the Ciénaga Grande de Santa Marta and its relationship with temperature and salinity; For this, between 2016 and 2018 this microorganism was quantified bimonthly in surface water samples, using TCBS agar and biochemical tests. V. cholerae was detected in 57 of 198 samples (28.8 %), varying in density between 5 CFU / 100 mL and 54,800 CFU / 100 mL. Between January and September 2016 there was a high average monthly salinity (≥ 28.7 ºC) and a low detection of the bacteria (0.01 %). Average salinity dropped drastically in November 2016 (9.6), coinciding with a proliferation of V. cholerae (geometric average 36.4 CFU / 100 mL). During 2017 and 2018, the average salinity remained below 15.2 and the detection of V. cholerae was higher (39.4 %) than in 2016, with higher densities in the months with lower salinity. At the BVA and NVE stations, where palaphytic populations are located, the highest average (geometric) densities were recorded, 25.3 CFU / 100mL and 15.4 CFU / 100mL, respectively. The results of this study show that salinity plays a determining role in the occurrence and abundance of V. cholerae in this tropical lagoon.","container-title":"Acta Biológica Colombiana","DOI":"10.15446/abc.v27n2.92057","ISSN":"1900-1649, 0120-548X","issue":"2","journalAbbreviation":"Acta biol. Colomb.","language":"es","source":"DOI.org (Crossref)","title":"Ocurrencia Y Distribución De Vibrio cholerae Cultivable En La Ciénaga Grande De Santa Marta, Caribe Colombiano","URL":"https://revistas.unal.edu.co/index.php/actabiol/article/view/92057","volume":"27","author":[{"family":"Córdoba Meza","given":"Tania"},{"family":"Espinosa Díaz","given":"Luisa Fernanda"},{"family":"Vivas  Aguas","given":"Lizbeth Janet"}],"accessed":{"date-parts":[["2023",4,25]]},"issued":{"date-parts":[["2021",12,15]]}}}],"schema":"https://github.com/citation-style-language/schema/raw/master/csl-citation.json"} </w:instrText>
+        <w:instrText xml:space="preserve"> ADDIN ZOTERO_ITEM CSL_CITATION {"citationID":"bfEU3CaS","properties":{"formattedCitation":"(C\\uc0\\u243{}rdoba Meza et\\uc0\\u160{}al., 2021)","plainCitation":"(Córdoba Meza et al., 2021)","noteIndex":0},"citationItems":[{"id":626,"uris":["http://zotero.org/users/8864020/items/742QA56J",["http://zotero.org/users/8864020/items/742QA56J"],["http://zotero.org/users/8864020/items/742QA56J",["http://zotero.org/users/8864020/items/742QA56J"]]],"itemData":{"id":626,"type":"article-journal","abstract":"Vibrio cholerae is a potential human pathogen that inhabits aquatic environments, although its presence and abundance have been associated with increased water temperature, little research has been done on its ecology in tropical estuarine environments, where salinity changes tend to be more important. The present study evaluated the distribution of V. cholerae in the Ciénaga Grande de Santa Marta and its relationship with temperature and salinity; For this, between 2016 and 2018 this microorganism was quantified bimonthly in surface water samples, using TCBS agar and biochemical tests. V. cholerae was detected in 57 of 198 samples (28.8 %), varying in density between 5 CFU / 100 mL and 54,800 CFU / 100 mL. Between January and September 2016 there was a high average monthly salinity (≥ 28.7 ºC) and a low detection of the bacteria (0.01 %). Average salinity dropped drastically in November 2016 (9.6), coinciding with a proliferation of V. cholerae (geometric average 36.4 CFU / 100 mL). During 2017 and 2018, the average salinity remained below 15.2 and the detection of V. cholerae was higher (39.4 %) than in 2016, with higher densities in the months with lower salinity. At the BVA and NVE stations, where palaphytic populations are located, the highest average (geometric) densities were recorded, 25.3 CFU / 100mL and 15.4 CFU / 100mL, respectively. The results of this study show that salinity plays a determining role in the occurrence and abundance of V. cholerae in this tropical lagoon.","container-title":"Acta Biológica Colombiana","DOI":"10.15446/abc.v27n2.92057","ISSN":"1900-1649, 0120-548X","issue":"2","journalAbbreviation":"Acta biol. Colomb.","language":"es","source":"DOI.org (Crossref)","title":"Ocurrencia Y Distribución De Vibrio cholerae Cultivable En La Ciénaga Grande De Santa Marta, Caribe Colombiano","URL":"https://revistas.unal.edu.co/index.php/actabiol/article/view/92057","volume":"27","author":[{"family":"Córdoba Meza","given":"Tania"},{"family":"Espinosa Díaz","given":"Luisa Fernanda"},{"family":"Vivas  Aguas","given":"Lizbeth Janet"}],"accessed":{"date-parts":[["2023",4,25]]},"issued":{"date-parts":[["2021",12,15]]}}}],"schema":"https://github.com/citation-style-language/schema/raw/master/csl-citation.json"} </w:instrText>
       </w:r>
       <w:r>
         <w:fldChar w:fldCharType="separate"/>
@@ -1994,7 +1994,7 @@
         <w:fldChar w:fldCharType="begin"/>
       </w:r>
       <w:r>
-        <w:instrText xml:space="preserve"> ADDIN ZOTERO_ITEM CSL_CITATION {"citationID":"GVWJUCEk","properties":{"formattedCitation":"(Wong et\\uc0\\u160{}al., 2019)","plainCitation":"(Wong et al., 2019)","noteIndex":0},"citationItems":[{"id":4789,"uris":["http://zotero.org/users/8864020/items/NVZSSPEG",["http://zotero.org/users/8864020/items/NVZSSPEG"]],"uri":["http://zotero.org/users/8864020/items/NVZSSPEG",["http://zotero.org/users/8864020/items/NVZSSPEG"]],"itemData":{"id":4789,"type":"article-journal","abstract":"We measured Vibrio spp. distribution and community profile in the tropical estuary of Port Klang and coastal water of Port Dickson, Malaysia. Vibrio spp. abundance ranged from 15 to 2395 colony forming units mL−1, and was driven by salinity and chlorophyll a (Chl a) concentration. However, the effect of salinity was pronounced only when salinity was &lt;20 ppt. A total of 27 Vibrio spp. were identified, and the Vibrio spp. community at Port Dickson was more diverse (H′ = 1.94 ± 0.21). However species composition between Port Dickson and Port Klang were similar. Two frequently occurring Vibrio spp. were V. owensii and V. rotiferianus, which exhibited relatively higher growth rates (ANCOVA: F &gt; 4.338, P &lt; 0.05). Co-culture experiments between fast- and slow-growing Vibrio spp. revealed that fast-growing Vibrio spp. (r-strategists) were overwhelmed by slower-growing Vibrio spp. (K-strategists) when nutrient conditions were set towards oligotrophy. In response to resource availability, the intrinsic growth strategy of each Vibrio spp. determined its occurrence and the development of Vibrio spp. community composition.","container-title":"FEMS Microbiology Ecology","DOI":"10.1093/femsec/fiz176","ISSN":"0168-6496, 1574-6941","issue":"11","language":"en","page":"fiz176","source":"DOI.org (Crossref)","title":"Environmental control of Vibrio spp. abundance and community structure in tropical waters","volume":"95","author":[{"family":"Wong","given":"Yi You"},{"family":"Lee","given":"Choon Weng"},{"family":"Bong","given":"Chui Wei"},{"family":"Lim","given":"Joon Hai"},{"family":"Narayanan","given":"Kumaran"},{"family":"Sim","given":"Edmund Ui Hang"}],"issued":{"date-parts":[["2019",11,1]]}}}],"schema":"https://github.com/citation-style-language/schema/raw/master/csl-citation.json"} </w:instrText>
+        <w:instrText xml:space="preserve"> ADDIN ZOTERO_ITEM CSL_CITATION {"citationID":"GVWJUCEk","properties":{"formattedCitation":"(Wong et\\uc0\\u160{}al., 2019)","plainCitation":"(Wong et al., 2019)","noteIndex":0},"citationItems":[{"id":632,"uris":["http://zotero.org/users/8864020/items/NVZSSPEG",["http://zotero.org/users/8864020/items/NVZSSPEG"],["http://zotero.org/users/8864020/items/NVZSSPEG",["http://zotero.org/users/8864020/items/NVZSSPEG"]]],"itemData":{"id":632,"type":"article-journal","abstract":"We measured Vibrio spp. distribution and community profile in the tropical estuary of Port Klang and coastal water of Port Dickson, Malaysia. Vibrio spp. abundance ranged from 15 to 2395 colony forming units mL−1, and was driven by salinity and chlorophyll a (Chl a) concentration. However, the effect of salinity was pronounced only when salinity was &lt;20 ppt. A total of 27 Vibrio spp. were identified, and the Vibrio spp. community at Port Dickson was more diverse (H′ = 1.94 ± 0.21). However species composition between Port Dickson and Port Klang were similar. Two frequently occurring Vibrio spp. were V. owensii and V. rotiferianus, which exhibited relatively higher growth rates (ANCOVA: F &gt; 4.338, P &lt; 0.05). Co-culture experiments between fast- and slow-growing Vibrio spp. revealed that fast-growing Vibrio spp. (r-strategists) were overwhelmed by slower-growing Vibrio spp. (K-strategists) when nutrient conditions were set towards oligotrophy. In response to resource availability, the intrinsic growth strategy of each Vibrio spp. determined its occurrence and the development of Vibrio spp. community composition.","container-title":"FEMS Microbiology Ecology","DOI":"10.1093/femsec/fiz176","ISSN":"0168-6496, 1574-6941","issue":"11","language":"en","page":"fiz176","source":"DOI.org (Crossref)","title":"Environmental control of Vibrio spp. abundance and community structure in tropical waters","volume":"95","author":[{"family":"Wong","given":"Yi You"},{"family":"Lee","given":"Choon Weng"},{"family":"Bong","given":"Chui Wei"},{"family":"Lim","given":"Joon Hai"},{"family":"Narayanan","given":"Kumaran"},{"family":"Sim","given":"Edmund Ui Hang"}],"issued":{"date-parts":[["2019",11,1]]}}}],"schema":"https://github.com/citation-style-language/schema/raw/master/csl-citation.json"} </w:instrText>
       </w:r>
       <w:r>
         <w:fldChar w:fldCharType="separate"/>
@@ -2015,7 +2015,7 @@
         <w:fldChar w:fldCharType="begin"/>
       </w:r>
       <w:r>
-        <w:instrText xml:space="preserve"> ADDIN ZOTERO_ITEM CSL_CITATION {"citationID":"Gt41jRcz","properties":{"formattedCitation":"(Takemura et\\uc0\\u160{}al., 2014)","plainCitation":"(Takemura et al., 2014)","noteIndex":0},"citationItems":[{"id":4804,"uris":["http://zotero.org/users/8864020/items/2W7Q8LEB"],"uri":["http://zotero.org/users/8864020/items/2W7Q8LEB"],"itemData":{"id":4804,"type":"article-journal","abstract":"The Vibrionaceae, which encompasses several potential pathogens, including V. cholerae, the causative agent of cholera, and V. vulniﬁcus, the deadliest seafood-borne pathogen, are a well-studied family of marine bacteria that thrive in diverse habitats. To elucidate the environmental conditions under which vibrios proliferate, numerous studies have examined correlations with bulk environmental variables—e.g., temperature, salinity, nitrogen, and phosphate—and association with potential host organisms. However, how meaningful these environmental associations are remains unclear because data are fragmented across studies with variable sampling and analysis methods. Here, we synthesize ﬁndings about Vibrio correlations and physical associations using a framework of increasingly ﬁne environmental and taxonomic scales, to better understand their dynamics in the wild. We ﬁrst conduct a meta-analysis to determine trends with respect to bulk water environmental variables, and ﬁnd that while temperature and salinity are generally strongly predictive correlates, other parameters are inconsistent and overall patterns depend on taxonomic resolution. Based on the hypothesis that dynamics may better correlate with more narrowly deﬁned niches, we review evidence for speciﬁc association with plants, algae, zooplankton, and animals. We ﬁnd that Vibrio are attached to many organisms, though evidence for enrichment compared to the water column is often lacking. Additionally, contrary to the notion that they ﬂourish predominantly while attached, Vibrio can have, at least temporarily, a free-living lifestyle and even engage in massive blooms. Fine-scale sampling from the water column has enabled identiﬁcation of such lifestyle preferences for ecologically cohesive populations, and future efforts will beneﬁt from similar analysis at ﬁne genetic and environmental sampling scales to describe the conditions, habitats, and resources shaping Vibrio dynamics.","container-title":"Frontiers in Microbiology","DOI":"10.3389/fmicb.2014.00038","ISSN":"1664-302X","journalAbbreviation":"Front. Microbiol.","language":"en","source":"DOI.org (Crossref)","title":"Associations and dynamics of Vibrionaceae in the environment, from the genus to the population level","URL":"http://journal.frontiersin.org/article/10.3389/fmicb.2014.00038/abstract","volume":"5","author":[{"family":"Takemura","given":"Alison F."},{"family":"Chien","given":"Diana M."},{"family":"Polz","given":"Martin F."}],"accessed":{"date-parts":[["2023",4,25]]},"issued":{"date-parts":[["2014"]]}}}],"schema":"https://github.com/citation-style-language/schema/raw/master/csl-citation.json"} </w:instrText>
+        <w:instrText xml:space="preserve"> ADDIN ZOTERO_ITEM CSL_CITATION {"citationID":"Gt41jRcz","properties":{"formattedCitation":"(Takemura et\\uc0\\u160{}al., 2014)","plainCitation":"(Takemura et al., 2014)","noteIndex":0},"citationItems":[{"id":624,"uris":["http://zotero.org/users/8864020/items/2W7Q8LEB",["http://zotero.org/users/8864020/items/2W7Q8LEB"]],"itemData":{"id":624,"type":"article-journal","abstract":"The Vibrionaceae, which encompasses several potential pathogens, including V. cholerae, the causative agent of cholera, and V. vulniﬁcus, the deadliest seafood-borne pathogen, are a well-studied family of marine bacteria that thrive in diverse habitats. To elucidate the environmental conditions under which vibrios proliferate, numerous studies have examined correlations with bulk environmental variables—e.g., temperature, salinity, nitrogen, and phosphate—and association with potential host organisms. However, how meaningful these environmental associations are remains unclear because data are fragmented across studies with variable sampling and analysis methods. Here, we synthesize ﬁndings about Vibrio correlations and physical associations using a framework of increasingly ﬁne environmental and taxonomic scales, to better understand their dynamics in the wild. We ﬁrst conduct a meta-analysis to determine trends with respect to bulk water environmental variables, and ﬁnd that while temperature and salinity are generally strongly predictive correlates, other parameters are inconsistent and overall patterns depend on taxonomic resolution. Based on the hypothesis that dynamics may better correlate with more narrowly deﬁned niches, we review evidence for speciﬁc association with plants, algae, zooplankton, and animals. We ﬁnd that Vibrio are attached to many organisms, though evidence for enrichment compared to the water column is often lacking. Additionally, contrary to the notion that they ﬂourish predominantly while attached, Vibrio can have, at least temporarily, a free-living lifestyle and even engage in massive blooms. Fine-scale sampling from the water column has enabled identiﬁcation of such lifestyle preferences for ecologically cohesive populations, and future efforts will beneﬁt from similar analysis at ﬁne genetic and environmental sampling scales to describe the conditions, habitats, and resources shaping Vibrio dynamics.","container-title":"Frontiers in Microbiology","DOI":"10.3389/fmicb.2014.00038","ISSN":"1664-302X","journalAbbreviation":"Front. Microbiol.","language":"en","source":"DOI.org (Crossref)","title":"Associations and dynamics of Vibrionaceae in the environment, from the genus to the population level","URL":"http://journal.frontiersin.org/article/10.3389/fmicb.2014.00038/abstract","volume":"5","author":[{"family":"Takemura","given":"Alison F."},{"family":"Chien","given":"Diana M."},{"family":"Polz","given":"Martin F."}],"accessed":{"date-parts":[["2023",4,25]]},"issued":{"date-parts":[["2014"]]}}}],"schema":"https://github.com/citation-style-language/schema/raw/master/csl-citation.json"} </w:instrText>
       </w:r>
       <w:r>
         <w:fldChar w:fldCharType="separate"/>
@@ -2053,7 +2053,7 @@
         <w:fldChar w:fldCharType="begin"/>
       </w:r>
       <w:r>
-        <w:instrText xml:space="preserve"> ADDIN ZOTERO_ITEM CSL_CITATION {"citationID":"JiJPFzKn","properties":{"formattedCitation":"(Turner et\\uc0\\u160{}al., 2009)","plainCitation":"(Turner et al., 2009)","noteIndex":0},"citationItems":[{"id":4793,"uris":["http://zotero.org/users/8864020/items/S6H9IEFG",["http://zotero.org/users/8864020/items/S6H9IEFG"]],"uri":["http://zotero.org/users/8864020/items/S6H9IEFG",["http://zotero.org/users/8864020/items/S6H9IEFG"]],"itemData":{"id":4793,"type":"article-journal","container-title":"The ISME Journal","DOI":"10.1038/ismej.2009.50","ISSN":"1751-7362, 1751-7370","issue":"9","journalAbbreviation":"ISME J","language":"en","page":"1082-1092","source":"DOI.org (Crossref)","title":"Plankton composition and environmental factors contribute to Vibrio seasonality","volume":"3","author":[{"family":"Turner","given":"Jeffrey W"},{"family":"Good","given":"Brooks"},{"family":"Cole","given":"Dana"},{"family":"Lipp","given":"Erin K"}],"issued":{"date-parts":[["2009",9]]}}}],"schema":"https://github.com/citation-style-language/schema/raw/master/csl-citation.json"} </w:instrText>
+        <w:instrText xml:space="preserve"> ADDIN ZOTERO_ITEM CSL_CITATION {"citationID":"JiJPFzKn","properties":{"formattedCitation":"(Turner et\\uc0\\u160{}al., 2009)","plainCitation":"(Turner et al., 2009)","noteIndex":0},"citationItems":[{"id":629,"uris":["http://zotero.org/users/8864020/items/S6H9IEFG",["http://zotero.org/users/8864020/items/S6H9IEFG"],["http://zotero.org/users/8864020/items/S6H9IEFG",["http://zotero.org/users/8864020/items/S6H9IEFG"]]],"itemData":{"id":629,"type":"article-journal","container-title":"The ISME Journal","DOI":"10.1038/ismej.2009.50","ISSN":"1751-7362, 1751-7370","issue":"9","journalAbbreviation":"ISME J","language":"en","page":"1082-1092","source":"DOI.org (Crossref)","title":"Plankton composition and environmental factors contribute to Vibrio seasonality","volume":"3","author":[{"family":"Turner","given":"Jeffrey W"},{"family":"Good","given":"Brooks"},{"family":"Cole","given":"Dana"},{"family":"Lipp","given":"Erin K"}],"issued":{"date-parts":[["2009",9]]}}}],"schema":"https://github.com/citation-style-language/schema/raw/master/csl-citation.json"} </w:instrText>
       </w:r>
       <w:r>
         <w:fldChar w:fldCharType="separate"/>
@@ -2096,7 +2096,7 @@
         <w:fldChar w:fldCharType="begin"/>
       </w:r>
       <w:r>
-        <w:instrText xml:space="preserve"> ADDIN ZOTERO_ITEM CSL_CITATION {"citationID":"VBKwi0Vx","properties":{"formattedCitation":"(Takemura et\\uc0\\u160{}al., 2014)","plainCitation":"(Takemura et al., 2014)","noteIndex":0},"citationItems":[{"id":4804,"uris":["http://zotero.org/users/8864020/items/2W7Q8LEB"],"uri":["http://zotero.org/users/8864020/items/2W7Q8LEB"],"itemData":{"id":4804,"type":"article-journal","abstract":"The Vibrionaceae, which encompasses several potential pathogens, including V. cholerae, the causative agent of cholera, and V. vulniﬁcus, the deadliest seafood-borne pathogen, are a well-studied family of marine bacteria that thrive in diverse habitats. To elucidate the environmental conditions under which vibrios proliferate, numerous studies have examined correlations with bulk environmental variables—e.g., temperature, salinity, nitrogen, and phosphate—and association with potential host organisms. However, how meaningful these environmental associations are remains unclear because data are fragmented across studies with variable sampling and analysis methods. Here, we synthesize ﬁndings about Vibrio correlations and physical associations using a framework of increasingly ﬁne environmental and taxonomic scales, to better understand their dynamics in the wild. We ﬁrst conduct a meta-analysis to determine trends with respect to bulk water environmental variables, and ﬁnd that while temperature and salinity are generally strongly predictive correlates, other parameters are inconsistent and overall patterns depend on taxonomic resolution. Based on the hypothesis that dynamics may better correlate with more narrowly deﬁned niches, we review evidence for speciﬁc association with plants, algae, zooplankton, and animals. We ﬁnd that Vibrio are attached to many organisms, though evidence for enrichment compared to the water column is often lacking. Additionally, contrary to the notion that they ﬂourish predominantly while attached, Vibrio can have, at least temporarily, a free-living lifestyle and even engage in massive blooms. Fine-scale sampling from the water column has enabled identiﬁcation of such lifestyle preferences for ecologically cohesive populations, and future efforts will beneﬁt from similar analysis at ﬁne genetic and environmental sampling scales to describe the conditions, habitats, and resources shaping Vibrio dynamics.","container-title":"Frontiers in Microbiology","DOI":"10.3389/fmicb.2014.00038","ISSN":"1664-302X","journalAbbreviation":"Front. Microbiol.","language":"en","source":"DOI.org (Crossref)","title":"Associations and dynamics of Vibrionaceae in the environment, from the genus to the population level","URL":"http://journal.frontiersin.org/article/10.3389/fmicb.2014.00038/abstract","volume":"5","author":[{"family":"Takemura","given":"Alison F."},{"family":"Chien","given":"Diana M."},{"family":"Polz","given":"Martin F."}],"accessed":{"date-parts":[["2023",4,25]]},"issued":{"date-parts":[["2014"]]}}}],"schema":"https://github.com/citation-style-language/schema/raw/master/csl-citation.json"} </w:instrText>
+        <w:instrText xml:space="preserve"> ADDIN ZOTERO_ITEM CSL_CITATION {"citationID":"VBKwi0Vx","properties":{"formattedCitation":"(Takemura et\\uc0\\u160{}al., 2014)","plainCitation":"(Takemura et al., 2014)","noteIndex":0},"citationItems":[{"id":624,"uris":["http://zotero.org/users/8864020/items/2W7Q8LEB",["http://zotero.org/users/8864020/items/2W7Q8LEB"]],"itemData":{"id":624,"type":"article-journal","abstract":"The Vibrionaceae, which encompasses several potential pathogens, including V. cholerae, the causative agent of cholera, and V. vulniﬁcus, the deadliest seafood-borne pathogen, are a well-studied family of marine bacteria that thrive in diverse habitats. To elucidate the environmental conditions under which vibrios proliferate, numerous studies have examined correlations with bulk environmental variables—e.g., temperature, salinity, nitrogen, and phosphate—and association with potential host organisms. However, how meaningful these environmental associations are remains unclear because data are fragmented across studies with variable sampling and analysis methods. Here, we synthesize ﬁndings about Vibrio correlations and physical associations using a framework of increasingly ﬁne environmental and taxonomic scales, to better understand their dynamics in the wild. We ﬁrst conduct a meta-analysis to determine trends with respect to bulk water environmental variables, and ﬁnd that while temperature and salinity are generally strongly predictive correlates, other parameters are inconsistent and overall patterns depend on taxonomic resolution. Based on the hypothesis that dynamics may better correlate with more narrowly deﬁned niches, we review evidence for speciﬁc association with plants, algae, zooplankton, and animals. We ﬁnd that Vibrio are attached to many organisms, though evidence for enrichment compared to the water column is often lacking. Additionally, contrary to the notion that they ﬂourish predominantly while attached, Vibrio can have, at least temporarily, a free-living lifestyle and even engage in massive blooms. Fine-scale sampling from the water column has enabled identiﬁcation of such lifestyle preferences for ecologically cohesive populations, and future efforts will beneﬁt from similar analysis at ﬁne genetic and environmental sampling scales to describe the conditions, habitats, and resources shaping Vibrio dynamics.","container-title":"Frontiers in Microbiology","DOI":"10.3389/fmicb.2014.00038","ISSN":"1664-302X","journalAbbreviation":"Front. Microbiol.","language":"en","source":"DOI.org (Crossref)","title":"Associations and dynamics of Vibrionaceae in the environment, from the genus to the population level","URL":"http://journal.frontiersin.org/article/10.3389/fmicb.2014.00038/abstract","volume":"5","author":[{"family":"Takemura","given":"Alison F."},{"family":"Chien","given":"Diana M."},{"family":"Polz","given":"Martin F."}],"accessed":{"date-parts":[["2023",4,25]]},"issued":{"date-parts":[["2014"]]}}}],"schema":"https://github.com/citation-style-language/schema/raw/master/csl-citation.json"} </w:instrText>
       </w:r>
       <w:r>
         <w:fldChar w:fldCharType="separate"/>
@@ -2134,7 +2134,7 @@
         <w:fldChar w:fldCharType="begin"/>
       </w:r>
       <w:r>
-        <w:instrText xml:space="preserve"> ADDIN ZOTERO_ITEM CSL_CITATION {"citationID":"FmmirTd7","properties":{"formattedCitation":"(Baker-Austin et\\uc0\\u160{}al., 2013; Escobar et\\uc0\\u160{}al., 2015)","plainCitation":"(Baker-Austin et al., 2013; Escobar et al., 2015)","noteIndex":0},"citationItems":[{"id":4812,"uris":["http://zotero.org/users/8864020/items/GSVTYDKM"],"uri":["http://zotero.org/users/8864020/items/GSVTYDKM"],"itemData":{"id":4812,"type":"article-journal","container-title":"Nature Climate Change","DOI":"10.1038/nclimate1628","ISSN":"1758-678X, 1758-6798","issue":"1","journalAbbreviation":"Nature Clim Change","language":"en","page":"73-77","source":"DOI.org (Crossref)","title":"Emerging Vibrio risk at high latitudes in response to ocean warming","volume":"3","author":[{"family":"Baker-Austin","given":"Craig"},{"family":"Trinanes","given":"Joaquin A."},{"family":"Taylor","given":"Nick G. H."},{"family":"Hartnell","given":"Rachel"},{"family":"Siitonen","given":"Anja"},{"family":"Martinez-Urtaza","given":"Jaime"}],"issued":{"date-parts":[["2013",1]]}}},{"id":4770,"uris":["http://zotero.org/users/8864020/items/FZIF2LQJ"],"uri":["http://zotero.org/users/8864020/items/FZIF2LQJ"],"itemData":{"id":4770,"type":"article-journal","abstract":"Vibrio cholerae is a globally distributed water-borne pathogen that causes severe diarrheal disease and mortality, with current outbreaks as part of the seventh pandemic. Further understanding of the role of environmental factors in potential pathogen distribution and corresponding V. cholerae disease transmission over time and space is urgently needed to target surveillance of cholera and other climate and water-sensitive diseases. We used an ecological niche model (ENM) to identify environmental variables associated with V. cholerae presence in marine environments, to project a global model of V. cholerae distribution in ocean waters under current and future climate scenarios. We generated an ENM using published reports of V. cholerae in seawater and freely available remotely sensed imagery. Models indicated that factors associated with V. cholerae presence included chlorophyll-a, pH, and sea surface temperature (SST), with chlorophyll-a demonstrating the greatest explanatory power from variables selected for model calibration. We identiﬁed speciﬁc geographic areas for potential V. cholerae distribution. Coastal Bangladesh, where cholera is endemic, was found to be environmentally similar to coastal areas in Latin America. In a conservative climate change scenario, we observed a predicted increase in areas with environmental conditions suitable for V. cholerae. Findings highlight the potential for vulnerability maps to inform cholera surveillance, early warning systems, and disease prevention and control.","container-title":"Acta Tropica","DOI":"10.1016/j.actatropica.2015.05.028","ISSN":"0001706X","journalAbbreviation":"Acta Tropica","language":"en","page":"202-211","source":"DOI.org (Crossref)","title":"A global map of suitability for coastal Vibrio cholerae under current and future climate conditions","volume":"149","author":[{"family":"Escobar","given":"Luis E."},{"family":"Ryan","given":"Sadie J."},{"family":"Stewart-Ibarra","given":"Anna M."},{"family":"Finkelstein","given":"Julia L."},{"family":"King","given":"Christine A."},{"family":"Qiao","given":"Huijie"},{"family":"Polhemus","given":"Mark E."}],"issued":{"date-parts":[["2015",9]]}}}],"schema":"https://github.com/citation-style-language/schema/raw/master/csl-citation.json"} </w:instrText>
+        <w:instrText xml:space="preserve"> ADDIN ZOTERO_ITEM CSL_CITATION {"citationID":"FmmirTd7","properties":{"formattedCitation":"(Baker-Austin et\\uc0\\u160{}al., 2013; Escobar et\\uc0\\u160{}al., 2015)","plainCitation":"(Baker-Austin et al., 2013; Escobar et al., 2015)","noteIndex":0},"citationItems":[{"id":676,"uris":["http://zotero.org/users/8864020/items/GSVTYDKM",["http://zotero.org/users/8864020/items/GSVTYDKM"]],"itemData":{"id":676,"type":"article-journal","container-title":"Nature Climate Change","DOI":"10.1038/nclimate1628","ISSN":"1758-678X, 1758-6798","issue":"1","journalAbbreviation":"Nature Clim Change","language":"en","page":"73-77","source":"DOI.org (Crossref)","title":"Emerging Vibrio risk at high latitudes in response to ocean warming","volume":"3","author":[{"family":"Baker-Austin","given":"Craig"},{"family":"Trinanes","given":"Joaquin A."},{"family":"Taylor","given":"Nick G. H."},{"family":"Hartnell","given":"Rachel"},{"family":"Siitonen","given":"Anja"},{"family":"Martinez-Urtaza","given":"Jaime"}],"issued":{"date-parts":[["2013",1]]}}},{"id":642,"uris":["http://zotero.org/users/8864020/items/FZIF2LQJ",["http://zotero.org/users/8864020/items/FZIF2LQJ"]],"itemData":{"id":642,"type":"article-journal","abstract":"Vibrio cholerae is a globally distributed water-borne pathogen that causes severe diarrheal disease and mortality, with current outbreaks as part of the seventh pandemic. Further understanding of the role of environmental factors in potential pathogen distribution and corresponding V. cholerae disease transmission over time and space is urgently needed to target surveillance of cholera and other climate and water-sensitive diseases. We used an ecological niche model (ENM) to identify environmental variables associated with V. cholerae presence in marine environments, to project a global model of V. cholerae distribution in ocean waters under current and future climate scenarios. We generated an ENM using published reports of V. cholerae in seawater and freely available remotely sensed imagery. Models indicated that factors associated with V. cholerae presence included chlorophyll-a, pH, and sea surface temperature (SST), with chlorophyll-a demonstrating the greatest explanatory power from variables selected for model calibration. We identiﬁed speciﬁc geographic areas for potential V. cholerae distribution. Coastal Bangladesh, where cholera is endemic, was found to be environmentally similar to coastal areas in Latin America. In a conservative climate change scenario, we observed a predicted increase in areas with environmental conditions suitable for V. cholerae. Findings highlight the potential for vulnerability maps to inform cholera surveillance, early warning systems, and disease prevention and control.","container-title":"Acta Tropica","DOI":"10.1016/j.actatropica.2015.05.028","ISSN":"0001706X","journalAbbreviation":"Acta Tropica","language":"en","page":"202-211","source":"DOI.org (Crossref)","title":"A global map of suitability for coastal Vibrio cholerae under current and future climate conditions","volume":"149","author":[{"family":"Escobar","given":"Luis E."},{"family":"Ryan","given":"Sadie J."},{"family":"Stewart-Ibarra","given":"Anna M."},{"family":"Finkelstein","given":"Julia L."},{"family":"King","given":"Christine A."},{"family":"Qiao","given":"Huijie"},{"family":"Polhemus","given":"Mark E."}],"issued":{"date-parts":[["2015",9]]}}}],"schema":"https://github.com/citation-style-language/schema/raw/master/csl-citation.json"} </w:instrText>
       </w:r>
       <w:r>
         <w:fldChar w:fldCharType="separate"/>
@@ -2155,7 +2155,7 @@
         <w:fldChar w:fldCharType="begin"/>
       </w:r>
       <w:r>
-        <w:instrText xml:space="preserve"> ADDIN ZOTERO_ITEM CSL_CITATION {"citationID":"NQbkgisw","properties":{"formattedCitation":"(Brumfield et\\uc0\\u160{}al., 2021)","plainCitation":"(Brumfield et al., 2021)","noteIndex":0},"citationItems":[{"id":4784,"uris":["http://zotero.org/users/8864020/items/MD8VHBFF"],"uri":["http://zotero.org/users/8864020/items/MD8VHBFF"],"itemData":{"id":4784,"type":"article-journal","container-title":"Environmental Microbiology","DOI":"10.1111/1462-2920.15716","ISSN":"1462-2912, 1462-2920","issue":"12","journalAbbreviation":"Environmental Microbiology","language":"en","page":"7314-7340","source":"DOI.org (Crossref)","title":"Environmental parameters associated with incidence and transmission of pathogenic &lt;i&gt;Vibrio spp&lt;/i&gt; .","volume":"23","author":[{"family":"Brumfield","given":"Kyle D."},{"family":"Usmani","given":"Moiz"},{"family":"Chen","given":"Kristine M."},{"family":"Gangwar","given":"Mayank"},{"family":"Jutla","given":"Antarpreet S."},{"family":"Huq","given":"Anwar"},{"family":"Colwell","given":"Rita R."}],"issued":{"date-parts":[["2021",12]]}}}],"schema":"https://github.com/citation-style-language/schema/raw/master/csl-citation.json"} </w:instrText>
+        <w:instrText xml:space="preserve"> ADDIN ZOTERO_ITEM CSL_CITATION {"citationID":"NQbkgisw","properties":{"formattedCitation":"(Brumfield et\\uc0\\u160{}al., 2021)","plainCitation":"(Brumfield et al., 2021)","noteIndex":0},"citationItems":[{"id":637,"uris":["http://zotero.org/users/8864020/items/MD8VHBFF",["http://zotero.org/users/8864020/items/MD8VHBFF"]],"itemData":{"id":637,"type":"article-journal","container-title":"Environmental Microbiology","DOI":"10.1111/1462-2920.15716","ISSN":"1462-2912, 1462-2920","issue":"12","journalAbbreviation":"Environmental Microbiology","language":"en","page":"7314-7340","source":"DOI.org (Crossref)","title":"Environmental parameters associated with incidence and transmission of pathogenic &lt;i&gt;Vibrio spp&lt;/i&gt; .","volume":"23","author":[{"family":"Brumfield","given":"Kyle D."},{"family":"Usmani","given":"Moiz"},{"family":"Chen","given":"Kristine M."},{"family":"Gangwar","given":"Mayank"},{"family":"Jutla","given":"Antarpreet S."},{"family":"Huq","given":"Anwar"},{"family":"Colwell","given":"Rita R."}],"issued":{"date-parts":[["2021",12]]}}}],"schema":"https://github.com/citation-style-language/schema/raw/master/csl-citation.json"} </w:instrText>
       </w:r>
       <w:r>
         <w:fldChar w:fldCharType="separate"/>
@@ -2826,7 +2826,7 @@
         <w:fldChar w:fldCharType="begin"/>
       </w:r>
       <w:r>
-        <w:instrText xml:space="preserve"> ADDIN ZOTERO_ITEM CSL_CITATION {"citationID":"5Shos0pD","properties":{"formattedCitation":"(Bendschneider &amp; Robinson, 1952)","plainCitation":"(Bendschneider &amp; Robinson, 1952)","dontUpdate":true,"noteIndex":0},"citationItems":[{"id":4825,"uris":["http://zotero.org/users/8864020/items/ZFHR5BFT"],"uri":["http://zotero.org/users/8864020/items/ZFHR5BFT"],"itemData":{"id":4825,"type":"report","collection-title":"Project NR 083 012","genre":"Technical Report","number":"No. 8","page":"18","publisher":"Office of Naval Research","title":"A new spectrophotometric method for the determination of nitrite in sea water","author":[{"family":"Bendschneider","given":"Kenneth"},{"family":"Robinson","given":"Rex J"}],"issued":{"date-parts":[["1952"]]}}}],"schema":"https://github.com/citation-style-language/schema/raw/master/csl-citation.json"} </w:instrText>
+        <w:instrText xml:space="preserve"> ADDIN ZOTERO_ITEM CSL_CITATION {"citationID":"5Shos0pD","properties":{"formattedCitation":"(Bendschneider &amp; Robinson, 1952)","plainCitation":"(Bendschneider &amp; Robinson, 1952)","dontUpdate":true,"noteIndex":0},"citationItems":[{"id":715,"uris":["http://zotero.org/users/8864020/items/ZFHR5BFT",["http://zotero.org/users/8864020/items/ZFHR5BFT"]],"itemData":{"id":715,"type":"report","collection-title":"Project NR 083 012","genre":"Technical Report","number":"No. 8","page":"18","publisher":"Office of Naval Research","title":"A new spectrophotometric method for the determination of nitrite in sea water","author":[{"family":"Bendschneider","given":"Kenneth"},{"family":"Robinson","given":"Rex J"}],"issued":{"date-parts":[["1952"]]}}}],"schema":"https://github.com/citation-style-language/schema/raw/master/csl-citation.json"} </w:instrText>
       </w:r>
       <w:r>
         <w:fldChar w:fldCharType="separate"/>
@@ -2855,7 +2855,7 @@
         <w:fldChar w:fldCharType="begin"/>
       </w:r>
       <w:r>
-        <w:instrText xml:space="preserve"> ADDIN ZOTERO_ITEM CSL_CITATION {"citationID":"MX3vEnRJ","properties":{"formattedCitation":"(Strickland &amp; Parsons, 1972)","plainCitation":"(Strickland &amp; Parsons, 1972)","dontUpdate":true,"noteIndex":0},"citationItems":[{"id":4826,"uris":["http://zotero.org/users/8864020/items/NWU7FSZK"],"uri":["http://zotero.org/users/8864020/items/NWU7FSZK"],"itemData":{"id":4826,"type":"book","note":"publisher: Fisheries research board of Canada","title":"A practical handbook of seawater analysis","author":[{"family":"Strickland","given":"John Douglas Hipwell"},{"family":"Parsons","given":"Timothy Richard"}],"issued":{"date-parts":[["1972"]]}}}],"schema":"https://github.com/citation-style-language/schema/raw/master/csl-citation.json"} </w:instrText>
+        <w:instrText xml:space="preserve"> ADDIN ZOTERO_ITEM CSL_CITATION {"citationID":"MX3vEnRJ","properties":{"formattedCitation":"(Strickland &amp; Parsons, 1972)","plainCitation":"(Strickland &amp; Parsons, 1972)","dontUpdate":true,"noteIndex":0},"citationItems":[{"id":714,"uris":["http://zotero.org/users/8864020/items/NWU7FSZK",["http://zotero.org/users/8864020/items/NWU7FSZK"]],"itemData":{"id":714,"type":"book","note":"publisher: Fisheries research board of Canada","title":"A practical handbook of seawater analysis","author":[{"family":"Strickland","given":"John Douglas Hipwell"},{"family":"Parsons","given":"Timothy Richard"}],"issued":{"date-parts":[["1972"]]}}}],"schema":"https://github.com/citation-style-language/schema/raw/master/csl-citation.json"} </w:instrText>
       </w:r>
       <w:r>
         <w:fldChar w:fldCharType="separate"/>
@@ -2961,7 +2961,7 @@
         <w:fldChar w:fldCharType="begin"/>
       </w:r>
       <w:r>
-        <w:instrText xml:space="preserve"> ADDIN ZOTERO_ITEM CSL_CITATION {"citationID":"580SWAkn","properties":{"formattedCitation":"(Lipps et\\uc0\\u160{}al., 2023)","plainCitation":"(Lipps et al., 2023)","noteIndex":0},"citationItems":[{"id":4829,"uris":["http://zotero.org/users/8864020/items/HP9V8MPQ"],"uri":["http://zotero.org/users/8864020/items/HP9V8MPQ"],"itemData":{"id":4829,"type":"book","event-place":"Washington DC","publisher":"APHA Press","publisher-place":"Washington DC","title":"Standard Methods for the Examination of Water and Wastewater","author":[{"family":"Lipps","given":"W C"},{"family":"Braun-Howland","given":"E B"},{"family":"Baxter","given":"T E"}],"issued":{"date-parts":[["2023"]]}}}],"schema":"https://github.com/citation-style-language/schema/raw/master/csl-citation.json"} </w:instrText>
+        <w:instrText xml:space="preserve"> ADDIN ZOTERO_ITEM CSL_CITATION {"citationID":"580SWAkn","properties":{"formattedCitation":"(Lipps et\\uc0\\u160{}al., 2023)","plainCitation":"(Lipps et al., 2023)","noteIndex":0},"citationItems":[{"id":711,"uris":["http://zotero.org/users/8864020/items/HP9V8MPQ",["http://zotero.org/users/8864020/items/HP9V8MPQ"]],"itemData":{"id":711,"type":"book","event-place":"Washington DC","publisher":"APHA Press","publisher-place":"Washington DC","title":"Standard Methods for the Examination of Water and Wastewater","author":[{"family":"Lipps","given":"W C"},{"family":"Braun-Howland","given":"E B"},{"family":"Baxter","given":"T E"}],"issued":{"date-parts":[["2023"]]}}}],"schema":"https://github.com/citation-style-language/schema/raw/master/csl-citation.json"} </w:instrText>
       </w:r>
       <w:r>
         <w:fldChar w:fldCharType="separate"/>
@@ -3113,7 +3113,7 @@
         <w:fldChar w:fldCharType="begin"/>
       </w:r>
       <w:r>
-        <w:instrText xml:space="preserve"> ADDIN ZOTERO_ITEM CSL_CITATION {"citationID":"iitH27cg","properties":{"formattedCitation":"(Balech, 1988; Cupp, 1943; Morales-Pulido &amp; Ak\\uc0\\u233{}-Castillo, 2019; Tomas et\\uc0\\u160{}al., 2010)","plainCitation":"(Balech, 1988; Cupp, 1943; Morales-Pulido &amp; Aké-Castillo, 2019; Tomas et al., 2010)","noteIndex":0},"citationItems":[{"id":4831,"uris":["http://zotero.org/users/8864020/items/TIMUXVIS"],"uri":["http://zotero.org/users/8864020/items/TIMUXVIS"],"itemData":{"id":4831,"type":"article","abstract":"RESUMEN Los Dinoflagelados del Atlántico sudoccidental. Este trabajo constituye el primer listado general de los dinoflagelados del Atlántico sudoccidental. La región explorada corresponde al extremo occidental del Atlántico sur situado al norte de la Convergencia Antártica. Su límite occidental es la costa de Sudamérica, extendiéndose hacia el sur hasta el meridiano 60ºO. Los límites este y sur se han fijado arbitrariamente, debido a la falta o a la escasez de muestras, entre el meridiano 45ºO y el paralelo 32ºS. Se presenta una relación breve y crítica de los estudios ya publicados sobre dinoflagelados en esta región. Le sigue una discusión sobre la sistemática general de este grupo de organismos, así como de los problemas que surgen por el uso de dos códigos nomenclaturales distintos. La mayor parte del trabajo lo ocupa la descripción y discusión concisa de más de 330 especies encontradas en el área situada entre los límites antes descritos. También se presentan datos sobre distribución y ecología de cada especie. A partir de la página 174 se presentan unos 45 taxones encontrados al norte o al este del área de estudio, u observados tras acabar el estudio de taxonomía general. Se observa una escasa representación de dinoflagelados atecados, lo cual posiblemente se explique por el uso de fijadores inadecuados. A éstos se les aplicó la taxonomía tradicional. Así pues, Gymnodinium, Amphidinium y Gyrodinium se mantienen como géneros discretos a pesar de la opinión personal del autor de que las diferencias entre ellos son mínimas, en especial las que separan el género Gymnodinium de Amphidinium. A pesar de que Balechina Loeblich and Loeblich parece bien establecida, al menos como subgénero, se han descrito con el nombre genérico Gymnodinium todas las especies descritas bajo este nombre genérico a la espera de una revisión general de Gymnodinium s. lato. Se propone una nueva familia, Protoperidiniidae, con dos subfamilias: Protoperidiniinae y Diplopsaliinae. Protoperidinium subcrassipes es una especie nueva. Se redefine la familia Gonyaulacidae. Se propone el nuevo género Schuetiella para las especies que se habían publicado con los nombres: Steiniella mitra, Gonyaulax mitra y Oxytosum gigas. Un minucioso estudio prueba que su morfología es bien distinta que la de esos otros géneros. El género Ensiculifera, registrado por primera vez en el Atlántico sur, está representado en esta área por una nueva especie, E. angulata. Se publica por primera vez un estudio detallado de la morfología tecal de Heterocapsa triquetra basada en poblaciones naturales. Se proponen dos nuevas variedades y diez nuevas combinaciones. Muchas de las especies se describen o incluso se citan por primera vez en material recolectado en el Atlántico sudoccidental. La mayor parte de las descripciones y figuras son originales. Sólo en unos pocos casos, si la identificación era correcta, se han incluido especies no estudiadas por el autor. Todas han sido ilustradas mediante dibujos. Se añaden algunas claves taxonómicas.","publisher":"Ministerio de Agricultura, Pesca y Alimentación; Instituto Español de Oceanografía.","title":"Los dinoflagelados del Atlántico sudoccidental","URL":"http://hdl.handle.net/10508/993","author":[{"family":"Balech","given":"E. (Enrique)"}],"issued":{"date-parts":[["1988"]]}}},{"id":4830,"uris":["http://zotero.org/users/8864020/items/7R9MZSN8"],"uri":["http://zotero.org/users/8864020/items/7R9MZSN8"],"itemData":{"id":4830,"type":"book","event-place":"Berkeley, California","number-of-pages":"1–238","publisher":"University of California Press","publisher-place":"Berkeley, California","title":"Marine Planktonic Diatoms of the West Coast of North America Bulletin of the Scripps Institution of Oceanography","volume":"5","author":[{"family":"Cupp","given":"E E"}],"issued":{"date-parts":[["1943"]]}}},{"id":4833,"uris":["http://zotero.org/users/8864020/items/C5SP9AJM"],"uri":["http://zotero.org/users/8864020/items/C5SP9AJM"],"itemData":{"id":4833,"type":"article-journal","container-title":"Revista mexicana de biodiversidad","note":"publisher: Instituto de Biología, UNAM","title":"Coscinodiscus y Coscinodiscopsis (Bacillariophyceae) del Parque Nacional Sistema Arrecifal Veracruzano, golfo de México","volume":"90","author":[{"family":"Morales-Pulido","given":"José Manuel"},{"family":"Aké-Castillo","given":"José Antolín"}],"issued":{"date-parts":[["2019"]]}}},{"id":4832,"uris":["http://zotero.org/users/8864020/items/DV9QHD98"],"uri":["http://zotero.org/users/8864020/items/DV9QHD98"],"itemData":{"id":4832,"type":"book","publisher":"Academic Press","title":"Identifying Marine Diatoms and Dinoflagellates","author":[{"family":"Tomas","given":"Carmelo R"},{"family":"Hasle","given":"Grethe R"},{"family":"Syvertsen","given":"Erik E"},{"family":"Steidinger","given":"Karen A"},{"family":"Tangen","given":"Karl"}],"editor":[{"family":"Tomas","given":"Carmelo R"}],"issued":{"date-parts":[["2010",1]]}}}],"schema":"https://github.com/citation-style-language/schema/raw/master/csl-citation.json"} </w:instrText>
+        <w:instrText xml:space="preserve"> ADDIN ZOTERO_ITEM CSL_CITATION {"citationID":"iitH27cg","properties":{"formattedCitation":"(Balech, 1988; Cupp, 1943; Morales-Pulido &amp; Ak\\uc0\\u233{}-Castillo, 2019; Tomas et\\uc0\\u160{}al., 2010)","plainCitation":"(Balech, 1988; Cupp, 1943; Morales-Pulido &amp; Aké-Castillo, 2019; Tomas et al., 2010)","noteIndex":0},"citationItems":[{"id":709,"uris":["http://zotero.org/users/8864020/items/TIMUXVIS",["http://zotero.org/users/8864020/items/TIMUXVIS"]],"itemData":{"id":709,"type":"document","abstract":"RESUMEN Los Dinoflagelados del Atlántico sudoccidental. Este trabajo constituye el primer listado general de los dinoflagelados del Atlántico sudoccidental. La región explorada corresponde al extremo occidental del Atlántico sur situado al norte de la Convergencia Antártica. Su límite occidental es la costa de Sudamérica, extendiéndose hacia el sur hasta el meridiano 60ºO. Los límites este y sur se han fijado arbitrariamente, debido a la falta o a la escasez de muestras, entre el meridiano 45ºO y el paralelo 32ºS. Se presenta una relación breve y crítica de los estudios ya publicados sobre dinoflagelados en esta región. Le sigue una discusión sobre la sistemática general de este grupo de organismos, así como de los problemas que surgen por el uso de dos códigos nomenclaturales distintos. La mayor parte del trabajo lo ocupa la descripción y discusión concisa de más de 330 especies encontradas en el área situada entre los límites antes descritos. También se presentan datos sobre distribución y ecología de cada especie. A partir de la página 174 se presentan unos 45 taxones encontrados al norte o al este del área de estudio, u observados tras acabar el estudio de taxonomía general. Se observa una escasa representación de dinoflagelados atecados, lo cual posiblemente se explique por el uso de fijadores inadecuados. A éstos se les aplicó la taxonomía tradicional. Así pues, Gymnodinium, Amphidinium y Gyrodinium se mantienen como géneros discretos a pesar de la opinión personal del autor de que las diferencias entre ellos son mínimas, en especial las que separan el género Gymnodinium de Amphidinium. A pesar de que Balechina Loeblich and Loeblich parece bien establecida, al menos como subgénero, se han descrito con el nombre genérico Gymnodinium todas las especies descritas bajo este nombre genérico a la espera de una revisión general de Gymnodinium s. lato. Se propone una nueva familia, Protoperidiniidae, con dos subfamilias: Protoperidiniinae y Diplopsaliinae. Protoperidinium subcrassipes es una especie nueva. Se redefine la familia Gonyaulacidae. Se propone el nuevo género Schuetiella para las especies que se habían publicado con los nombres: Steiniella mitra, Gonyaulax mitra y Oxytosum gigas. Un minucioso estudio prueba que su morfología es bien distinta que la de esos otros géneros. El género Ensiculifera, registrado por primera vez en el Atlántico sur, está representado en esta área por una nueva especie, E. angulata. Se publica por primera vez un estudio detallado de la morfología tecal de Heterocapsa triquetra basada en poblaciones naturales. Se proponen dos nuevas variedades y diez nuevas combinaciones. Muchas de las especies se describen o incluso se citan por primera vez en material recolectado en el Atlántico sudoccidental. La mayor parte de las descripciones y figuras son originales. Sólo en unos pocos casos, si la identificación era correcta, se han incluido especies no estudiadas por el autor. Todas han sido ilustradas mediante dibujos. Se añaden algunas claves taxonómicas.","publisher":"Ministerio de Agricultura, Pesca y Alimentación; Instituto Español de Oceanografía.","title":"Los dinoflagelados del Atlántico sudoccidental","URL":"http://hdl.handle.net/10508/993","author":[{"family":"Balech","given":"E. (Enrique)"}],"issued":{"date-parts":[["1988"]]}}},{"id":710,"uris":["http://zotero.org/users/8864020/items/7R9MZSN8",["http://zotero.org/users/8864020/items/7R9MZSN8"]],"itemData":{"id":710,"type":"book","event-place":"Berkeley, California","number-of-pages":"1–238","publisher":"University of California Press","publisher-place":"Berkeley, California","title":"Marine Planktonic Diatoms of the West Coast of North America Bulletin of the Scripps Institution of Oceanography","volume":"5","author":[{"family":"Cupp","given":"E E"}],"issued":{"date-parts":[["1943"]]}}},{"id":707,"uris":["http://zotero.org/users/8864020/items/C5SP9AJM",["http://zotero.org/users/8864020/items/C5SP9AJM"]],"itemData":{"id":707,"type":"article-journal","container-title":"Revista mexicana de biodiversidad","note":"publisher: Instituto de Biología, UNAM","title":"Coscinodiscus y Coscinodiscopsis (Bacillariophyceae) del Parque Nacional Sistema Arrecifal Veracruzano, golfo de México","volume":"90","author":[{"family":"Morales-Pulido","given":"José Manuel"},{"family":"Aké-Castillo","given":"José Antolín"}],"issued":{"date-parts":[["2019"]]}}},{"id":708,"uris":["http://zotero.org/users/8864020/items/DV9QHD98",["http://zotero.org/users/8864020/items/DV9QHD98"]],"itemData":{"id":708,"type":"book","publisher":"Academic Press","title":"Identifying Marine Diatoms and Dinoflagellates","author":[{"family":"Tomas","given":"Carmelo R"},{"family":"Hasle","given":"Grethe R"},{"family":"Syvertsen","given":"Erik E"},{"family":"Steidinger","given":"Karen A"},{"family":"Tangen","given":"Karl"}],"editor":[{"family":"Tomas","given":"Carmelo R"}],"issued":{"date-parts":[["2010",1]]}}}],"schema":"https://github.com/citation-style-language/schema/raw/master/csl-citation.json"} </w:instrText>
       </w:r>
       <w:r>
         <w:fldChar w:fldCharType="separate"/>
@@ -3180,7 +3180,7 @@
         <w:fldChar w:fldCharType="begin"/>
       </w:r>
       <w:r>
-        <w:instrText xml:space="preserve"> ADDIN ZOTERO_ITEM CSL_CITATION {"citationID":"TSNk5dOI","properties":{"formattedCitation":"(Guiry &amp; Guiry, 2023)","plainCitation":"(Guiry &amp; Guiry, 2023)","noteIndex":0},"citationItems":[{"id":4834,"uris":["http://zotero.org/users/8864020/items/VJA3FGF8"],"uri":["http://zotero.org/users/8864020/items/VJA3FGF8"],"itemData":{"id":4834,"type":"webpage","container-title":"National University of Ireland, Galway","title":"AlgaeBase. World-wide electronic publication","URL":"https://www.algaebase.org","author":[{"family":"Guiry","given":"M D"},{"family":"Guiry","given":"G M"}],"accessed":{"date-parts":[["2022",6,25]]},"issued":{"date-parts":[["2023"]]}}}],"schema":"https://github.com/citation-style-language/schema/raw/master/csl-citation.json"} </w:instrText>
+        <w:instrText xml:space="preserve"> ADDIN ZOTERO_ITEM CSL_CITATION {"citationID":"TSNk5dOI","properties":{"formattedCitation":"(Guiry &amp; Guiry, 2023)","plainCitation":"(Guiry &amp; Guiry, 2023)","noteIndex":0},"citationItems":[{"id":706,"uris":["http://zotero.org/users/8864020/items/VJA3FGF8",["http://zotero.org/users/8864020/items/VJA3FGF8"]],"itemData":{"id":706,"type":"webpage","container-title":"National University of Ireland, Galway","title":"AlgaeBase. World-wide electronic publication","URL":"https://www.algaebase.org","author":[{"family":"Guiry","given":"M D"},{"family":"Guiry","given":"G M"}],"accessed":{"date-parts":[["2022",6,25]]},"issued":{"date-parts":[["2023"]]}}}],"schema":"https://github.com/citation-style-language/schema/raw/master/csl-citation.json"} </w:instrText>
       </w:r>
       <w:r>
         <w:fldChar w:fldCharType="separate"/>
@@ -3230,25 +3230,7 @@
         <w:t xml:space="preserve"> variable químicas: Nitratos (NO2 -) [</w:t>
       </w:r>
       <w:r>
-        <w:t>µM], Nitratos (NO3 -) [</w:t>
-      </w:r>
-      <w:r>
-        <w:t>µM</w:t>
-      </w:r>
-      <w:r>
-        <w:t xml:space="preserve">], Fosfatos (PO4-3) </w:t>
-      </w:r>
-      <w:r>
-        <w:t>[µM],</w:t>
-      </w:r>
-      <w:r>
-        <w:t xml:space="preserve"> Silicatos (SiO2) </w:t>
-      </w:r>
-      <w:r>
-        <w:t>[µM],</w:t>
-      </w:r>
-      <w:r>
-        <w:t xml:space="preserve"> pH, Oxígeno disuelto [mg O2.L-1]</w:t>
+        <w:t>µM], Nitratos (NO3 -) [µM], Fosfatos (PO4-3) [µM], Silicatos (SiO2) [µM], pH, Oxígeno disuelto [mg O2.L-1]</w:t>
       </w:r>
       <w:r>
         <w:t xml:space="preserve">; </w:t>
@@ -3269,34 +3251,13 @@
         <w:t xml:space="preserve"> </w:t>
       </w:r>
       <w:r>
-        <w:t xml:space="preserve">(°C), Salinidad </w:t>
-      </w:r>
-      <w:r>
-        <w:t>superficial del mar</w:t>
-      </w:r>
-      <w:r>
-        <w:t xml:space="preserve"> (PSU) y Densidad del agua </w:t>
+        <w:t xml:space="preserve">(°C), Salinidad superficial del mar (PSU) y Densidad del agua </w:t>
       </w:r>
       <w:r>
         <w:t xml:space="preserve">superficial </w:t>
       </w:r>
       <w:r>
-        <w:t>[</w:t>
-      </w:r>
-      <w:r>
-        <w:t>kg.m</w:t>
-      </w:r>
-      <w:r>
-        <w:t>-</w:t>
-      </w:r>
-      <w:r>
-        <w:t>3</w:t>
-      </w:r>
-      <w:r>
-        <w:t>]</w:t>
-      </w:r>
-      <w:r>
-        <w:t xml:space="preserve">; cinco variables biológicas Clorofila a </w:t>
+        <w:t xml:space="preserve">[kg.m-3]; cinco variables biológicas Clorofila a </w:t>
       </w:r>
       <w:r>
         <w:t xml:space="preserve">superficial </w:t>
@@ -3305,10 +3266,7 @@
         <w:t xml:space="preserve">[µg.L-1], Densidad del fitoplancton </w:t>
       </w:r>
       <w:r>
-        <w:t xml:space="preserve">superficial </w:t>
-      </w:r>
-      <w:r>
-        <w:t>[Cel.L-1]</w:t>
+        <w:t>superficial [Cel.L-1]</w:t>
       </w:r>
       <w:r>
         <w:t xml:space="preserve">, Diversidad de primer y segundo orden (0D y 1D números de Hill q=0 – Riqueza de especies; q = 1 </w:t>
@@ -3341,7 +3299,7 @@
         <w:fldChar w:fldCharType="begin"/>
       </w:r>
       <w:r>
-        <w:instrText xml:space="preserve"> ADDIN ZOTERO_ITEM CSL_CITATION {"citationID":"8uufXzXd","properties":{"formattedCitation":"(Wickham et\\uc0\\u160{}al., 2019)","plainCitation":"(Wickham et al., 2019)","noteIndex":0},"citationItems":[{"id":4853,"uris":["http://zotero.org/users/8864020/items/LH6RJ7AW"],"uri":["http://zotero.org/users/8864020/items/LH6RJ7AW"],"itemData":{"id":4853,"type":"article-journal","container-title":"Journal of Open Source Software","DOI":"10.21105/joss.01686","issue":"43","page":"1686","title":"Welcome to the tidyverse","volume":"4","author":[{"family":"Wickham","given":"Hadley"},{"family":"Averick","given":"Mara"},{"family":"Bryan","given":"Jennifer"},{"family":"Chang","given":"Winston"},{"family":"McGowan","given":"Lucy D'Agostino"},{"family":"François","given":"Romain"},{"family":"Grolemund","given":"Garrett"},{"family":"Hayes","given":"Alex"},{"family":"Henry","given":"Lionel"},{"family":"Hester","given":"Jim"},{"family":"Kuhn","given":"Max"},{"family":"Pedersen","given":"Thomas Lin"},{"family":"Miller","given":"Evan"},{"family":"Bache","given":"Stephan Milton"},{"family":"Müller","given":"Kirill"},{"family":"Ooms","given":"Jeroen"},{"family":"Robinson","given":"David"},{"family":"Seidel","given":"Dana Paige"},{"family":"Spinu","given":"Vitalie"},{"family":"Takahashi","given":"Kohske"},{"family":"Vaughan","given":"Davis"},{"family":"Wilke","given":"Claus"},{"family":"Woo","given":"Kara"},{"family":"Yutani","given":"Hiroaki"}],"issued":{"date-parts":[["2019"]]}}}],"schema":"https://github.com/citation-style-language/schema/raw/master/csl-citation.json"} </w:instrText>
+        <w:instrText xml:space="preserve"> ADDIN ZOTERO_ITEM CSL_CITATION {"citationID":"8uufXzXd","properties":{"formattedCitation":"(Wickham et\\uc0\\u160{}al., 2019)","plainCitation":"(Wickham et al., 2019)","noteIndex":0},"citationItems":[{"id":694,"uris":["http://zotero.org/users/8864020/items/LH6RJ7AW",["http://zotero.org/users/8864020/items/LH6RJ7AW"]],"itemData":{"id":694,"type":"article-journal","container-title":"Journal of Open Source Software","DOI":"10.21105/joss.01686","issue":"43","page":"1686","title":"Welcome to the tidyverse","volume":"4","author":[{"family":"Wickham","given":"Hadley"},{"family":"Averick","given":"Mara"},{"family":"Bryan","given":"Jennifer"},{"family":"Chang","given":"Winston"},{"family":"McGowan","given":"Lucy D'Agostino"},{"family":"François","given":"Romain"},{"family":"Grolemund","given":"Garrett"},{"family":"Hayes","given":"Alex"},{"family":"Henry","given":"Lionel"},{"family":"Hester","given":"Jim"},{"family":"Kuhn","given":"Max"},{"family":"Pedersen","given":"Thomas Lin"},{"family":"Miller","given":"Evan"},{"family":"Bache","given":"Stephan Milton"},{"family":"Müller","given":"Kirill"},{"family":"Ooms","given":"Jeroen"},{"family":"Robinson","given":"David"},{"family":"Seidel","given":"Dana Paige"},{"family":"Spinu","given":"Vitalie"},{"family":"Takahashi","given":"Kohske"},{"family":"Vaughan","given":"Davis"},{"family":"Wilke","given":"Claus"},{"family":"Woo","given":"Kara"},{"family":"Yutani","given":"Hiroaki"}],"issued":{"date-parts":[["2019"]]}}}],"schema":"https://github.com/citation-style-language/schema/raw/master/csl-citation.json"} </w:instrText>
       </w:r>
       <w:r>
         <w:fldChar w:fldCharType="separate"/>
@@ -3373,33 +3331,38 @@
         <w:t xml:space="preserve">. </w:t>
       </w:r>
       <w:r>
-        <w:t xml:space="preserve">Para analizar los datos obtenidos a partir de las muestras, se realizó un análisis multivariado de componentes principales con el objetivo de reducir la dimensionalidad de los datos, identificando las variables más importantes y transformar los datos a un espacio de menor dimensionalidad. </w:t>
-      </w:r>
-      <w:r>
-        <w:t xml:space="preserve">Este </w:t>
-      </w:r>
-      <w:r>
-        <w:t>análisis se realizó con el paquete “</w:t>
-      </w:r>
-      <w:proofErr w:type="spellStart"/>
-      <w:r>
-        <w:rPr>
-          <w:i/>
-          <w:iCs/>
-        </w:rPr>
+        <w:t xml:space="preserve">Para analizar los datos obtenidos a partir de las muestras, </w:t>
+      </w:r>
+      <w:r>
+        <w:t>primero se realizó una correlación múltiple de “Spearman” con el paquete “</w:t>
+      </w:r>
+      <w:proofErr w:type="spellStart"/>
+      <w:r>
         <w:t>stats</w:t>
       </w:r>
       <w:proofErr w:type="spellEnd"/>
       <w:r>
-        <w:t xml:space="preserve">” </w:t>
-      </w:r>
-      <w:r>
+        <w:t xml:space="preserve">” de R </w:t>
+      </w:r>
+      <w:r>
+        <w:rPr>
+          <w:i/>
+          <w:iCs/>
+        </w:rPr>
         <w:fldChar w:fldCharType="begin"/>
       </w:r>
       <w:r>
-        <w:instrText xml:space="preserve"> ADDIN ZOTERO_ITEM CSL_CITATION {"citationID":"yvt8xdSx","properties":{"formattedCitation":"(R Core Team, 2022)","plainCitation":"(R Core Team, 2022)","noteIndex":0},"citationItems":[{"id":4852,"uris":["http://zotero.org/users/8864020/items/FWA8U7J5"],"uri":["http://zotero.org/users/8864020/items/FWA8U7J5"],"itemData":{"id":4852,"type":"book","abstract":"This package contains functions for statistical calculations and random number generation.","event-place":"Vienna, Austria","publisher":"R Foundation for Statistical Computing","publisher-place":"Vienna, Austria","title":"stats: A Language and Environment for Statistical Computing","URL":"https://www.R-project.org/","author":[{"literal":"R Core Team"}],"issued":{"date-parts":[["2022"]]}}}],"schema":"https://github.com/citation-style-language/schema/raw/master/csl-citation.json"} </w:instrText>
-      </w:r>
-      <w:r>
+        <w:rPr>
+          <w:i/>
+          <w:iCs/>
+        </w:rPr>
+        <w:instrText xml:space="preserve"> ADDIN ZOTERO_ITEM CSL_CITATION {"citationID":"MrmQJZOT","properties":{"formattedCitation":"(R Core Team, 2022)","plainCitation":"(R Core Team, 2022)","noteIndex":0},"citationItems":[{"id":695,"uris":["http://zotero.org/users/8864020/items/FWA8U7J5",["http://zotero.org/users/8864020/items/FWA8U7J5"]],"itemData":{"id":695,"type":"software","abstract":"This package contains functions for statistical calculations and random number generation.","event-place":"Vienna, Austria","publisher":"R Foundation for Statistical Computing","publisher-place":"Vienna, Austria","title":"stats: A Language and Environment for Statistical Computing","URL":"https://www.R-project.org/","author":[{"literal":"R Core Team"}],"issued":{"date-parts":[["2022"]]}}}],"schema":"https://github.com/citation-style-language/schema/raw/master/csl-citation.json"} </w:instrText>
+      </w:r>
+      <w:r>
+        <w:rPr>
+          <w:i/>
+          <w:iCs/>
+        </w:rPr>
         <w:fldChar w:fldCharType="separate"/>
       </w:r>
       <w:r>
@@ -3414,28 +3377,80 @@
         <w:t>, 2022)</w:t>
       </w:r>
       <w:r>
+        <w:rPr>
+          <w:i/>
+          <w:iCs/>
+        </w:rPr>
         <w:fldChar w:fldCharType="end"/>
       </w:r>
       <w:r>
-        <w:t xml:space="preserve"> y el manejo de los resultados y las gráficas se llevaron a cabo con el paquete “</w:t>
-      </w:r>
-      <w:proofErr w:type="spellStart"/>
-      <w:r>
-        <w:rPr>
-          <w:i/>
-          <w:iCs/>
-        </w:rPr>
+        <w:t xml:space="preserve">. </w:t>
+      </w:r>
+      <w:r>
+        <w:t>Posteriormente se</w:t>
+      </w:r>
+      <w:r>
+        <w:t xml:space="preserve"> realizó un análisis multivariado de componentes principales con el objetivo de reducir la dimensionalidad de los datos, identificando las variables más importantes y transformar los datos a un espacio de menor dimensionalidad. </w:t>
+      </w:r>
+      <w:r>
+        <w:t>Para este análisis, se emplearon el paquete "</w:t>
+      </w:r>
+      <w:proofErr w:type="spellStart"/>
+      <w:r>
+        <w:t>stats</w:t>
+      </w:r>
+      <w:proofErr w:type="spellEnd"/>
+      <w:r>
+        <w:t xml:space="preserve">" de R </w:t>
+      </w:r>
+      <w:r>
+        <w:t xml:space="preserve"> </w:t>
+      </w:r>
+      <w:r>
+        <w:fldChar w:fldCharType="begin"/>
+      </w:r>
+      <w:r>
+        <w:instrText xml:space="preserve"> ADDIN ZOTERO_ITEM CSL_CITATION {"citationID":"yvt8xdSx","properties":{"formattedCitation":"(R Core Team, 2022)","plainCitation":"(R Core Team, 2022)","noteIndex":0},"citationItems":[{"id":695,"uris":["http://zotero.org/users/8864020/items/FWA8U7J5",["http://zotero.org/users/8864020/items/FWA8U7J5"]],"itemData":{"id":695,"type":"software","abstract":"This package contains functions for statistical calculations and random number generation.","event-place":"Vienna, Austria","publisher":"R Foundation for Statistical Computing","publisher-place":"Vienna, Austria","title":"stats: A Language and Environment for Statistical Computing","URL":"https://www.R-project.org/","author":[{"literal":"R Core Team"}],"issued":{"date-parts":[["2022"]]}}}],"schema":"https://github.com/citation-style-language/schema/raw/master/csl-citation.json"} </w:instrText>
+      </w:r>
+      <w:r>
+        <w:fldChar w:fldCharType="separate"/>
+      </w:r>
+      <w:r>
+        <w:t xml:space="preserve">(R Core </w:t>
+      </w:r>
+      <w:proofErr w:type="spellStart"/>
+      <w:r>
+        <w:t>Team</w:t>
+      </w:r>
+      <w:proofErr w:type="spellEnd"/>
+      <w:r>
+        <w:t>, 2022)</w:t>
+      </w:r>
+      <w:r>
+        <w:fldChar w:fldCharType="end"/>
+      </w:r>
+      <w:r>
+        <w:t xml:space="preserve"> </w:t>
+      </w:r>
+      <w:r>
+        <w:t>y el paquete "</w:t>
+      </w:r>
+      <w:proofErr w:type="spellStart"/>
+      <w:r>
         <w:t>factoextra</w:t>
       </w:r>
       <w:proofErr w:type="spellEnd"/>
       <w:r>
-        <w:t xml:space="preserve">” </w:t>
+        <w:t>" para el manejo de los resultados y gráficos</w:t>
+      </w:r>
+      <w:r>
+        <w:t xml:space="preserve"> </w:t>
       </w:r>
       <w:r>
         <w:fldChar w:fldCharType="begin"/>
       </w:r>
       <w:r>
-        <w:instrText xml:space="preserve"> ADDIN ZOTERO_ITEM CSL_CITATION {"citationID":"6Ly8XvBB","properties":{"formattedCitation":"(Kassambara &amp; Mundt, 2020)","plainCitation":"(Kassambara &amp; Mundt, 2020)","noteIndex":0},"citationItems":[{"id":4838,"uris":["http://zotero.org/users/8864020/items/T8APEETW"],"uri":["http://zotero.org/users/8864020/items/T8APEETW"],"itemData":{"id":4838,"type":"book","medium":"R package","title":"factoextra: Extract and Visualize the Results of Multivariate Data Analyses","URL":"https://CRAN.R-project.org/package=factoextra","version":"version 1.0.7","author":[{"family":"Kassambara","given":"Alboukadel"},{"family":"Mundt","given":"Fabian"}],"issued":{"date-parts":[["2020"]]}}}],"schema":"https://github.com/citation-style-language/schema/raw/master/csl-citation.json"} </w:instrText>
+        <w:instrText xml:space="preserve"> ADDIN ZOTERO_ITEM CSL_CITATION {"citationID":"6Ly8XvBB","properties":{"formattedCitation":"(Kassambara &amp; Mundt, 2020)","plainCitation":"(Kassambara &amp; Mundt, 2020)","noteIndex":0},"citationItems":[{"id":703,"uris":["http://zotero.org/users/8864020/items/T8APEETW",["http://zotero.org/users/8864020/items/T8APEETW"]],"itemData":{"id":703,"type":"software","medium":"R package","title":"factoextra: Extract and Visualize the Results of Multivariate Data Analyses","URL":"https://CRAN.R-project.org/package=factoextra","version":"version 1.0.7","author":[{"family":"Kassambara","given":"Alboukadel"},{"family":"Mundt","given":"Fabian"}],"issued":{"date-parts":[["2020"]]}}}],"schema":"https://github.com/citation-style-language/schema/raw/master/csl-citation.json"} </w:instrText>
       </w:r>
       <w:r>
         <w:fldChar w:fldCharType="separate"/>
@@ -3468,7 +3483,42 @@
     </w:p>
     <w:p>
       <w:r>
-        <w:t xml:space="preserve">Se utilizó un modelo General Linealizado (GLM) de tipo binomial para evaluar y crear modelos de relación entre la incidencia de Vibrio y las variables obtenidas, utilizando la función </w:t>
+        <w:t xml:space="preserve">Se utilizó un modelo General Linealizado (GLM) de tipo binomial </w:t>
+      </w:r>
+      <w:r>
+        <w:t>con el paquete de R “</w:t>
+      </w:r>
+      <w:proofErr w:type="spellStart"/>
+      <w:r>
+        <w:t>pROC</w:t>
+      </w:r>
+      <w:proofErr w:type="spellEnd"/>
+      <w:r>
+        <w:t xml:space="preserve">” </w:t>
+      </w:r>
+      <w:r>
+        <w:fldChar w:fldCharType="begin"/>
+      </w:r>
+      <w:r>
+        <w:instrText xml:space="preserve"> ADDIN ZOTERO_ITEM CSL_CITATION {"citationID":"F7YPmX7b","properties":{"formattedCitation":"(Robin et\\uc0\\u160{}al., 2011)","plainCitation":"(Robin et al., 2011)","noteIndex":0},"citationItems":[{"id":700,"uris":["http://zotero.org/users/8864020/items/6SNFNFP4"],"itemData":{"id":700,"type":"software","title":"pROC: an open-source package for R and S+ to analyze and compare ROC curves","author":[{"family":"Robin","given":"Xavier"},{"family":"Turck","given":"Natacha"},{"family":"Hainard","given":"Alexandre"},{"family":"Tiberti","given":"Natalia"},{"family":"Lisacek","given":"Frédérique"},{"family":"Sanchez","given":"Jean-Charles"},{"family":"Müller","given":"Markus"}],"issued":{"date-parts":[["2011"]]}}}],"schema":"https://github.com/citation-style-language/schema/raw/master/csl-citation.json"} </w:instrText>
+      </w:r>
+      <w:r>
+        <w:fldChar w:fldCharType="separate"/>
+      </w:r>
+      <w:r>
+        <w:rPr>
+          <w:rFonts w:cs="Times New Roman"/>
+        </w:rPr>
+        <w:t>(Robin et al., 2011)</w:t>
+      </w:r>
+      <w:r>
+        <w:fldChar w:fldCharType="end"/>
+      </w:r>
+      <w:r>
+        <w:t xml:space="preserve">, </w:t>
+      </w:r>
+      <w:r>
+        <w:t xml:space="preserve">para evaluar y crear modelos de relación entre la incidencia de Vibrio y las variables obtenidas, utilizando la función </w:t>
       </w:r>
       <w:proofErr w:type="spellStart"/>
       <w:r>
@@ -3480,16 +3530,13 @@
       </w:r>
       <w:proofErr w:type="spellEnd"/>
       <w:r>
-        <w:t xml:space="preserve"> para modelar la relación entre la probabilidad de éxito de la variable dependiente y las variables predictoras</w:t>
-      </w:r>
-      <w:r>
-        <w:t xml:space="preserve"> </w:t>
+        <w:t xml:space="preserve"> para modelar la relación entre la probabilidad de éxito de la variable dependiente y las variables predictoras </w:t>
       </w:r>
       <w:r>
         <w:fldChar w:fldCharType="begin"/>
       </w:r>
       <w:r>
-        <w:instrText xml:space="preserve"> ADDIN ZOTERO_ITEM CSL_CITATION {"citationID":"PgP8hyza","properties":{"formattedCitation":"(Herrera et\\uc0\\u160{}al., 2023)","plainCitation":"(Herrera et al., 2023)","noteIndex":0},"citationItems":[{"id":4854,"uris":["http://zotero.org/users/8864020/items/K69NS9LZ"],"uri":["http://zotero.org/users/8864020/items/K69NS9LZ"],"itemData":{"id":4854,"type":"book","publisher":"Ecoe Ediciones","title":"Métodos numéricos con aplicación a la ingeniería-2da edición","author":[{"family":"Herrera","given":"Solon Efren Losada"},{"family":"Díaz","given":"Néstor Orlando Forero"},{"family":"Lozano","given":"Juan David Tole"}],"issued":{"date-parts":[["2023"]]}}}],"schema":"https://github.com/citation-style-language/schema/raw/master/csl-citation.json"} </w:instrText>
+        <w:instrText xml:space="preserve"> ADDIN ZOTERO_ITEM CSL_CITATION {"citationID":"PgP8hyza","properties":{"formattedCitation":"(Herrera et\\uc0\\u160{}al., 2023)","plainCitation":"(Herrera et al., 2023)","noteIndex":0},"citationItems":[{"id":693,"uris":["http://zotero.org/users/8864020/items/K69NS9LZ",["http://zotero.org/users/8864020/items/K69NS9LZ"]],"itemData":{"id":693,"type":"book","publisher":"Ecoe Ediciones","title":"Métodos numéricos con aplicación a la ingeniería-2da edición","author":[{"family":"Herrera","given":"Solon Efren Losada"},{"family":"Díaz","given":"Néstor Orlando Forero"},{"family":"Lozano","given":"Juan David Tole"}],"issued":{"date-parts":[["2023"]]}}}],"schema":"https://github.com/citation-style-language/schema/raw/master/csl-citation.json"} </w:instrText>
       </w:r>
       <w:r>
         <w:fldChar w:fldCharType="separate"/>
@@ -3508,6 +3555,10 @@
       </w:r>
       <w:proofErr w:type="spellStart"/>
       <w:r>
+        <w:rPr>
+          <w:i/>
+          <w:iCs/>
+        </w:rPr>
         <w:t>logit</w:t>
       </w:r>
       <w:proofErr w:type="spellEnd"/>
@@ -3618,17 +3669,7 @@
               <w:rStyle w:val="mord"/>
               <w:rFonts w:ascii="Cambria Math" w:hAnsi="Cambria Math"/>
             </w:rPr>
-            <m:t>β1</m:t>
-          </m:r>
-          <m:r>
-            <m:rPr>
-              <m:sty m:val="p"/>
-            </m:rPr>
-            <w:rPr>
-              <w:rStyle w:val="mord"/>
-              <w:rFonts w:ascii="Cambria Math" w:hAnsi="Cambria Math"/>
-            </w:rPr>
-            <m:t xml:space="preserve"> </m:t>
+            <m:t xml:space="preserve">β1 </m:t>
           </m:r>
           <m:r>
             <m:rPr>
@@ -4227,17 +4268,7 @@
               <w:rStyle w:val="delimsizing"/>
               <w:rFonts w:ascii="Cambria Math" w:hAnsi="Cambria Math"/>
             </w:rPr>
-            <m:t>(</m:t>
-          </m:r>
-          <m:r>
-            <m:rPr>
-              <m:sty m:val="p"/>
-            </m:rPr>
-            <w:rPr>
-              <w:rStyle w:val="delimsizing"/>
-              <w:rFonts w:ascii="Cambria Math" w:hAnsi="Cambria Math"/>
-            </w:rPr>
-            <m:t>p/</m:t>
+            <m:t>(p/</m:t>
           </m:r>
           <m:r>
             <m:rPr>
@@ -4330,15 +4361,12 @@
         <w:rPr>
           <w:lang w:val="es-CO" w:eastAsia="es-CO"/>
         </w:rPr>
-        <w:t xml:space="preserve"> Estos análisis </w:t>
-      </w:r>
-      <w:r>
         <w:t xml:space="preserve"> </w:t>
       </w:r>
     </w:p>
     <w:p>
       <w:r>
-        <w:t xml:space="preserve">Se utilizaron otros algoritmos de clasificación supervisados para evaluar la relación entre las variables hidrográficas y la incidencia de </w:t>
+        <w:t xml:space="preserve">Como alternativa a la aproximación logística se usaron algoritmos de aprendizaje automático para evaluar la misma relación entre la incidencia de </w:t>
       </w:r>
       <w:r>
         <w:rPr>
@@ -4356,6 +4384,9 @@
       </w:r>
       <w:proofErr w:type="spellEnd"/>
       <w:r>
+        <w:t>. y las variables ambientales</w:t>
+      </w:r>
+      <w:r>
         <w:t>. Estos incluyen los Vectores de Soporte (</w:t>
       </w:r>
       <w:proofErr w:type="spellStart"/>
@@ -4397,73 +4428,61 @@
         <w:t>SVM</w:t>
       </w:r>
       <w:r>
+        <w:t xml:space="preserve"> es un algoritmo que busca encontrar la mejor forma de separar dos clases de datos mediante la identificación de un hiperplano que </w:t>
+      </w:r>
+      <w:r>
+        <w:rPr>
+          <w:rStyle w:val="entity-link"/>
+        </w:rPr>
+        <w:t>maximice el</w:t>
+      </w:r>
+      <w:r>
+        <w:t xml:space="preserve"> margen de separación entre las clases. Los puntos de datos que se encuentran en el margen máximo se denominan vectores de soporte y son fundamentales para la construcción del modelo </w:t>
+      </w:r>
+      <w:r>
+        <w:fldChar w:fldCharType="begin"/>
+      </w:r>
+      <w:r>
+        <w:instrText xml:space="preserve"> ADDIN ZOTERO_ITEM CSL_CITATION {"citationID":"qdBumHzu","properties":{"formattedCitation":"(Zhou, 2021)","plainCitation":"(Zhou, 2021)","noteIndex":0},"citationItems":[{"id":692,"uris":["http://zotero.org/users/8864020/items/PY6M6CRF",["http://zotero.org/users/8864020/items/PY6M6CRF"]],"itemData":{"id":692,"type":"book","publisher":"Springer Nature","title":"Machine learning","author":[{"family":"Zhou","given":"Zhi-Hua"}],"issued":{"date-parts":[["2021"]]}}}],"schema":"https://github.com/citation-style-language/schema/raw/master/csl-citation.json"} </w:instrText>
+      </w:r>
+      <w:r>
+        <w:fldChar w:fldCharType="separate"/>
+      </w:r>
+      <w:r>
+        <w:t>(Zhou, 2021)</w:t>
+      </w:r>
+      <w:r>
+        <w:fldChar w:fldCharType="end"/>
+      </w:r>
+      <w:r>
+        <w:t xml:space="preserve">. El </w:t>
+      </w:r>
+      <w:r>
+        <w:rPr>
+          <w:i/>
+          <w:iCs/>
+        </w:rPr>
+        <w:t>RF</w:t>
+      </w:r>
+      <w:r>
+        <w:rPr>
+          <w:i/>
+          <w:iCs/>
+        </w:rPr>
         <w:t xml:space="preserve"> </w:t>
       </w:r>
       <w:r>
-        <w:t xml:space="preserve">es un algoritmo que busca encontrar la mejor forma de separar dos clases de datos mediante la identificación de un hiperplano que </w:t>
-      </w:r>
-      <w:r>
-        <w:rPr>
-          <w:rStyle w:val="entity-link"/>
-        </w:rPr>
-        <w:t>maximice el</w:t>
-      </w:r>
-      <w:r>
-        <w:t xml:space="preserve"> margen de separación entre las clases. Los puntos de datos que se encuentran en el margen máximo se denominan vectores de soporte y son fundamentales para la construcción del modelo</w:t>
-      </w:r>
-      <w:r>
-        <w:t xml:space="preserve"> </w:t>
+        <w:t xml:space="preserve">es un algoritmo de aprendizaje supervisado que utiliza una colección de árboles de </w:t>
+      </w:r>
+      <w:r>
+        <w:lastRenderedPageBreak/>
+        <w:t xml:space="preserve">decisión para clasificar objetos. Es un método de conjunto que utiliza la votación para determinar la clase final de un objeto y utiliza la muestra aleatoria y el subconjunto de características para reducir la varianza y el sobreajuste </w:t>
       </w:r>
       <w:r>
         <w:fldChar w:fldCharType="begin"/>
       </w:r>
       <w:r>
-        <w:instrText xml:space="preserve"> ADDIN ZOTERO_ITEM CSL_CITATION {"citationID":"qdBumHzu","properties":{"formattedCitation":"(Zhou, 2021)","plainCitation":"(Zhou, 2021)","noteIndex":0},"citationItems":[{"id":4855,"uris":["http://zotero.org/users/8864020/items/PY6M6CRF"],"uri":["http://zotero.org/users/8864020/items/PY6M6CRF"],"itemData":{"id":4855,"type":"book","publisher":"Springer Nature","title":"Machine learning","author":[{"family":"Zhou","given":"Zhi-Hua"}],"issued":{"date-parts":[["2021"]]}}}],"schema":"https://github.com/citation-style-language/schema/raw/master/csl-citation.json"} </w:instrText>
-      </w:r>
-      <w:r>
-        <w:fldChar w:fldCharType="separate"/>
-      </w:r>
-      <w:r>
-        <w:t>(Zhou, 2021)</w:t>
-      </w:r>
-      <w:r>
-        <w:fldChar w:fldCharType="end"/>
-      </w:r>
-      <w:r>
-        <w:t>.</w:t>
-      </w:r>
-      <w:r>
-        <w:t xml:space="preserve"> El </w:t>
-      </w:r>
-      <w:r>
-        <w:rPr>
-          <w:i/>
-          <w:iCs/>
-        </w:rPr>
-        <w:t>RF</w:t>
-      </w:r>
-      <w:r>
-        <w:rPr>
-          <w:i/>
-          <w:iCs/>
-        </w:rPr>
-        <w:t xml:space="preserve"> </w:t>
-      </w:r>
-      <w:r>
-        <w:t xml:space="preserve">es un algoritmo de aprendizaje supervisado que utiliza una colección de árboles de decisión para clasificar objetos. Es un método de conjunto que utiliza la votación para determinar la clase final de un objeto y </w:t>
-      </w:r>
-      <w:r>
-        <w:lastRenderedPageBreak/>
-        <w:t>utiliza la muestra aleatoria y el subconjunto de características para reducir la varianza y el sobreajuste</w:t>
-      </w:r>
-      <w:r>
-        <w:t xml:space="preserve"> </w:t>
-      </w:r>
-      <w:r>
-        <w:fldChar w:fldCharType="begin"/>
-      </w:r>
-      <w:r>
-        <w:instrText xml:space="preserve"> ADDIN ZOTERO_ITEM CSL_CITATION {"citationID":"tTnLhZzP","properties":{"formattedCitation":"(Zhou, 2021)","plainCitation":"(Zhou, 2021)","noteIndex":0},"citationItems":[{"id":4855,"uris":["http://zotero.org/users/8864020/items/PY6M6CRF"],"uri":["http://zotero.org/users/8864020/items/PY6M6CRF"],"itemData":{"id":4855,"type":"book","publisher":"Springer Nature","title":"Machine learning","author":[{"family":"Zhou","given":"Zhi-Hua"}],"issued":{"date-parts":[["2021"]]}}}],"schema":"https://github.com/citation-style-language/schema/raw/master/csl-citation.json"} </w:instrText>
+        <w:instrText xml:space="preserve"> ADDIN ZOTERO_ITEM CSL_CITATION {"citationID":"tTnLhZzP","properties":{"formattedCitation":"(Zhou, 2021)","plainCitation":"(Zhou, 2021)","noteIndex":0},"citationItems":[{"id":692,"uris":["http://zotero.org/users/8864020/items/PY6M6CRF",["http://zotero.org/users/8864020/items/PY6M6CRF"]],"itemData":{"id":692,"type":"book","publisher":"Springer Nature","title":"Machine learning","author":[{"family":"Zhou","given":"Zhi-Hua"}],"issued":{"date-parts":[["2021"]]}}}],"schema":"https://github.com/citation-style-language/schema/raw/master/csl-citation.json"} </w:instrText>
       </w:r>
       <w:r>
         <w:fldChar w:fldCharType="separate"/>
@@ -4480,7 +4499,14 @@
     </w:p>
     <w:p>
       <w:r>
-        <w:t xml:space="preserve">Para la evaluación de la relaciones entre la incidencia de Vibrio </w:t>
+        <w:t xml:space="preserve">Una vez obtenidos los ajustes a todos los modelos se hizo una evaluación del poder predictivo de estos frente a los resultados de la incidencia de </w:t>
+      </w:r>
+      <w:r>
+        <w:rPr>
+          <w:i/>
+          <w:iCs/>
+        </w:rPr>
+        <w:t xml:space="preserve">Vibrio </w:t>
       </w:r>
       <w:proofErr w:type="spellStart"/>
       <w:r>
@@ -4488,7 +4514,7 @@
       </w:r>
       <w:proofErr w:type="spellEnd"/>
       <w:r>
-        <w:t xml:space="preserve">. y </w:t>
+        <w:t xml:space="preserve">. Inicialmente se usó una partición aleatoria de los datos entre un conjunto de entrenamiento del 75% y un conjunto de evaluación del 25%, el </w:t>
       </w:r>
     </w:p>
     <w:p/>
@@ -4591,9 +4617,6 @@
     <w:p>
       <w:pPr>
         <w:pStyle w:val="Bibliografa"/>
-        <w:rPr>
-          <w:lang w:val="fr-FR"/>
-        </w:rPr>
       </w:pPr>
       <w:r>
         <w:rPr>
@@ -4615,66 +4638,73 @@
       </w:r>
       <w:r>
         <w:rPr>
-          <w:lang w:val="en-US"/>
+          <w:lang w:val="en-CA"/>
         </w:rPr>
         <w:t xml:space="preserve">Baker-Austin, C., </w:t>
       </w:r>
       <w:proofErr w:type="spellStart"/>
       <w:r>
         <w:rPr>
-          <w:lang w:val="en-US"/>
+          <w:lang w:val="en-CA"/>
         </w:rPr>
         <w:t>Trinanes</w:t>
       </w:r>
       <w:proofErr w:type="spellEnd"/>
       <w:r>
         <w:rPr>
-          <w:lang w:val="en-US"/>
+          <w:lang w:val="en-CA"/>
         </w:rPr>
         <w:t xml:space="preserve">, J. A., Taylor, N. G. H., Hartnell, R., </w:t>
       </w:r>
       <w:proofErr w:type="spellStart"/>
       <w:r>
         <w:rPr>
-          <w:lang w:val="en-US"/>
+          <w:lang w:val="en-CA"/>
         </w:rPr>
         <w:t>Siitonen</w:t>
       </w:r>
       <w:proofErr w:type="spellEnd"/>
       <w:r>
         <w:rPr>
-          <w:lang w:val="en-US"/>
+          <w:lang w:val="en-CA"/>
         </w:rPr>
         <w:t>, A., &amp; Martinez-</w:t>
       </w:r>
       <w:proofErr w:type="spellStart"/>
       <w:r>
         <w:rPr>
-          <w:lang w:val="en-US"/>
+          <w:lang w:val="en-CA"/>
         </w:rPr>
         <w:t>Urtaza</w:t>
       </w:r>
       <w:proofErr w:type="spellEnd"/>
       <w:r>
         <w:rPr>
-          <w:lang w:val="en-US"/>
+          <w:lang w:val="en-CA"/>
         </w:rPr>
         <w:t xml:space="preserve">, J. (2013). Emerging Vibrio risk at high latitudes in response to ocean warming. </w:t>
       </w:r>
-      <w:r>
-        <w:rPr>
-          <w:i/>
-          <w:iCs/>
-          <w:lang w:val="fr-FR"/>
-        </w:rPr>
-        <w:t xml:space="preserve">Nature </w:t>
-      </w:r>
-      <w:proofErr w:type="spellStart"/>
-      <w:r>
-        <w:rPr>
-          <w:i/>
-          <w:iCs/>
-          <w:lang w:val="fr-FR"/>
+      <w:proofErr w:type="spellStart"/>
+      <w:r>
+        <w:rPr>
+          <w:i/>
+          <w:iCs/>
+        </w:rPr>
+        <w:t>Nature</w:t>
+      </w:r>
+      <w:proofErr w:type="spellEnd"/>
+      <w:r>
+        <w:rPr>
+          <w:i/>
+          <w:iCs/>
+        </w:rPr>
+        <w:t xml:space="preserve"> </w:t>
+      </w:r>
+      <w:proofErr w:type="spellStart"/>
+      <w:r>
+        <w:rPr>
+          <w:i/>
+          <w:iCs/>
         </w:rPr>
         <w:t>Climate</w:t>
       </w:r>
@@ -4683,28 +4713,20 @@
         <w:rPr>
           <w:i/>
           <w:iCs/>
-          <w:lang w:val="fr-FR"/>
         </w:rPr>
         <w:t xml:space="preserve"> Change</w:t>
       </w:r>
       <w:r>
-        <w:rPr>
-          <w:lang w:val="fr-FR"/>
-        </w:rPr>
         <w:t xml:space="preserve">, </w:t>
       </w:r>
       <w:r>
         <w:rPr>
           <w:i/>
           <w:iCs/>
-          <w:lang w:val="fr-FR"/>
         </w:rPr>
         <w:t>3</w:t>
       </w:r>
       <w:r>
-        <w:rPr>
-          <w:lang w:val="fr-FR"/>
-        </w:rPr>
         <w:t>(1), 73-77. https://doi.org/10.1038/nclimate1628</w:t>
       </w:r>
     </w:p>
@@ -4714,20 +4736,11 @@
       </w:pPr>
       <w:proofErr w:type="spellStart"/>
       <w:r>
-        <w:rPr>
-          <w:lang w:val="fr-FR"/>
-        </w:rPr>
         <w:t>Balech</w:t>
       </w:r>
       <w:proofErr w:type="spellEnd"/>
       <w:r>
-        <w:rPr>
-          <w:lang w:val="fr-FR"/>
-        </w:rPr>
-        <w:t xml:space="preserve">, E. (Enrique). </w:t>
-      </w:r>
-      <w:r>
-        <w:t xml:space="preserve">(1988). </w:t>
+        <w:t xml:space="preserve">, E. (Enrique). (1988). </w:t>
       </w:r>
       <w:r>
         <w:rPr>
@@ -4744,20 +4757,21 @@
       <w:pPr>
         <w:pStyle w:val="Bibliografa"/>
         <w:rPr>
-          <w:lang w:val="en-US"/>
+          <w:lang w:val="en-CA"/>
         </w:rPr>
       </w:pPr>
       <w:proofErr w:type="spellStart"/>
       <w:r>
         <w:rPr>
-          <w:lang w:val="en-US"/>
-        </w:rPr>
+          <w:lang w:val="en-CA"/>
+        </w:rPr>
+        <w:lastRenderedPageBreak/>
         <w:t>Bendschneider</w:t>
       </w:r>
       <w:proofErr w:type="spellEnd"/>
       <w:r>
         <w:rPr>
-          <w:lang w:val="en-US"/>
+          <w:lang w:val="en-CA"/>
         </w:rPr>
         <w:t xml:space="preserve">, K., &amp; Robinson, R. J. (1952). </w:t>
       </w:r>
@@ -4765,13 +4779,13 @@
         <w:rPr>
           <w:i/>
           <w:iCs/>
-          <w:lang w:val="en-US"/>
+          <w:lang w:val="en-CA"/>
         </w:rPr>
         <w:t>A new spectrophotometric method for the determination of nitrite in sea water</w:t>
       </w:r>
       <w:r>
         <w:rPr>
-          <w:lang w:val="en-US"/>
+          <w:lang w:val="en-CA"/>
         </w:rPr>
         <w:t xml:space="preserve"> (Technical Report No. 8; Project NR 083 012, p. 18). Office of Naval Research.</w:t>
       </w:r>
@@ -4780,41 +4794,40 @@
       <w:pPr>
         <w:pStyle w:val="Bibliografa"/>
         <w:rPr>
-          <w:lang w:val="en-US"/>
+          <w:lang w:val="en-CA"/>
         </w:rPr>
       </w:pPr>
       <w:r>
         <w:rPr>
-          <w:lang w:val="en-US"/>
-        </w:rPr>
-        <w:lastRenderedPageBreak/>
+          <w:lang w:val="en-CA"/>
+        </w:rPr>
         <w:t xml:space="preserve">Brumfield, K. D., Usmani, M., Chen, K. M., </w:t>
       </w:r>
       <w:proofErr w:type="spellStart"/>
       <w:r>
         <w:rPr>
-          <w:lang w:val="en-US"/>
+          <w:lang w:val="en-CA"/>
         </w:rPr>
         <w:t>Gangwar</w:t>
       </w:r>
       <w:proofErr w:type="spellEnd"/>
       <w:r>
         <w:rPr>
-          <w:lang w:val="en-US"/>
+          <w:lang w:val="en-CA"/>
         </w:rPr>
         <w:t xml:space="preserve">, M., </w:t>
       </w:r>
       <w:proofErr w:type="spellStart"/>
       <w:r>
         <w:rPr>
-          <w:lang w:val="en-US"/>
+          <w:lang w:val="en-CA"/>
         </w:rPr>
         <w:t>Jutla</w:t>
       </w:r>
       <w:proofErr w:type="spellEnd"/>
       <w:r>
         <w:rPr>
-          <w:lang w:val="en-US"/>
+          <w:lang w:val="en-CA"/>
         </w:rPr>
         <w:t xml:space="preserve">, A. S., Huq, A., &amp; Colwell, R. R. (2021). Environmental parameters associated with incidence and transmission of pathogenic </w:t>
       </w:r>
@@ -4822,7 +4835,7 @@
         <w:rPr>
           <w:i/>
           <w:iCs/>
-          <w:lang w:val="en-US"/>
+          <w:lang w:val="en-CA"/>
         </w:rPr>
         <w:t xml:space="preserve">Vibrio </w:t>
       </w:r>
@@ -4831,14 +4844,14 @@
         <w:rPr>
           <w:i/>
           <w:iCs/>
-          <w:lang w:val="en-US"/>
+          <w:lang w:val="en-CA"/>
         </w:rPr>
         <w:t>spp</w:t>
       </w:r>
       <w:proofErr w:type="spellEnd"/>
       <w:r>
         <w:rPr>
-          <w:lang w:val="en-US"/>
+          <w:lang w:val="en-CA"/>
         </w:rPr>
         <w:t xml:space="preserve"> . </w:t>
       </w:r>
@@ -4846,13 +4859,13 @@
         <w:rPr>
           <w:i/>
           <w:iCs/>
-          <w:lang w:val="en-US"/>
+          <w:lang w:val="en-CA"/>
         </w:rPr>
         <w:t>Environmental Microbiology</w:t>
       </w:r>
       <w:r>
         <w:rPr>
-          <w:lang w:val="en-US"/>
+          <w:lang w:val="en-CA"/>
         </w:rPr>
         <w:t xml:space="preserve">, </w:t>
       </w:r>
@@ -4860,13 +4873,13 @@
         <w:rPr>
           <w:i/>
           <w:iCs/>
-          <w:lang w:val="en-US"/>
+          <w:lang w:val="en-CA"/>
         </w:rPr>
         <w:t>23</w:t>
       </w:r>
       <w:r>
         <w:rPr>
-          <w:lang w:val="en-US"/>
+          <w:lang w:val="en-CA"/>
         </w:rPr>
         <w:t>(12), 7314-7340. https://doi.org/10.1111/1462-2920.15716</w:t>
       </w:r>
@@ -4878,14 +4891,14 @@
       <w:proofErr w:type="spellStart"/>
       <w:r>
         <w:rPr>
-          <w:lang w:val="en-US"/>
+          <w:lang w:val="en-CA"/>
         </w:rPr>
         <w:t>Ceccarelli</w:t>
       </w:r>
       <w:proofErr w:type="spellEnd"/>
       <w:r>
         <w:rPr>
-          <w:lang w:val="en-US"/>
+          <w:lang w:val="en-CA"/>
         </w:rPr>
         <w:t xml:space="preserve">, D., &amp; Colwell, R. R. (2014). Vibrio ecology, pathogenesis, and evolution. </w:t>
       </w:r>
@@ -4968,7 +4981,7 @@
       <w:pPr>
         <w:pStyle w:val="Bibliografa"/>
         <w:rPr>
-          <w:lang w:val="en-US"/>
+          <w:lang w:val="en-CA"/>
         </w:rPr>
       </w:pPr>
       <w:proofErr w:type="spellStart"/>
@@ -4983,13 +4996,13 @@
         <w:rPr>
           <w:i/>
           <w:iCs/>
-          <w:lang w:val="en-US"/>
+          <w:lang w:val="en-CA"/>
         </w:rPr>
         <w:t>Marine Planktonic Diatoms of the West Coast of North America Bulletin of the Scripps Institution of Oceanography</w:t>
       </w:r>
       <w:r>
         <w:rPr>
-          <w:lang w:val="en-US"/>
+          <w:lang w:val="en-CA"/>
         </w:rPr>
         <w:t xml:space="preserve"> (Vol. 5). University of California Press.</w:t>
       </w:r>
@@ -5000,35 +5013,35 @@
       </w:pPr>
       <w:r>
         <w:rPr>
-          <w:lang w:val="en-US"/>
+          <w:lang w:val="en-CA"/>
         </w:rPr>
         <w:t xml:space="preserve">Escobar, L. E., Ryan, S. J., Stewart-Ibarra, A. M., Finkelstein, J. L., King, C. A., </w:t>
       </w:r>
       <w:proofErr w:type="spellStart"/>
       <w:r>
         <w:rPr>
-          <w:lang w:val="en-US"/>
+          <w:lang w:val="en-CA"/>
         </w:rPr>
         <w:t>Qiao</w:t>
       </w:r>
       <w:proofErr w:type="spellEnd"/>
       <w:r>
         <w:rPr>
-          <w:lang w:val="en-US"/>
+          <w:lang w:val="en-CA"/>
         </w:rPr>
         <w:t xml:space="preserve">, H., &amp; </w:t>
       </w:r>
       <w:proofErr w:type="spellStart"/>
       <w:r>
         <w:rPr>
-          <w:lang w:val="en-US"/>
+          <w:lang w:val="en-CA"/>
         </w:rPr>
         <w:t>Polhemus</w:t>
       </w:r>
       <w:proofErr w:type="spellEnd"/>
       <w:r>
         <w:rPr>
-          <w:lang w:val="en-US"/>
+          <w:lang w:val="en-CA"/>
         </w:rPr>
         <w:t xml:space="preserve">, M. E. (2015). A global map of suitability for coastal Vibrio cholerae under current and future climate conditions. </w:t>
       </w:r>
@@ -5066,7 +5079,7 @@
       <w:pPr>
         <w:pStyle w:val="Bibliografa"/>
         <w:rPr>
-          <w:lang w:val="en-US"/>
+          <w:lang w:val="en-CA"/>
         </w:rPr>
       </w:pPr>
       <w:proofErr w:type="spellStart"/>
@@ -5090,7 +5103,7 @@
         <w:rPr>
           <w:i/>
           <w:iCs/>
-          <w:lang w:val="en-US"/>
+          <w:lang w:val="en-CA"/>
         </w:rPr>
         <w:t>AlgaeBase</w:t>
       </w:r>
@@ -5099,13 +5112,13 @@
         <w:rPr>
           <w:i/>
           <w:iCs/>
-          <w:lang w:val="en-US"/>
+          <w:lang w:val="en-CA"/>
         </w:rPr>
         <w:t>. World-wide electronic publication</w:t>
       </w:r>
       <w:r>
         <w:rPr>
-          <w:lang w:val="en-US"/>
+          <w:lang w:val="en-CA"/>
         </w:rPr>
         <w:t>. National University of Ireland, Galway. https://www.algaebase.org</w:t>
       </w:r>
@@ -5114,12 +5127,12 @@
       <w:pPr>
         <w:pStyle w:val="Bibliografa"/>
         <w:rPr>
-          <w:lang w:val="en-US"/>
+          <w:lang w:val="en-CA"/>
         </w:rPr>
       </w:pPr>
       <w:r>
         <w:rPr>
-          <w:lang w:val="en-US"/>
+          <w:lang w:val="en-CA"/>
         </w:rPr>
         <w:t xml:space="preserve">Herrera, S. E. L., Díaz, N. O. F., &amp; Lozano, J. D. T. (2023). </w:t>
       </w:r>
@@ -5136,28 +5149,28 @@
       <w:proofErr w:type="spellStart"/>
       <w:r>
         <w:rPr>
-          <w:lang w:val="en-US"/>
+          <w:lang w:val="en-CA"/>
         </w:rPr>
         <w:t>Ecoe</w:t>
       </w:r>
       <w:proofErr w:type="spellEnd"/>
       <w:r>
         <w:rPr>
-          <w:lang w:val="en-US"/>
+          <w:lang w:val="en-CA"/>
         </w:rPr>
         <w:t xml:space="preserve"> </w:t>
       </w:r>
       <w:proofErr w:type="spellStart"/>
       <w:r>
         <w:rPr>
-          <w:lang w:val="en-US"/>
+          <w:lang w:val="en-CA"/>
         </w:rPr>
         <w:t>Ediciones</w:t>
       </w:r>
       <w:proofErr w:type="spellEnd"/>
       <w:r>
         <w:rPr>
-          <w:lang w:val="en-US"/>
+          <w:lang w:val="en-CA"/>
         </w:rPr>
         <w:t>.</w:t>
       </w:r>
@@ -5166,20 +5179,20 @@
       <w:pPr>
         <w:pStyle w:val="Bibliografa"/>
         <w:rPr>
-          <w:lang w:val="en-US"/>
+          <w:lang w:val="en-CA"/>
         </w:rPr>
       </w:pPr>
       <w:proofErr w:type="spellStart"/>
       <w:r>
         <w:rPr>
-          <w:lang w:val="en-US"/>
+          <w:lang w:val="en-CA"/>
         </w:rPr>
         <w:t>Kassambara</w:t>
       </w:r>
       <w:proofErr w:type="spellEnd"/>
       <w:r>
         <w:rPr>
-          <w:lang w:val="en-US"/>
+          <w:lang w:val="en-CA"/>
         </w:rPr>
         <w:t xml:space="preserve">, A., &amp; Mundt, F. (2020). </w:t>
       </w:r>
@@ -5188,7 +5201,7 @@
         <w:rPr>
           <w:i/>
           <w:iCs/>
-          <w:lang w:val="en-US"/>
+          <w:lang w:val="en-CA"/>
         </w:rPr>
         <w:t>factoextra</w:t>
       </w:r>
@@ -5197,13 +5210,13 @@
         <w:rPr>
           <w:i/>
           <w:iCs/>
-          <w:lang w:val="en-US"/>
+          <w:lang w:val="en-CA"/>
         </w:rPr>
         <w:t>: Extract and Visualize the Results of Multivariate Data Analyses</w:t>
       </w:r>
       <w:r>
         <w:rPr>
-          <w:lang w:val="en-US"/>
+          <w:lang w:val="en-CA"/>
         </w:rPr>
         <w:t xml:space="preserve"> (version 1.0.7) [R package]. https://CRAN.R-project.org/package=factoextra</w:t>
       </w:r>
@@ -5215,14 +5228,14 @@
       <w:proofErr w:type="spellStart"/>
       <w:r>
         <w:rPr>
-          <w:lang w:val="en-US"/>
+          <w:lang w:val="en-CA"/>
         </w:rPr>
         <w:t>Lipps</w:t>
       </w:r>
       <w:proofErr w:type="spellEnd"/>
       <w:r>
         <w:rPr>
-          <w:lang w:val="en-US"/>
+          <w:lang w:val="en-CA"/>
         </w:rPr>
         <w:t xml:space="preserve">, W. C., Braun-Howland, E. B., &amp; Baxter, T. E. (2023). </w:t>
       </w:r>
@@ -5230,13 +5243,13 @@
         <w:rPr>
           <w:i/>
           <w:iCs/>
-          <w:lang w:val="en-US"/>
+          <w:lang w:val="en-CA"/>
         </w:rPr>
         <w:t>Standard Methods for the Examination of Water and Wastewater</w:t>
       </w:r>
       <w:r>
         <w:rPr>
-          <w:lang w:val="en-US"/>
+          <w:lang w:val="en-CA"/>
         </w:rPr>
         <w:t xml:space="preserve">. </w:t>
       </w:r>
@@ -5257,6 +5270,7 @@
         <w:pStyle w:val="Bibliografa"/>
       </w:pPr>
       <w:r>
+        <w:lastRenderedPageBreak/>
         <w:t xml:space="preserve">Morales-Pulido, J. M., &amp; Aké-Castillo, J. A. (2019). </w:t>
       </w:r>
       <w:proofErr w:type="spellStart"/>
@@ -5308,7 +5322,7 @@
       <w:pPr>
         <w:pStyle w:val="Bibliografa"/>
         <w:rPr>
-          <w:lang w:val="en-US"/>
+          <w:lang w:val="en-CA"/>
         </w:rPr>
       </w:pPr>
       <w:r>
@@ -5322,31 +5336,23 @@
       <w:r>
         <w:t xml:space="preserve">. </w:t>
       </w:r>
-      <w:proofErr w:type="spellStart"/>
-      <w:r>
-        <w:rPr>
-          <w:lang w:val="en-US"/>
-        </w:rPr>
-        <w:t>En</w:t>
-      </w:r>
-      <w:proofErr w:type="spellEnd"/>
-      <w:r>
-        <w:rPr>
-          <w:lang w:val="en-US"/>
-        </w:rPr>
-        <w:t xml:space="preserve"> </w:t>
-      </w:r>
-      <w:r>
-        <w:rPr>
-          <w:i/>
-          <w:iCs/>
-          <w:lang w:val="en-US"/>
+      <w:r>
+        <w:rPr>
+          <w:lang w:val="en-CA"/>
+        </w:rPr>
+        <w:t xml:space="preserve">En </w:t>
+      </w:r>
+      <w:r>
+        <w:rPr>
+          <w:i/>
+          <w:iCs/>
+          <w:lang w:val="en-CA"/>
         </w:rPr>
         <w:t>Food Microbiology: Fundamentals and Frontiers</w:t>
       </w:r>
       <w:r>
         <w:rPr>
-          <w:lang w:val="en-US"/>
+          <w:lang w:val="en-CA"/>
         </w:rPr>
         <w:t xml:space="preserve"> (3rd ed). ASM Press.</w:t>
       </w:r>
@@ -5355,27 +5361,26 @@
       <w:pPr>
         <w:pStyle w:val="Bibliografa"/>
         <w:rPr>
-          <w:lang w:val="en-US"/>
+          <w:lang w:val="en-CA"/>
         </w:rPr>
       </w:pPr>
       <w:r>
         <w:rPr>
-          <w:lang w:val="en-US"/>
-        </w:rPr>
-        <w:lastRenderedPageBreak/>
+          <w:lang w:val="en-CA"/>
+        </w:rPr>
         <w:t xml:space="preserve">R Core Team. (2022). </w:t>
       </w:r>
       <w:r>
         <w:rPr>
           <w:i/>
           <w:iCs/>
-          <w:lang w:val="en-US"/>
+          <w:lang w:val="en-CA"/>
         </w:rPr>
         <w:t>stats: A Language and Environment for Statistical Computing</w:t>
       </w:r>
       <w:r>
         <w:rPr>
-          <w:lang w:val="en-US"/>
+          <w:lang w:val="en-CA"/>
         </w:rPr>
         <w:t>. R Foundation for Statistical Computing. https://www.R-project.org/</w:t>
       </w:r>
@@ -5384,506 +5389,440 @@
       <w:pPr>
         <w:pStyle w:val="Bibliografa"/>
         <w:rPr>
-          <w:lang w:val="en-US"/>
+          <w:lang w:val="en-CA"/>
         </w:rPr>
       </w:pPr>
       <w:r>
         <w:rPr>
-          <w:lang w:val="en-US"/>
-        </w:rPr>
-        <w:t xml:space="preserve">Rosenberg, E., &amp; </w:t>
-      </w:r>
-      <w:proofErr w:type="spellStart"/>
-      <w:r>
-        <w:rPr>
-          <w:lang w:val="en-US"/>
-        </w:rPr>
-        <w:t>Falkovitz</w:t>
-      </w:r>
-      <w:proofErr w:type="spellEnd"/>
-      <w:r>
-        <w:rPr>
-          <w:lang w:val="en-US"/>
-        </w:rPr>
-        <w:t xml:space="preserve">, L. (2004). The Vibrio </w:t>
-      </w:r>
-      <w:proofErr w:type="spellStart"/>
-      <w:r>
-        <w:rPr>
-          <w:lang w:val="en-US"/>
-        </w:rPr>
-        <w:t>shiloi</w:t>
-      </w:r>
-      <w:proofErr w:type="spellEnd"/>
-      <w:r>
-        <w:rPr>
-          <w:lang w:val="en-US"/>
-        </w:rPr>
-        <w:t xml:space="preserve">/Oculina </w:t>
-      </w:r>
-      <w:proofErr w:type="spellStart"/>
-      <w:r>
-        <w:rPr>
-          <w:lang w:val="en-US"/>
-        </w:rPr>
-        <w:t>patagonica</w:t>
-      </w:r>
-      <w:proofErr w:type="spellEnd"/>
-      <w:r>
-        <w:rPr>
-          <w:lang w:val="en-US"/>
-        </w:rPr>
-        <w:t xml:space="preserve"> model system of coral bleaching. </w:t>
-      </w:r>
-      <w:proofErr w:type="spellStart"/>
-      <w:r>
-        <w:rPr>
-          <w:i/>
-          <w:iCs/>
-          <w:lang w:val="en-US"/>
-        </w:rPr>
-        <w:t>Annu</w:t>
-      </w:r>
-      <w:proofErr w:type="spellEnd"/>
-      <w:r>
-        <w:rPr>
-          <w:i/>
-          <w:iCs/>
-          <w:lang w:val="en-US"/>
-        </w:rPr>
-        <w:t xml:space="preserve">. Rev. </w:t>
-      </w:r>
-      <w:proofErr w:type="spellStart"/>
-      <w:r>
-        <w:rPr>
-          <w:i/>
-          <w:iCs/>
-          <w:lang w:val="en-US"/>
-        </w:rPr>
-        <w:t>Microbiol</w:t>
-      </w:r>
-      <w:proofErr w:type="spellEnd"/>
-      <w:r>
-        <w:rPr>
-          <w:i/>
-          <w:iCs/>
-          <w:lang w:val="en-US"/>
+          <w:lang w:val="en-CA"/>
+        </w:rPr>
+        <w:t xml:space="preserve">Robin, X., </w:t>
+      </w:r>
+      <w:proofErr w:type="spellStart"/>
+      <w:r>
+        <w:rPr>
+          <w:lang w:val="en-CA"/>
+        </w:rPr>
+        <w:t>Turck</w:t>
+      </w:r>
+      <w:proofErr w:type="spellEnd"/>
+      <w:r>
+        <w:rPr>
+          <w:lang w:val="en-CA"/>
+        </w:rPr>
+        <w:t xml:space="preserve">, N., </w:t>
+      </w:r>
+      <w:proofErr w:type="spellStart"/>
+      <w:r>
+        <w:rPr>
+          <w:lang w:val="en-CA"/>
+        </w:rPr>
+        <w:t>Hainard</w:t>
+      </w:r>
+      <w:proofErr w:type="spellEnd"/>
+      <w:r>
+        <w:rPr>
+          <w:lang w:val="en-CA"/>
+        </w:rPr>
+        <w:t xml:space="preserve">, A., </w:t>
+      </w:r>
+      <w:proofErr w:type="spellStart"/>
+      <w:r>
+        <w:rPr>
+          <w:lang w:val="en-CA"/>
+        </w:rPr>
+        <w:t>Tiberti</w:t>
+      </w:r>
+      <w:proofErr w:type="spellEnd"/>
+      <w:r>
+        <w:rPr>
+          <w:lang w:val="en-CA"/>
+        </w:rPr>
+        <w:t xml:space="preserve">, N., </w:t>
+      </w:r>
+      <w:proofErr w:type="spellStart"/>
+      <w:r>
+        <w:rPr>
+          <w:lang w:val="en-CA"/>
+        </w:rPr>
+        <w:t>Lisacek</w:t>
+      </w:r>
+      <w:proofErr w:type="spellEnd"/>
+      <w:r>
+        <w:rPr>
+          <w:lang w:val="en-CA"/>
+        </w:rPr>
+        <w:t xml:space="preserve">, F., Sanchez, J.-C., &amp; Müller, M. (2011). </w:t>
+      </w:r>
+      <w:r>
+        <w:rPr>
+          <w:i/>
+          <w:iCs/>
+          <w:lang w:val="en-CA"/>
+        </w:rPr>
+        <w:t>PROC: an open-source package for R and S+ to analyze and compare ROC curves</w:t>
+      </w:r>
+      <w:r>
+        <w:rPr>
+          <w:lang w:val="en-CA"/>
         </w:rPr>
         <w:t>.</w:t>
-      </w:r>
-      <w:r>
-        <w:rPr>
-          <w:lang w:val="en-US"/>
-        </w:rPr>
-        <w:t xml:space="preserve">, </w:t>
-      </w:r>
-      <w:r>
-        <w:rPr>
-          <w:i/>
-          <w:iCs/>
-          <w:lang w:val="en-US"/>
-        </w:rPr>
-        <w:t>58</w:t>
-      </w:r>
-      <w:r>
-        <w:rPr>
-          <w:lang w:val="en-US"/>
-        </w:rPr>
-        <w:t>, 143-159.</w:t>
       </w:r>
     </w:p>
     <w:p>
       <w:pPr>
         <w:pStyle w:val="Bibliografa"/>
         <w:rPr>
-          <w:lang w:val="en-US"/>
+          <w:lang w:val="en-CA"/>
         </w:rPr>
       </w:pPr>
       <w:r>
         <w:rPr>
-          <w:lang w:val="en-US"/>
-        </w:rPr>
-        <w:t xml:space="preserve">Strickland, J. D. H., &amp; Parsons, T. R. (1972). </w:t>
-      </w:r>
-      <w:r>
-        <w:rPr>
-          <w:i/>
-          <w:iCs/>
-          <w:lang w:val="en-US"/>
-        </w:rPr>
-        <w:t>A practical handbook of seawater analysis</w:t>
-      </w:r>
-      <w:r>
-        <w:rPr>
-          <w:lang w:val="en-US"/>
-        </w:rPr>
-        <w:t>. Fisheries research board of Canada.</w:t>
+          <w:lang w:val="en-CA"/>
+        </w:rPr>
+        <w:t xml:space="preserve">Rosenberg, E., &amp; </w:t>
+      </w:r>
+      <w:proofErr w:type="spellStart"/>
+      <w:r>
+        <w:rPr>
+          <w:lang w:val="en-CA"/>
+        </w:rPr>
+        <w:t>Falkovitz</w:t>
+      </w:r>
+      <w:proofErr w:type="spellEnd"/>
+      <w:r>
+        <w:rPr>
+          <w:lang w:val="en-CA"/>
+        </w:rPr>
+        <w:t xml:space="preserve">, L. (2004). The Vibrio </w:t>
+      </w:r>
+      <w:proofErr w:type="spellStart"/>
+      <w:r>
+        <w:rPr>
+          <w:lang w:val="en-CA"/>
+        </w:rPr>
+        <w:t>shiloi</w:t>
+      </w:r>
+      <w:proofErr w:type="spellEnd"/>
+      <w:r>
+        <w:rPr>
+          <w:lang w:val="en-CA"/>
+        </w:rPr>
+        <w:t xml:space="preserve">/Oculina </w:t>
+      </w:r>
+      <w:proofErr w:type="spellStart"/>
+      <w:r>
+        <w:rPr>
+          <w:lang w:val="en-CA"/>
+        </w:rPr>
+        <w:t>patagonica</w:t>
+      </w:r>
+      <w:proofErr w:type="spellEnd"/>
+      <w:r>
+        <w:rPr>
+          <w:lang w:val="en-CA"/>
+        </w:rPr>
+        <w:t xml:space="preserve"> model system of coral bleaching. </w:t>
+      </w:r>
+      <w:r>
+        <w:rPr>
+          <w:i/>
+          <w:iCs/>
+          <w:lang w:val="en-CA"/>
+        </w:rPr>
+        <w:t xml:space="preserve">Annu. Rev. </w:t>
+      </w:r>
+      <w:proofErr w:type="spellStart"/>
+      <w:r>
+        <w:rPr>
+          <w:i/>
+          <w:iCs/>
+          <w:lang w:val="en-CA"/>
+        </w:rPr>
+        <w:t>Microbiol</w:t>
+      </w:r>
+      <w:proofErr w:type="spellEnd"/>
+      <w:r>
+        <w:rPr>
+          <w:i/>
+          <w:iCs/>
+          <w:lang w:val="en-CA"/>
+        </w:rPr>
+        <w:t>.</w:t>
+      </w:r>
+      <w:r>
+        <w:rPr>
+          <w:lang w:val="en-CA"/>
+        </w:rPr>
+        <w:t xml:space="preserve">, </w:t>
+      </w:r>
+      <w:r>
+        <w:rPr>
+          <w:i/>
+          <w:iCs/>
+          <w:lang w:val="en-CA"/>
+        </w:rPr>
+        <w:t>58</w:t>
+      </w:r>
+      <w:r>
+        <w:rPr>
+          <w:lang w:val="en-CA"/>
+        </w:rPr>
+        <w:t>, 143-159.</w:t>
       </w:r>
     </w:p>
     <w:p>
       <w:pPr>
         <w:pStyle w:val="Bibliografa"/>
         <w:rPr>
-          <w:lang w:val="en-US"/>
+          <w:lang w:val="en-CA"/>
         </w:rPr>
       </w:pPr>
-      <w:proofErr w:type="spellStart"/>
-      <w:r>
-        <w:rPr>
-          <w:lang w:val="en-US"/>
-        </w:rPr>
-        <w:t>Takemura</w:t>
-      </w:r>
-      <w:proofErr w:type="spellEnd"/>
-      <w:r>
-        <w:rPr>
-          <w:lang w:val="en-US"/>
-        </w:rPr>
-        <w:t xml:space="preserve">, A. F., </w:t>
-      </w:r>
-      <w:proofErr w:type="spellStart"/>
-      <w:r>
-        <w:rPr>
-          <w:lang w:val="en-US"/>
-        </w:rPr>
-        <w:t>Chien</w:t>
-      </w:r>
-      <w:proofErr w:type="spellEnd"/>
-      <w:r>
-        <w:rPr>
-          <w:lang w:val="en-US"/>
-        </w:rPr>
-        <w:t xml:space="preserve">, D. M., &amp; </w:t>
-      </w:r>
-      <w:proofErr w:type="spellStart"/>
-      <w:r>
-        <w:rPr>
-          <w:lang w:val="en-US"/>
-        </w:rPr>
-        <w:t>Polz</w:t>
-      </w:r>
-      <w:proofErr w:type="spellEnd"/>
-      <w:r>
-        <w:rPr>
-          <w:lang w:val="en-US"/>
-        </w:rPr>
-        <w:t xml:space="preserve">, M. F. (2014). Associations and dynamics of Vibrionaceae in the environment, from the genus to the population level. </w:t>
-      </w:r>
-      <w:r>
-        <w:rPr>
-          <w:i/>
-          <w:iCs/>
-          <w:lang w:val="en-US"/>
-        </w:rPr>
-        <w:t>Frontiers in Microbiology</w:t>
-      </w:r>
-      <w:r>
-        <w:rPr>
-          <w:lang w:val="en-US"/>
-        </w:rPr>
-        <w:t xml:space="preserve">, </w:t>
-      </w:r>
-      <w:r>
-        <w:rPr>
-          <w:i/>
-          <w:iCs/>
-          <w:lang w:val="en-US"/>
-        </w:rPr>
-        <w:t>5</w:t>
-      </w:r>
-      <w:r>
-        <w:rPr>
-          <w:lang w:val="en-US"/>
-        </w:rPr>
-        <w:t>. https://doi.org/10.3389/fmicb.2014.00038</w:t>
+      <w:r>
+        <w:rPr>
+          <w:lang w:val="en-CA"/>
+        </w:rPr>
+        <w:t xml:space="preserve">Strickland, J. D. H., &amp; Parsons, T. R. (1972). </w:t>
+      </w:r>
+      <w:r>
+        <w:rPr>
+          <w:i/>
+          <w:iCs/>
+          <w:lang w:val="en-CA"/>
+        </w:rPr>
+        <w:t>A practical handbook of seawater analysis</w:t>
+      </w:r>
+      <w:r>
+        <w:rPr>
+          <w:lang w:val="en-CA"/>
+        </w:rPr>
+        <w:t>. Fisheries research board of Canada.</w:t>
       </w:r>
     </w:p>
     <w:p>
       <w:pPr>
         <w:pStyle w:val="Bibliografa"/>
         <w:rPr>
-          <w:lang w:val="en-US"/>
+          <w:lang w:val="en-CA"/>
         </w:rPr>
       </w:pPr>
-      <w:r>
-        <w:rPr>
-          <w:lang w:val="en-US"/>
-        </w:rPr>
-        <w:t xml:space="preserve">Thompson, F. L., Austin, B., Swings, J. G., &amp; American Society for Microbiology (Eds.). (2006). </w:t>
-      </w:r>
-      <w:r>
-        <w:rPr>
-          <w:i/>
-          <w:iCs/>
-          <w:lang w:val="en-US"/>
-        </w:rPr>
-        <w:t xml:space="preserve">The biology of </w:t>
-      </w:r>
-      <w:proofErr w:type="spellStart"/>
-      <w:r>
-        <w:rPr>
-          <w:i/>
-          <w:iCs/>
-          <w:lang w:val="en-US"/>
-        </w:rPr>
-        <w:t>vibrios</w:t>
-      </w:r>
-      <w:proofErr w:type="spellEnd"/>
-      <w:r>
-        <w:rPr>
-          <w:lang w:val="en-US"/>
-        </w:rPr>
-        <w:t>. ASM Press.</w:t>
+      <w:proofErr w:type="spellStart"/>
+      <w:r>
+        <w:rPr>
+          <w:lang w:val="en-CA"/>
+        </w:rPr>
+        <w:t>Takemura</w:t>
+      </w:r>
+      <w:proofErr w:type="spellEnd"/>
+      <w:r>
+        <w:rPr>
+          <w:lang w:val="en-CA"/>
+        </w:rPr>
+        <w:t xml:space="preserve">, A. F., Chien, D. M., &amp; </w:t>
+      </w:r>
+      <w:proofErr w:type="spellStart"/>
+      <w:r>
+        <w:rPr>
+          <w:lang w:val="en-CA"/>
+        </w:rPr>
+        <w:t>Polz</w:t>
+      </w:r>
+      <w:proofErr w:type="spellEnd"/>
+      <w:r>
+        <w:rPr>
+          <w:lang w:val="en-CA"/>
+        </w:rPr>
+        <w:t xml:space="preserve">, M. F. (2014). Associations and dynamics of Vibrionaceae in the environment, from the genus to the population level. </w:t>
+      </w:r>
+      <w:r>
+        <w:rPr>
+          <w:i/>
+          <w:iCs/>
+          <w:lang w:val="en-CA"/>
+        </w:rPr>
+        <w:t>Frontiers in Microbiology</w:t>
+      </w:r>
+      <w:r>
+        <w:rPr>
+          <w:lang w:val="en-CA"/>
+        </w:rPr>
+        <w:t xml:space="preserve">, </w:t>
+      </w:r>
+      <w:r>
+        <w:rPr>
+          <w:i/>
+          <w:iCs/>
+          <w:lang w:val="en-CA"/>
+        </w:rPr>
+        <w:t>5</w:t>
+      </w:r>
+      <w:r>
+        <w:rPr>
+          <w:lang w:val="en-CA"/>
+        </w:rPr>
+        <w:t>. https://doi.org/10.3389/fmicb.2014.00038</w:t>
       </w:r>
     </w:p>
     <w:p>
       <w:pPr>
         <w:pStyle w:val="Bibliografa"/>
         <w:rPr>
-          <w:lang w:val="en-US"/>
+          <w:lang w:val="en-CA"/>
         </w:rPr>
       </w:pPr>
       <w:r>
         <w:rPr>
-          <w:lang w:val="en-US"/>
-        </w:rPr>
-        <w:t xml:space="preserve">Tomas, C. R., </w:t>
-      </w:r>
-      <w:proofErr w:type="spellStart"/>
-      <w:r>
-        <w:rPr>
-          <w:lang w:val="en-US"/>
-        </w:rPr>
-        <w:t>Hasle</w:t>
-      </w:r>
-      <w:proofErr w:type="spellEnd"/>
-      <w:r>
-        <w:rPr>
-          <w:lang w:val="en-US"/>
-        </w:rPr>
-        <w:t xml:space="preserve">, G. R., </w:t>
-      </w:r>
-      <w:proofErr w:type="spellStart"/>
-      <w:r>
-        <w:rPr>
-          <w:lang w:val="en-US"/>
-        </w:rPr>
-        <w:t>Syvertsen</w:t>
-      </w:r>
-      <w:proofErr w:type="spellEnd"/>
-      <w:r>
-        <w:rPr>
-          <w:lang w:val="en-US"/>
-        </w:rPr>
-        <w:t xml:space="preserve">, E. E., </w:t>
-      </w:r>
-      <w:proofErr w:type="spellStart"/>
-      <w:r>
-        <w:rPr>
-          <w:lang w:val="en-US"/>
-        </w:rPr>
-        <w:t>Steidinger</w:t>
-      </w:r>
-      <w:proofErr w:type="spellEnd"/>
-      <w:r>
-        <w:rPr>
-          <w:lang w:val="en-US"/>
-        </w:rPr>
-        <w:t xml:space="preserve">, K. A., &amp; </w:t>
-      </w:r>
-      <w:proofErr w:type="spellStart"/>
-      <w:r>
-        <w:rPr>
-          <w:lang w:val="en-US"/>
-        </w:rPr>
-        <w:t>Tangen</w:t>
-      </w:r>
-      <w:proofErr w:type="spellEnd"/>
-      <w:r>
-        <w:rPr>
-          <w:lang w:val="en-US"/>
-        </w:rPr>
-        <w:t xml:space="preserve">, K. (2010). </w:t>
-      </w:r>
-      <w:r>
-        <w:rPr>
-          <w:i/>
-          <w:iCs/>
-          <w:lang w:val="en-US"/>
-        </w:rPr>
-        <w:t>Identifying Marine Diatoms and Dinoflagellates</w:t>
-      </w:r>
-      <w:r>
-        <w:rPr>
-          <w:lang w:val="en-US"/>
-        </w:rPr>
-        <w:t xml:space="preserve"> (C. R. Tomas, Ed.). Academic Press.</w:t>
+          <w:lang w:val="en-CA"/>
+        </w:rPr>
+        <w:t xml:space="preserve">Thompson, F. L., Austin, B., Swings, J. G., &amp; American Society for Microbiology (Eds.). (2006). </w:t>
+      </w:r>
+      <w:r>
+        <w:rPr>
+          <w:i/>
+          <w:iCs/>
+          <w:lang w:val="en-CA"/>
+        </w:rPr>
+        <w:t xml:space="preserve">The biology of </w:t>
+      </w:r>
+      <w:proofErr w:type="spellStart"/>
+      <w:r>
+        <w:rPr>
+          <w:i/>
+          <w:iCs/>
+          <w:lang w:val="en-CA"/>
+        </w:rPr>
+        <w:t>vibrios</w:t>
+      </w:r>
+      <w:proofErr w:type="spellEnd"/>
+      <w:r>
+        <w:rPr>
+          <w:lang w:val="en-CA"/>
+        </w:rPr>
+        <w:t>. ASM Press.</w:t>
       </w:r>
     </w:p>
     <w:p>
       <w:pPr>
         <w:pStyle w:val="Bibliografa"/>
         <w:rPr>
-          <w:lang w:val="en-US"/>
+          <w:lang w:val="en-CA"/>
         </w:rPr>
       </w:pPr>
       <w:r>
         <w:rPr>
-          <w:lang w:val="en-US"/>
-        </w:rPr>
-        <w:t xml:space="preserve">Turner, J. W., Good, B., Cole, D., &amp; </w:t>
-      </w:r>
-      <w:proofErr w:type="spellStart"/>
-      <w:r>
-        <w:rPr>
-          <w:lang w:val="en-US"/>
-        </w:rPr>
-        <w:t>Lipp</w:t>
-      </w:r>
-      <w:proofErr w:type="spellEnd"/>
-      <w:r>
-        <w:rPr>
-          <w:lang w:val="en-US"/>
-        </w:rPr>
-        <w:t xml:space="preserve">, E. K. (2009). Plankton composition and environmental factors contribute to Vibrio seasonality. </w:t>
-      </w:r>
-      <w:r>
-        <w:rPr>
-          <w:i/>
-          <w:iCs/>
-          <w:lang w:val="en-US"/>
-        </w:rPr>
-        <w:t>The ISME Journal</w:t>
-      </w:r>
-      <w:r>
-        <w:rPr>
-          <w:lang w:val="en-US"/>
-        </w:rPr>
-        <w:t xml:space="preserve">, </w:t>
-      </w:r>
-      <w:r>
-        <w:rPr>
-          <w:i/>
-          <w:iCs/>
-          <w:lang w:val="en-US"/>
-        </w:rPr>
-        <w:t>3</w:t>
-      </w:r>
-      <w:r>
-        <w:rPr>
-          <w:lang w:val="en-US"/>
-        </w:rPr>
-        <w:t>(9), 1082-1092. https://doi.org/10.1038/ismej.2009.50</w:t>
+          <w:lang w:val="en-CA"/>
+        </w:rPr>
+        <w:t xml:space="preserve">Tomas, C. R., </w:t>
+      </w:r>
+      <w:proofErr w:type="spellStart"/>
+      <w:r>
+        <w:rPr>
+          <w:lang w:val="en-CA"/>
+        </w:rPr>
+        <w:t>Hasle</w:t>
+      </w:r>
+      <w:proofErr w:type="spellEnd"/>
+      <w:r>
+        <w:rPr>
+          <w:lang w:val="en-CA"/>
+        </w:rPr>
+        <w:t xml:space="preserve">, G. R., </w:t>
+      </w:r>
+      <w:proofErr w:type="spellStart"/>
+      <w:r>
+        <w:rPr>
+          <w:lang w:val="en-CA"/>
+        </w:rPr>
+        <w:t>Syvertsen</w:t>
+      </w:r>
+      <w:proofErr w:type="spellEnd"/>
+      <w:r>
+        <w:rPr>
+          <w:lang w:val="en-CA"/>
+        </w:rPr>
+        <w:t xml:space="preserve">, E. E., </w:t>
+      </w:r>
+      <w:proofErr w:type="spellStart"/>
+      <w:r>
+        <w:rPr>
+          <w:lang w:val="en-CA"/>
+        </w:rPr>
+        <w:t>Steidinger</w:t>
+      </w:r>
+      <w:proofErr w:type="spellEnd"/>
+      <w:r>
+        <w:rPr>
+          <w:lang w:val="en-CA"/>
+        </w:rPr>
+        <w:t xml:space="preserve">, K. A., &amp; </w:t>
+      </w:r>
+      <w:proofErr w:type="spellStart"/>
+      <w:r>
+        <w:rPr>
+          <w:lang w:val="en-CA"/>
+        </w:rPr>
+        <w:t>Tangen</w:t>
+      </w:r>
+      <w:proofErr w:type="spellEnd"/>
+      <w:r>
+        <w:rPr>
+          <w:lang w:val="en-CA"/>
+        </w:rPr>
+        <w:t xml:space="preserve">, K. (2010). </w:t>
+      </w:r>
+      <w:r>
+        <w:rPr>
+          <w:i/>
+          <w:iCs/>
+          <w:lang w:val="en-CA"/>
+        </w:rPr>
+        <w:t>Identifying Marine Diatoms and Dinoflagellates</w:t>
+      </w:r>
+      <w:r>
+        <w:rPr>
+          <w:lang w:val="en-CA"/>
+        </w:rPr>
+        <w:t xml:space="preserve"> (C. R. Tomas, Ed.). Academic Press.</w:t>
       </w:r>
     </w:p>
     <w:p>
       <w:pPr>
         <w:pStyle w:val="Bibliografa"/>
         <w:rPr>
-          <w:lang w:val="en-US"/>
+          <w:lang w:val="en-CA"/>
         </w:rPr>
       </w:pPr>
       <w:r>
         <w:rPr>
-          <w:lang w:val="en-US"/>
-        </w:rPr>
-        <w:t xml:space="preserve">Wickham, H., </w:t>
-      </w:r>
-      <w:proofErr w:type="spellStart"/>
-      <w:r>
-        <w:rPr>
-          <w:lang w:val="en-US"/>
-        </w:rPr>
-        <w:t>Averick</w:t>
-      </w:r>
-      <w:proofErr w:type="spellEnd"/>
-      <w:r>
-        <w:rPr>
-          <w:lang w:val="en-US"/>
-        </w:rPr>
-        <w:t xml:space="preserve">, M., Bryan, J., Chang, W., McGowan, L. D., François, R., </w:t>
-      </w:r>
-      <w:proofErr w:type="spellStart"/>
-      <w:r>
-        <w:rPr>
-          <w:lang w:val="en-US"/>
-        </w:rPr>
-        <w:t>Grolemund</w:t>
-      </w:r>
-      <w:proofErr w:type="spellEnd"/>
-      <w:r>
-        <w:rPr>
-          <w:lang w:val="en-US"/>
-        </w:rPr>
-        <w:t xml:space="preserve">, G., Hayes, A., Henry, L., Hester, J., Kuhn, M., Pedersen, T. L., Miller, E., Bache, S. M., Müller, K., </w:t>
-      </w:r>
-      <w:proofErr w:type="spellStart"/>
-      <w:r>
-        <w:rPr>
-          <w:lang w:val="en-US"/>
-        </w:rPr>
-        <w:t>Ooms</w:t>
-      </w:r>
-      <w:proofErr w:type="spellEnd"/>
-      <w:r>
-        <w:rPr>
-          <w:lang w:val="en-US"/>
-        </w:rPr>
-        <w:t xml:space="preserve">, J., Robinson, D., Seidel, D. P., </w:t>
-      </w:r>
-      <w:proofErr w:type="spellStart"/>
-      <w:r>
-        <w:rPr>
-          <w:lang w:val="en-US"/>
-        </w:rPr>
-        <w:t>Spinu</w:t>
-      </w:r>
-      <w:proofErr w:type="spellEnd"/>
-      <w:r>
-        <w:rPr>
-          <w:lang w:val="en-US"/>
-        </w:rPr>
-        <w:t xml:space="preserve">, V., … </w:t>
-      </w:r>
-      <w:proofErr w:type="spellStart"/>
-      <w:r>
-        <w:rPr>
-          <w:lang w:val="en-US"/>
-        </w:rPr>
-        <w:t>Yutani</w:t>
-      </w:r>
-      <w:proofErr w:type="spellEnd"/>
-      <w:r>
-        <w:rPr>
-          <w:lang w:val="en-US"/>
-        </w:rPr>
-        <w:t xml:space="preserve">, H. (2019). Welcome to the </w:t>
-      </w:r>
-      <w:proofErr w:type="spellStart"/>
-      <w:r>
-        <w:rPr>
-          <w:lang w:val="en-US"/>
-        </w:rPr>
-        <w:t>tidyverse</w:t>
-      </w:r>
-      <w:proofErr w:type="spellEnd"/>
-      <w:r>
-        <w:rPr>
-          <w:lang w:val="en-US"/>
-        </w:rPr>
-        <w:t xml:space="preserve">. </w:t>
-      </w:r>
-      <w:r>
-        <w:rPr>
-          <w:i/>
-          <w:iCs/>
-          <w:lang w:val="en-US"/>
-        </w:rPr>
-        <w:t>Journal of Open Source Software</w:t>
-      </w:r>
-      <w:r>
-        <w:rPr>
-          <w:lang w:val="en-US"/>
+          <w:lang w:val="en-CA"/>
+        </w:rPr>
+        <w:t xml:space="preserve">Turner, J. W., Good, B., Cole, D., &amp; </w:t>
+      </w:r>
+      <w:proofErr w:type="spellStart"/>
+      <w:r>
+        <w:rPr>
+          <w:lang w:val="en-CA"/>
+        </w:rPr>
+        <w:t>Lipp</w:t>
+      </w:r>
+      <w:proofErr w:type="spellEnd"/>
+      <w:r>
+        <w:rPr>
+          <w:lang w:val="en-CA"/>
+        </w:rPr>
+        <w:t xml:space="preserve">, E. K. (2009). Plankton composition and environmental factors contribute to Vibrio seasonality. </w:t>
+      </w:r>
+      <w:r>
+        <w:rPr>
+          <w:i/>
+          <w:iCs/>
+          <w:lang w:val="en-CA"/>
+        </w:rPr>
+        <w:t>The ISME Journal</w:t>
+      </w:r>
+      <w:r>
+        <w:rPr>
+          <w:lang w:val="en-CA"/>
         </w:rPr>
         <w:t xml:space="preserve">, </w:t>
       </w:r>
@@ -5891,41 +5830,168 @@
         <w:rPr>
           <w:i/>
           <w:iCs/>
-          <w:lang w:val="en-US"/>
-        </w:rPr>
-        <w:t>4</w:t>
-      </w:r>
-      <w:r>
-        <w:rPr>
-          <w:lang w:val="en-US"/>
-        </w:rPr>
-        <w:t>(43), 1686. https://doi.org/10.21105/joss.01686</w:t>
+          <w:lang w:val="en-CA"/>
+        </w:rPr>
+        <w:t>3</w:t>
+      </w:r>
+      <w:r>
+        <w:rPr>
+          <w:lang w:val="en-CA"/>
+        </w:rPr>
+        <w:t>(9), 1082-1092. https://doi.org/10.1038/ismej.2009.50</w:t>
       </w:r>
     </w:p>
     <w:p>
       <w:pPr>
         <w:pStyle w:val="Bibliografa"/>
         <w:rPr>
-          <w:lang w:val="en-US"/>
+          <w:lang w:val="en-CA"/>
         </w:rPr>
       </w:pPr>
       <w:r>
         <w:rPr>
-          <w:lang w:val="en-US"/>
-        </w:rPr>
+          <w:lang w:val="en-CA"/>
+        </w:rPr>
+        <w:t xml:space="preserve">Wickham, H., </w:t>
+      </w:r>
+      <w:proofErr w:type="spellStart"/>
+      <w:r>
+        <w:rPr>
+          <w:lang w:val="en-CA"/>
+        </w:rPr>
+        <w:t>Averick</w:t>
+      </w:r>
+      <w:proofErr w:type="spellEnd"/>
+      <w:r>
+        <w:rPr>
+          <w:lang w:val="en-CA"/>
+        </w:rPr>
+        <w:t xml:space="preserve">, M., Bryan, J., Chang, W., McGowan, L. D., François, R., </w:t>
+      </w:r>
+      <w:proofErr w:type="spellStart"/>
+      <w:r>
+        <w:rPr>
+          <w:lang w:val="en-CA"/>
+        </w:rPr>
+        <w:t>Grolemund</w:t>
+      </w:r>
+      <w:proofErr w:type="spellEnd"/>
+      <w:r>
+        <w:rPr>
+          <w:lang w:val="en-CA"/>
+        </w:rPr>
+        <w:t xml:space="preserve">, G., Hayes, A., Henry, L., Hester, J., Kuhn, M., Pedersen, T. L., Miller, E., Bache, S. M., Müller, K., </w:t>
+      </w:r>
+      <w:proofErr w:type="spellStart"/>
+      <w:r>
+        <w:rPr>
+          <w:lang w:val="en-CA"/>
+        </w:rPr>
+        <w:t>Ooms</w:t>
+      </w:r>
+      <w:proofErr w:type="spellEnd"/>
+      <w:r>
+        <w:rPr>
+          <w:lang w:val="en-CA"/>
+        </w:rPr>
+        <w:t xml:space="preserve">, J., Robinson, D., Seidel, D. P., </w:t>
+      </w:r>
+      <w:proofErr w:type="spellStart"/>
+      <w:r>
+        <w:rPr>
+          <w:lang w:val="en-CA"/>
+        </w:rPr>
+        <w:t>Spinu</w:t>
+      </w:r>
+      <w:proofErr w:type="spellEnd"/>
+      <w:r>
+        <w:rPr>
+          <w:lang w:val="en-CA"/>
+        </w:rPr>
+        <w:t xml:space="preserve">, V., … </w:t>
+      </w:r>
+      <w:proofErr w:type="spellStart"/>
+      <w:r>
+        <w:rPr>
+          <w:lang w:val="en-CA"/>
+        </w:rPr>
+        <w:t>Yutani</w:t>
+      </w:r>
+      <w:proofErr w:type="spellEnd"/>
+      <w:r>
+        <w:rPr>
+          <w:lang w:val="en-CA"/>
+        </w:rPr>
+        <w:t xml:space="preserve">, H. (2019). Welcome to the </w:t>
+      </w:r>
+      <w:proofErr w:type="spellStart"/>
+      <w:r>
+        <w:rPr>
+          <w:lang w:val="en-CA"/>
+        </w:rPr>
+        <w:t>tidyverse</w:t>
+      </w:r>
+      <w:proofErr w:type="spellEnd"/>
+      <w:r>
+        <w:rPr>
+          <w:lang w:val="en-CA"/>
+        </w:rPr>
+        <w:t xml:space="preserve">. </w:t>
+      </w:r>
+      <w:r>
+        <w:rPr>
+          <w:i/>
+          <w:iCs/>
+          <w:lang w:val="en-CA"/>
+        </w:rPr>
+        <w:t>Journal of Open Source Software</w:t>
+      </w:r>
+      <w:r>
+        <w:rPr>
+          <w:lang w:val="en-CA"/>
+        </w:rPr>
+        <w:t xml:space="preserve">, </w:t>
+      </w:r>
+      <w:r>
+        <w:rPr>
+          <w:i/>
+          <w:iCs/>
+          <w:lang w:val="en-CA"/>
+        </w:rPr>
+        <w:t>4</w:t>
+      </w:r>
+      <w:r>
+        <w:rPr>
+          <w:lang w:val="en-CA"/>
+        </w:rPr>
+        <w:t>(43), 1686. https://doi.org/10.21105/joss.01686</w:t>
+      </w:r>
+    </w:p>
+    <w:p>
+      <w:pPr>
+        <w:pStyle w:val="Bibliografa"/>
+        <w:rPr>
+          <w:lang w:val="en-CA"/>
+        </w:rPr>
+      </w:pPr>
+      <w:r>
+        <w:rPr>
+          <w:lang w:val="en-CA"/>
+        </w:rPr>
+        <w:lastRenderedPageBreak/>
         <w:t xml:space="preserve">Wong, Y. Y., Lee, C. W., Bong, C. W., Lim, J. H., Narayanan, K., &amp; Sim, E. U. H. (2019). Environmental control of Vibrio spp. Abundance and community structure in tropical waters. </w:t>
       </w:r>
       <w:r>
         <w:rPr>
           <w:i/>
           <w:iCs/>
-          <w:lang w:val="en-US"/>
+          <w:lang w:val="en-CA"/>
         </w:rPr>
         <w:t>FEMS Microbiology Ecology</w:t>
       </w:r>
       <w:r>
         <w:rPr>
-          <w:lang w:val="en-US"/>
+          <w:lang w:val="en-CA"/>
         </w:rPr>
         <w:t xml:space="preserve">, </w:t>
       </w:r>
@@ -5933,13 +5999,13 @@
         <w:rPr>
           <w:i/>
           <w:iCs/>
-          <w:lang w:val="en-US"/>
+          <w:lang w:val="en-CA"/>
         </w:rPr>
         <w:t>95</w:t>
       </w:r>
       <w:r>
         <w:rPr>
-          <w:lang w:val="en-US"/>
+          <w:lang w:val="en-CA"/>
         </w:rPr>
         <w:t>(11), fiz176. https://doi.org/10.1093/femsec/fiz176</w:t>
       </w:r>
@@ -5950,7 +6016,7 @@
       </w:pPr>
       <w:r>
         <w:rPr>
-          <w:lang w:val="en-US"/>
+          <w:lang w:val="en-CA"/>
         </w:rPr>
         <w:t xml:space="preserve">Zhou, Z.-H. (2021). </w:t>
       </w:r>
@@ -6000,7 +6066,6 @@
         <w:pStyle w:val="Ttulo1"/>
       </w:pPr>
       <w:r>
-        <w:lastRenderedPageBreak/>
         <w:t xml:space="preserve">Comentarios y recomendaciones </w:t>
       </w:r>
       <w:r>
@@ -6026,7 +6091,7 @@
 </file>
 
 <file path=word/endnotes.xml><?xml version="1.0" encoding="utf-8"?>
-<w:endnotes xmlns:wpc="http://schemas.microsoft.com/office/word/2010/wordprocessingCanvas" xmlns:cx="http://schemas.microsoft.com/office/drawing/2014/chartex" xmlns:cx1="http://schemas.microsoft.com/office/drawing/2015/9/8/chartex" xmlns:cx2="http://schemas.microsoft.com/office/drawing/2015/10/21/chartex" xmlns:cx3="http://schemas.microsoft.com/office/drawing/2016/5/9/chartex" xmlns:cx4="http://schemas.microsoft.com/office/drawing/2016/5/10/chartex" xmlns:cx5="http://schemas.microsoft.com/office/drawing/2016/5/11/chartex" xmlns:cx6="http://schemas.microsoft.com/office/drawing/2016/5/12/chartex" xmlns:cx7="http://schemas.microsoft.com/office/drawing/2016/5/13/chartex" xmlns:cx8="http://schemas.microsoft.com/office/drawing/2016/5/14/chartex" xmlns:mc="http://schemas.openxmlformats.org/markup-compatibility/2006" xmlns:aink="http://schemas.microsoft.com/office/drawing/2016/ink" xmlns:am3d="http://schemas.microsoft.com/office/drawing/2017/model3d" xmlns:o="urn:schemas-microsoft-com:office:office" xmlns:r="http://schemas.openxmlformats.org/officeDocument/2006/relationships" xmlns:m="http://schemas.openxmlformats.org/officeDocument/2006/math" xmlns:v="urn:schemas-microsoft-com:vml" xmlns:wp14="http://schemas.microsoft.com/office/word/2010/wordprocessingDrawing" xmlns:wp="http://schemas.openxmlformats.org/drawingml/2006/wordprocessingDrawing" xmlns:w10="urn:schemas-microsoft-com:office:word" xmlns:w="http://schemas.openxmlformats.org/wordprocessingml/2006/main" xmlns:w14="http://schemas.microsoft.com/office/word/2010/wordml" xmlns:w15="http://schemas.microsoft.com/office/word/2012/wordml" xmlns:w16cex="http://schemas.microsoft.com/office/word/2018/wordml/cex" xmlns:w16cid="http://schemas.microsoft.com/office/word/2016/wordml/cid" xmlns:w16="http://schemas.microsoft.com/office/word/2018/wordml" xmlns:w16sdtdh="http://schemas.microsoft.com/office/word/2020/wordml/sdtdatahash" xmlns:w16se="http://schemas.microsoft.com/office/word/2015/wordml/symex" xmlns:wpg="http://schemas.microsoft.com/office/word/2010/wordprocessingGroup" xmlns:wpi="http://schemas.microsoft.com/office/word/2010/wordprocessingInk" xmlns:wne="http://schemas.microsoft.com/office/word/2006/wordml" xmlns:wps="http://schemas.microsoft.com/office/word/2010/wordprocessingShape" mc:Ignorable="w14 w15 w16se w16cid w16 w16cex w16sdtdh wp14">
+<w:endnotes xmlns:wpc="http://schemas.microsoft.com/office/word/2010/wordprocessingCanvas" xmlns:cx="http://schemas.microsoft.com/office/drawing/2014/chartex" xmlns:cx1="http://schemas.microsoft.com/office/drawing/2015/9/8/chartex" xmlns:cx2="http://schemas.microsoft.com/office/drawing/2015/10/21/chartex" xmlns:cx3="http://schemas.microsoft.com/office/drawing/2016/5/9/chartex" xmlns:cx4="http://schemas.microsoft.com/office/drawing/2016/5/10/chartex" xmlns:cx5="http://schemas.microsoft.com/office/drawing/2016/5/11/chartex" xmlns:cx6="http://schemas.microsoft.com/office/drawing/2016/5/12/chartex" xmlns:cx7="http://schemas.microsoft.com/office/drawing/2016/5/13/chartex" xmlns:cx8="http://schemas.microsoft.com/office/drawing/2016/5/14/chartex" xmlns:mc="http://schemas.openxmlformats.org/markup-compatibility/2006" xmlns:aink="http://schemas.microsoft.com/office/drawing/2016/ink" xmlns:am3d="http://schemas.microsoft.com/office/drawing/2017/model3d" xmlns:o="urn:schemas-microsoft-com:office:office" xmlns:oel="http://schemas.microsoft.com/office/2019/extlst" xmlns:r="http://schemas.openxmlformats.org/officeDocument/2006/relationships" xmlns:m="http://schemas.openxmlformats.org/officeDocument/2006/math" xmlns:v="urn:schemas-microsoft-com:vml" xmlns:wp14="http://schemas.microsoft.com/office/word/2010/wordprocessingDrawing" xmlns:wp="http://schemas.openxmlformats.org/drawingml/2006/wordprocessingDrawing" xmlns:w10="urn:schemas-microsoft-com:office:word" xmlns:w="http://schemas.openxmlformats.org/wordprocessingml/2006/main" xmlns:w14="http://schemas.microsoft.com/office/word/2010/wordml" xmlns:w15="http://schemas.microsoft.com/office/word/2012/wordml" xmlns:w16cex="http://schemas.microsoft.com/office/word/2018/wordml/cex" xmlns:w16cid="http://schemas.microsoft.com/office/word/2016/wordml/cid" xmlns:w16="http://schemas.microsoft.com/office/word/2018/wordml" xmlns:w16du="http://schemas.microsoft.com/office/word/2023/wordml/word16du" xmlns:w16sdtdh="http://schemas.microsoft.com/office/word/2020/wordml/sdtdatahash" xmlns:w16se="http://schemas.microsoft.com/office/word/2015/wordml/symex" xmlns:wpg="http://schemas.microsoft.com/office/word/2010/wordprocessingGroup" xmlns:wpi="http://schemas.microsoft.com/office/word/2010/wordprocessingInk" xmlns:wne="http://schemas.microsoft.com/office/word/2006/wordml" xmlns:wps="http://schemas.microsoft.com/office/word/2010/wordprocessingShape" mc:Ignorable="w14 w15 w16se w16cid w16 w16cex w16sdtdh wp14">
   <w:endnote w:type="separator" w:id="-1">
     <w:p>
       <w:r>
@@ -6045,7 +6110,7 @@
 </file>
 
 <file path=word/footer1.xml><?xml version="1.0" encoding="utf-8"?>
-<w:ftr xmlns:wpc="http://schemas.microsoft.com/office/word/2010/wordprocessingCanvas" xmlns:cx="http://schemas.microsoft.com/office/drawing/2014/chartex" xmlns:cx1="http://schemas.microsoft.com/office/drawing/2015/9/8/chartex" xmlns:cx2="http://schemas.microsoft.com/office/drawing/2015/10/21/chartex" xmlns:cx3="http://schemas.microsoft.com/office/drawing/2016/5/9/chartex" xmlns:cx4="http://schemas.microsoft.com/office/drawing/2016/5/10/chartex" xmlns:cx5="http://schemas.microsoft.com/office/drawing/2016/5/11/chartex" xmlns:cx6="http://schemas.microsoft.com/office/drawing/2016/5/12/chartex" xmlns:cx7="http://schemas.microsoft.com/office/drawing/2016/5/13/chartex" xmlns:cx8="http://schemas.microsoft.com/office/drawing/2016/5/14/chartex" xmlns:mc="http://schemas.openxmlformats.org/markup-compatibility/2006" xmlns:aink="http://schemas.microsoft.com/office/drawing/2016/ink" xmlns:am3d="http://schemas.microsoft.com/office/drawing/2017/model3d" xmlns:o="urn:schemas-microsoft-com:office:office" xmlns:r="http://schemas.openxmlformats.org/officeDocument/2006/relationships" xmlns:m="http://schemas.openxmlformats.org/officeDocument/2006/math" xmlns:v="urn:schemas-microsoft-com:vml" xmlns:wp14="http://schemas.microsoft.com/office/word/2010/wordprocessingDrawing" xmlns:wp="http://schemas.openxmlformats.org/drawingml/2006/wordprocessingDrawing" xmlns:w10="urn:schemas-microsoft-com:office:word" xmlns:w="http://schemas.openxmlformats.org/wordprocessingml/2006/main" xmlns:w14="http://schemas.microsoft.com/office/word/2010/wordml" xmlns:w15="http://schemas.microsoft.com/office/word/2012/wordml" xmlns:w16cex="http://schemas.microsoft.com/office/word/2018/wordml/cex" xmlns:w16cid="http://schemas.microsoft.com/office/word/2016/wordml/cid" xmlns:w16="http://schemas.microsoft.com/office/word/2018/wordml" xmlns:w16sdtdh="http://schemas.microsoft.com/office/word/2020/wordml/sdtdatahash" xmlns:w16se="http://schemas.microsoft.com/office/word/2015/wordml/symex" xmlns:wpg="http://schemas.microsoft.com/office/word/2010/wordprocessingGroup" xmlns:wpi="http://schemas.microsoft.com/office/word/2010/wordprocessingInk" xmlns:wne="http://schemas.microsoft.com/office/word/2006/wordml" xmlns:wps="http://schemas.microsoft.com/office/word/2010/wordprocessingShape" mc:Ignorable="w14 w15 w16se w16cid w16 w16cex w16sdtdh wp14">
+<w:ftr xmlns:wpc="http://schemas.microsoft.com/office/word/2010/wordprocessingCanvas" xmlns:cx="http://schemas.microsoft.com/office/drawing/2014/chartex" xmlns:cx1="http://schemas.microsoft.com/office/drawing/2015/9/8/chartex" xmlns:cx2="http://schemas.microsoft.com/office/drawing/2015/10/21/chartex" xmlns:cx3="http://schemas.microsoft.com/office/drawing/2016/5/9/chartex" xmlns:cx4="http://schemas.microsoft.com/office/drawing/2016/5/10/chartex" xmlns:cx5="http://schemas.microsoft.com/office/drawing/2016/5/11/chartex" xmlns:cx6="http://schemas.microsoft.com/office/drawing/2016/5/12/chartex" xmlns:cx7="http://schemas.microsoft.com/office/drawing/2016/5/13/chartex" xmlns:cx8="http://schemas.microsoft.com/office/drawing/2016/5/14/chartex" xmlns:mc="http://schemas.openxmlformats.org/markup-compatibility/2006" xmlns:aink="http://schemas.microsoft.com/office/drawing/2016/ink" xmlns:am3d="http://schemas.microsoft.com/office/drawing/2017/model3d" xmlns:o="urn:schemas-microsoft-com:office:office" xmlns:oel="http://schemas.microsoft.com/office/2019/extlst" xmlns:r="http://schemas.openxmlformats.org/officeDocument/2006/relationships" xmlns:m="http://schemas.openxmlformats.org/officeDocument/2006/math" xmlns:v="urn:schemas-microsoft-com:vml" xmlns:wp14="http://schemas.microsoft.com/office/word/2010/wordprocessingDrawing" xmlns:wp="http://schemas.openxmlformats.org/drawingml/2006/wordprocessingDrawing" xmlns:w10="urn:schemas-microsoft-com:office:word" xmlns:w="http://schemas.openxmlformats.org/wordprocessingml/2006/main" xmlns:w14="http://schemas.microsoft.com/office/word/2010/wordml" xmlns:w15="http://schemas.microsoft.com/office/word/2012/wordml" xmlns:w16cex="http://schemas.microsoft.com/office/word/2018/wordml/cex" xmlns:w16cid="http://schemas.microsoft.com/office/word/2016/wordml/cid" xmlns:w16="http://schemas.microsoft.com/office/word/2018/wordml" xmlns:w16du="http://schemas.microsoft.com/office/word/2023/wordml/word16du" xmlns:w16sdtdh="http://schemas.microsoft.com/office/word/2020/wordml/sdtdatahash" xmlns:w16se="http://schemas.microsoft.com/office/word/2015/wordml/symex" xmlns:wpg="http://schemas.microsoft.com/office/word/2010/wordprocessingGroup" xmlns:wpi="http://schemas.microsoft.com/office/word/2010/wordprocessingInk" xmlns:wne="http://schemas.microsoft.com/office/word/2006/wordml" xmlns:wps="http://schemas.microsoft.com/office/word/2010/wordprocessingShape" mc:Ignorable="w14 w15 w16se w16cid w16 w16cex w16sdtdh wp14">
   <w:sdt>
     <w:sdtPr>
       <w:rPr>
@@ -6057,11 +6122,6 @@
         <w:docPartUnique/>
       </w:docPartObj>
     </w:sdtPr>
-    <w:sdtEndPr>
-      <w:rPr>
-        <w:rStyle w:val="Nmerodepgina"/>
-      </w:rPr>
-    </w:sdtEndPr>
     <w:sdtContent>
       <w:p>
         <w:pPr>
@@ -6100,7 +6160,7 @@
 </file>
 
 <file path=word/footer2.xml><?xml version="1.0" encoding="utf-8"?>
-<w:ftr xmlns:wpc="http://schemas.microsoft.com/office/word/2010/wordprocessingCanvas" xmlns:cx="http://schemas.microsoft.com/office/drawing/2014/chartex" xmlns:cx1="http://schemas.microsoft.com/office/drawing/2015/9/8/chartex" xmlns:cx2="http://schemas.microsoft.com/office/drawing/2015/10/21/chartex" xmlns:cx3="http://schemas.microsoft.com/office/drawing/2016/5/9/chartex" xmlns:cx4="http://schemas.microsoft.com/office/drawing/2016/5/10/chartex" xmlns:cx5="http://schemas.microsoft.com/office/drawing/2016/5/11/chartex" xmlns:cx6="http://schemas.microsoft.com/office/drawing/2016/5/12/chartex" xmlns:cx7="http://schemas.microsoft.com/office/drawing/2016/5/13/chartex" xmlns:cx8="http://schemas.microsoft.com/office/drawing/2016/5/14/chartex" xmlns:mc="http://schemas.openxmlformats.org/markup-compatibility/2006" xmlns:aink="http://schemas.microsoft.com/office/drawing/2016/ink" xmlns:am3d="http://schemas.microsoft.com/office/drawing/2017/model3d" xmlns:o="urn:schemas-microsoft-com:office:office" xmlns:r="http://schemas.openxmlformats.org/officeDocument/2006/relationships" xmlns:m="http://schemas.openxmlformats.org/officeDocument/2006/math" xmlns:v="urn:schemas-microsoft-com:vml" xmlns:wp14="http://schemas.microsoft.com/office/word/2010/wordprocessingDrawing" xmlns:wp="http://schemas.openxmlformats.org/drawingml/2006/wordprocessingDrawing" xmlns:w10="urn:schemas-microsoft-com:office:word" xmlns:w="http://schemas.openxmlformats.org/wordprocessingml/2006/main" xmlns:w14="http://schemas.microsoft.com/office/word/2010/wordml" xmlns:w15="http://schemas.microsoft.com/office/word/2012/wordml" xmlns:w16cex="http://schemas.microsoft.com/office/word/2018/wordml/cex" xmlns:w16cid="http://schemas.microsoft.com/office/word/2016/wordml/cid" xmlns:w16="http://schemas.microsoft.com/office/word/2018/wordml" xmlns:w16sdtdh="http://schemas.microsoft.com/office/word/2020/wordml/sdtdatahash" xmlns:w16se="http://schemas.microsoft.com/office/word/2015/wordml/symex" xmlns:wpg="http://schemas.microsoft.com/office/word/2010/wordprocessingGroup" xmlns:wpi="http://schemas.microsoft.com/office/word/2010/wordprocessingInk" xmlns:wne="http://schemas.microsoft.com/office/word/2006/wordml" xmlns:wps="http://schemas.microsoft.com/office/word/2010/wordprocessingShape" mc:Ignorable="w14 w15 w16se w16cid w16 w16cex w16sdtdh wp14">
+<w:ftr xmlns:wpc="http://schemas.microsoft.com/office/word/2010/wordprocessingCanvas" xmlns:cx="http://schemas.microsoft.com/office/drawing/2014/chartex" xmlns:cx1="http://schemas.microsoft.com/office/drawing/2015/9/8/chartex" xmlns:cx2="http://schemas.microsoft.com/office/drawing/2015/10/21/chartex" xmlns:cx3="http://schemas.microsoft.com/office/drawing/2016/5/9/chartex" xmlns:cx4="http://schemas.microsoft.com/office/drawing/2016/5/10/chartex" xmlns:cx5="http://schemas.microsoft.com/office/drawing/2016/5/11/chartex" xmlns:cx6="http://schemas.microsoft.com/office/drawing/2016/5/12/chartex" xmlns:cx7="http://schemas.microsoft.com/office/drawing/2016/5/13/chartex" xmlns:cx8="http://schemas.microsoft.com/office/drawing/2016/5/14/chartex" xmlns:mc="http://schemas.openxmlformats.org/markup-compatibility/2006" xmlns:aink="http://schemas.microsoft.com/office/drawing/2016/ink" xmlns:am3d="http://schemas.microsoft.com/office/drawing/2017/model3d" xmlns:o="urn:schemas-microsoft-com:office:office" xmlns:oel="http://schemas.microsoft.com/office/2019/extlst" xmlns:r="http://schemas.openxmlformats.org/officeDocument/2006/relationships" xmlns:m="http://schemas.openxmlformats.org/officeDocument/2006/math" xmlns:v="urn:schemas-microsoft-com:vml" xmlns:wp14="http://schemas.microsoft.com/office/word/2010/wordprocessingDrawing" xmlns:wp="http://schemas.openxmlformats.org/drawingml/2006/wordprocessingDrawing" xmlns:w10="urn:schemas-microsoft-com:office:word" xmlns:w="http://schemas.openxmlformats.org/wordprocessingml/2006/main" xmlns:w14="http://schemas.microsoft.com/office/word/2010/wordml" xmlns:w15="http://schemas.microsoft.com/office/word/2012/wordml" xmlns:w16cex="http://schemas.microsoft.com/office/word/2018/wordml/cex" xmlns:w16cid="http://schemas.microsoft.com/office/word/2016/wordml/cid" xmlns:w16="http://schemas.microsoft.com/office/word/2018/wordml" xmlns:w16du="http://schemas.microsoft.com/office/word/2023/wordml/word16du" xmlns:w16sdtdh="http://schemas.microsoft.com/office/word/2020/wordml/sdtdatahash" xmlns:w16se="http://schemas.microsoft.com/office/word/2015/wordml/symex" xmlns:wpg="http://schemas.microsoft.com/office/word/2010/wordprocessingGroup" xmlns:wpi="http://schemas.microsoft.com/office/word/2010/wordprocessingInk" xmlns:wne="http://schemas.microsoft.com/office/word/2006/wordml" xmlns:wps="http://schemas.microsoft.com/office/word/2010/wordprocessingShape" mc:Ignorable="w14 w15 w16se w16cid w16 w16cex w16sdtdh wp14">
   <w:sdt>
     <w:sdtPr>
       <w:rPr>
@@ -6112,11 +6172,6 @@
         <w:docPartUnique/>
       </w:docPartObj>
     </w:sdtPr>
-    <w:sdtEndPr>
-      <w:rPr>
-        <w:rStyle w:val="Nmerodepgina"/>
-      </w:rPr>
-    </w:sdtEndPr>
     <w:sdtContent>
       <w:p>
         <w:pPr>
@@ -6595,7 +6650,7 @@
 </file>
 
 <file path=word/footer3.xml><?xml version="1.0" encoding="utf-8"?>
-<w:ftr xmlns:wpc="http://schemas.microsoft.com/office/word/2010/wordprocessingCanvas" xmlns:cx="http://schemas.microsoft.com/office/drawing/2014/chartex" xmlns:cx1="http://schemas.microsoft.com/office/drawing/2015/9/8/chartex" xmlns:cx2="http://schemas.microsoft.com/office/drawing/2015/10/21/chartex" xmlns:cx3="http://schemas.microsoft.com/office/drawing/2016/5/9/chartex" xmlns:cx4="http://schemas.microsoft.com/office/drawing/2016/5/10/chartex" xmlns:cx5="http://schemas.microsoft.com/office/drawing/2016/5/11/chartex" xmlns:cx6="http://schemas.microsoft.com/office/drawing/2016/5/12/chartex" xmlns:cx7="http://schemas.microsoft.com/office/drawing/2016/5/13/chartex" xmlns:cx8="http://schemas.microsoft.com/office/drawing/2016/5/14/chartex" xmlns:mc="http://schemas.openxmlformats.org/markup-compatibility/2006" xmlns:aink="http://schemas.microsoft.com/office/drawing/2016/ink" xmlns:am3d="http://schemas.microsoft.com/office/drawing/2017/model3d" xmlns:o="urn:schemas-microsoft-com:office:office" xmlns:r="http://schemas.openxmlformats.org/officeDocument/2006/relationships" xmlns:m="http://schemas.openxmlformats.org/officeDocument/2006/math" xmlns:v="urn:schemas-microsoft-com:vml" xmlns:wp14="http://schemas.microsoft.com/office/word/2010/wordprocessingDrawing" xmlns:wp="http://schemas.openxmlformats.org/drawingml/2006/wordprocessingDrawing" xmlns:w10="urn:schemas-microsoft-com:office:word" xmlns:w="http://schemas.openxmlformats.org/wordprocessingml/2006/main" xmlns:w14="http://schemas.microsoft.com/office/word/2010/wordml" xmlns:w15="http://schemas.microsoft.com/office/word/2012/wordml" xmlns:w16cex="http://schemas.microsoft.com/office/word/2018/wordml/cex" xmlns:w16cid="http://schemas.microsoft.com/office/word/2016/wordml/cid" xmlns:w16="http://schemas.microsoft.com/office/word/2018/wordml" xmlns:w16sdtdh="http://schemas.microsoft.com/office/word/2020/wordml/sdtdatahash" xmlns:w16se="http://schemas.microsoft.com/office/word/2015/wordml/symex" xmlns:wpg="http://schemas.microsoft.com/office/word/2010/wordprocessingGroup" xmlns:wpi="http://schemas.microsoft.com/office/word/2010/wordprocessingInk" xmlns:wne="http://schemas.microsoft.com/office/word/2006/wordml" xmlns:wps="http://schemas.microsoft.com/office/word/2010/wordprocessingShape" mc:Ignorable="w14 w15 w16se w16cid w16 w16cex w16sdtdh wp14">
+<w:ftr xmlns:wpc="http://schemas.microsoft.com/office/word/2010/wordprocessingCanvas" xmlns:cx="http://schemas.microsoft.com/office/drawing/2014/chartex" xmlns:cx1="http://schemas.microsoft.com/office/drawing/2015/9/8/chartex" xmlns:cx2="http://schemas.microsoft.com/office/drawing/2015/10/21/chartex" xmlns:cx3="http://schemas.microsoft.com/office/drawing/2016/5/9/chartex" xmlns:cx4="http://schemas.microsoft.com/office/drawing/2016/5/10/chartex" xmlns:cx5="http://schemas.microsoft.com/office/drawing/2016/5/11/chartex" xmlns:cx6="http://schemas.microsoft.com/office/drawing/2016/5/12/chartex" xmlns:cx7="http://schemas.microsoft.com/office/drawing/2016/5/13/chartex" xmlns:cx8="http://schemas.microsoft.com/office/drawing/2016/5/14/chartex" xmlns:mc="http://schemas.openxmlformats.org/markup-compatibility/2006" xmlns:aink="http://schemas.microsoft.com/office/drawing/2016/ink" xmlns:am3d="http://schemas.microsoft.com/office/drawing/2017/model3d" xmlns:o="urn:schemas-microsoft-com:office:office" xmlns:oel="http://schemas.microsoft.com/office/2019/extlst" xmlns:r="http://schemas.openxmlformats.org/officeDocument/2006/relationships" xmlns:m="http://schemas.openxmlformats.org/officeDocument/2006/math" xmlns:v="urn:schemas-microsoft-com:vml" xmlns:wp14="http://schemas.microsoft.com/office/word/2010/wordprocessingDrawing" xmlns:wp="http://schemas.openxmlformats.org/drawingml/2006/wordprocessingDrawing" xmlns:w10="urn:schemas-microsoft-com:office:word" xmlns:w="http://schemas.openxmlformats.org/wordprocessingml/2006/main" xmlns:w14="http://schemas.microsoft.com/office/word/2010/wordml" xmlns:w15="http://schemas.microsoft.com/office/word/2012/wordml" xmlns:w16cex="http://schemas.microsoft.com/office/word/2018/wordml/cex" xmlns:w16cid="http://schemas.microsoft.com/office/word/2016/wordml/cid" xmlns:w16="http://schemas.microsoft.com/office/word/2018/wordml" xmlns:w16du="http://schemas.microsoft.com/office/word/2023/wordml/word16du" xmlns:w16sdtdh="http://schemas.microsoft.com/office/word/2020/wordml/sdtdatahash" xmlns:w16se="http://schemas.microsoft.com/office/word/2015/wordml/symex" xmlns:wpg="http://schemas.microsoft.com/office/word/2010/wordprocessingGroup" xmlns:wpi="http://schemas.microsoft.com/office/word/2010/wordprocessingInk" xmlns:wne="http://schemas.microsoft.com/office/word/2006/wordml" xmlns:wps="http://schemas.microsoft.com/office/word/2010/wordprocessingShape" mc:Ignorable="w14 w15 w16se w16cid w16 w16cex w16sdtdh wp14">
   <w:p>
     <w:pPr>
       <w:pStyle w:val="Piedepgina"/>
@@ -6965,7 +7020,7 @@
 </file>
 
 <file path=word/footnotes.xml><?xml version="1.0" encoding="utf-8"?>
-<w:footnotes xmlns:wpc="http://schemas.microsoft.com/office/word/2010/wordprocessingCanvas" xmlns:cx="http://schemas.microsoft.com/office/drawing/2014/chartex" xmlns:cx1="http://schemas.microsoft.com/office/drawing/2015/9/8/chartex" xmlns:cx2="http://schemas.microsoft.com/office/drawing/2015/10/21/chartex" xmlns:cx3="http://schemas.microsoft.com/office/drawing/2016/5/9/chartex" xmlns:cx4="http://schemas.microsoft.com/office/drawing/2016/5/10/chartex" xmlns:cx5="http://schemas.microsoft.com/office/drawing/2016/5/11/chartex" xmlns:cx6="http://schemas.microsoft.com/office/drawing/2016/5/12/chartex" xmlns:cx7="http://schemas.microsoft.com/office/drawing/2016/5/13/chartex" xmlns:cx8="http://schemas.microsoft.com/office/drawing/2016/5/14/chartex" xmlns:mc="http://schemas.openxmlformats.org/markup-compatibility/2006" xmlns:aink="http://schemas.microsoft.com/office/drawing/2016/ink" xmlns:am3d="http://schemas.microsoft.com/office/drawing/2017/model3d" xmlns:o="urn:schemas-microsoft-com:office:office" xmlns:r="http://schemas.openxmlformats.org/officeDocument/2006/relationships" xmlns:m="http://schemas.openxmlformats.org/officeDocument/2006/math" xmlns:v="urn:schemas-microsoft-com:vml" xmlns:wp14="http://schemas.microsoft.com/office/word/2010/wordprocessingDrawing" xmlns:wp="http://schemas.openxmlformats.org/drawingml/2006/wordprocessingDrawing" xmlns:w10="urn:schemas-microsoft-com:office:word" xmlns:w="http://schemas.openxmlformats.org/wordprocessingml/2006/main" xmlns:w14="http://schemas.microsoft.com/office/word/2010/wordml" xmlns:w15="http://schemas.microsoft.com/office/word/2012/wordml" xmlns:w16cex="http://schemas.microsoft.com/office/word/2018/wordml/cex" xmlns:w16cid="http://schemas.microsoft.com/office/word/2016/wordml/cid" xmlns:w16="http://schemas.microsoft.com/office/word/2018/wordml" xmlns:w16sdtdh="http://schemas.microsoft.com/office/word/2020/wordml/sdtdatahash" xmlns:w16se="http://schemas.microsoft.com/office/word/2015/wordml/symex" xmlns:wpg="http://schemas.microsoft.com/office/word/2010/wordprocessingGroup" xmlns:wpi="http://schemas.microsoft.com/office/word/2010/wordprocessingInk" xmlns:wne="http://schemas.microsoft.com/office/word/2006/wordml" xmlns:wps="http://schemas.microsoft.com/office/word/2010/wordprocessingShape" mc:Ignorable="w14 w15 w16se w16cid w16 w16cex w16sdtdh wp14">
+<w:footnotes xmlns:wpc="http://schemas.microsoft.com/office/word/2010/wordprocessingCanvas" xmlns:cx="http://schemas.microsoft.com/office/drawing/2014/chartex" xmlns:cx1="http://schemas.microsoft.com/office/drawing/2015/9/8/chartex" xmlns:cx2="http://schemas.microsoft.com/office/drawing/2015/10/21/chartex" xmlns:cx3="http://schemas.microsoft.com/office/drawing/2016/5/9/chartex" xmlns:cx4="http://schemas.microsoft.com/office/drawing/2016/5/10/chartex" xmlns:cx5="http://schemas.microsoft.com/office/drawing/2016/5/11/chartex" xmlns:cx6="http://schemas.microsoft.com/office/drawing/2016/5/12/chartex" xmlns:cx7="http://schemas.microsoft.com/office/drawing/2016/5/13/chartex" xmlns:cx8="http://schemas.microsoft.com/office/drawing/2016/5/14/chartex" xmlns:mc="http://schemas.openxmlformats.org/markup-compatibility/2006" xmlns:aink="http://schemas.microsoft.com/office/drawing/2016/ink" xmlns:am3d="http://schemas.microsoft.com/office/drawing/2017/model3d" xmlns:o="urn:schemas-microsoft-com:office:office" xmlns:oel="http://schemas.microsoft.com/office/2019/extlst" xmlns:r="http://schemas.openxmlformats.org/officeDocument/2006/relationships" xmlns:m="http://schemas.openxmlformats.org/officeDocument/2006/math" xmlns:v="urn:schemas-microsoft-com:vml" xmlns:wp14="http://schemas.microsoft.com/office/word/2010/wordprocessingDrawing" xmlns:wp="http://schemas.openxmlformats.org/drawingml/2006/wordprocessingDrawing" xmlns:w10="urn:schemas-microsoft-com:office:word" xmlns:w="http://schemas.openxmlformats.org/wordprocessingml/2006/main" xmlns:w14="http://schemas.microsoft.com/office/word/2010/wordml" xmlns:w15="http://schemas.microsoft.com/office/word/2012/wordml" xmlns:w16cex="http://schemas.microsoft.com/office/word/2018/wordml/cex" xmlns:w16cid="http://schemas.microsoft.com/office/word/2016/wordml/cid" xmlns:w16="http://schemas.microsoft.com/office/word/2018/wordml" xmlns:w16du="http://schemas.microsoft.com/office/word/2023/wordml/word16du" xmlns:w16sdtdh="http://schemas.microsoft.com/office/word/2020/wordml/sdtdatahash" xmlns:w16se="http://schemas.microsoft.com/office/word/2015/wordml/symex" xmlns:wpg="http://schemas.microsoft.com/office/word/2010/wordprocessingGroup" xmlns:wpi="http://schemas.microsoft.com/office/word/2010/wordprocessingInk" xmlns:wne="http://schemas.microsoft.com/office/word/2006/wordml" xmlns:wps="http://schemas.microsoft.com/office/word/2010/wordprocessingShape" mc:Ignorable="w14 w15 w16se w16cid w16 w16cex w16sdtdh wp14">
   <w:footnote w:type="separator" w:id="-1">
     <w:p>
       <w:r>
@@ -6984,7 +7039,7 @@
 </file>
 
 <file path=word/header1.xml><?xml version="1.0" encoding="utf-8"?>
-<w:hdr xmlns:wpc="http://schemas.microsoft.com/office/word/2010/wordprocessingCanvas" xmlns:cx="http://schemas.microsoft.com/office/drawing/2014/chartex" xmlns:cx1="http://schemas.microsoft.com/office/drawing/2015/9/8/chartex" xmlns:cx2="http://schemas.microsoft.com/office/drawing/2015/10/21/chartex" xmlns:cx3="http://schemas.microsoft.com/office/drawing/2016/5/9/chartex" xmlns:cx4="http://schemas.microsoft.com/office/drawing/2016/5/10/chartex" xmlns:cx5="http://schemas.microsoft.com/office/drawing/2016/5/11/chartex" xmlns:cx6="http://schemas.microsoft.com/office/drawing/2016/5/12/chartex" xmlns:cx7="http://schemas.microsoft.com/office/drawing/2016/5/13/chartex" xmlns:cx8="http://schemas.microsoft.com/office/drawing/2016/5/14/chartex" xmlns:mc="http://schemas.openxmlformats.org/markup-compatibility/2006" xmlns:aink="http://schemas.microsoft.com/office/drawing/2016/ink" xmlns:am3d="http://schemas.microsoft.com/office/drawing/2017/model3d" xmlns:o="urn:schemas-microsoft-com:office:office" xmlns:r="http://schemas.openxmlformats.org/officeDocument/2006/relationships" xmlns:m="http://schemas.openxmlformats.org/officeDocument/2006/math" xmlns:v="urn:schemas-microsoft-com:vml" xmlns:wp14="http://schemas.microsoft.com/office/word/2010/wordprocessingDrawing" xmlns:wp="http://schemas.openxmlformats.org/drawingml/2006/wordprocessingDrawing" xmlns:w10="urn:schemas-microsoft-com:office:word" xmlns:w="http://schemas.openxmlformats.org/wordprocessingml/2006/main" xmlns:w14="http://schemas.microsoft.com/office/word/2010/wordml" xmlns:w15="http://schemas.microsoft.com/office/word/2012/wordml" xmlns:w16cex="http://schemas.microsoft.com/office/word/2018/wordml/cex" xmlns:w16cid="http://schemas.microsoft.com/office/word/2016/wordml/cid" xmlns:w16="http://schemas.microsoft.com/office/word/2018/wordml" xmlns:w16sdtdh="http://schemas.microsoft.com/office/word/2020/wordml/sdtdatahash" xmlns:w16se="http://schemas.microsoft.com/office/word/2015/wordml/symex" xmlns:wpg="http://schemas.microsoft.com/office/word/2010/wordprocessingGroup" xmlns:wpi="http://schemas.microsoft.com/office/word/2010/wordprocessingInk" xmlns:wne="http://schemas.microsoft.com/office/word/2006/wordml" xmlns:wps="http://schemas.microsoft.com/office/word/2010/wordprocessingShape" mc:Ignorable="w14 w15 w16se w16cid w16 w16cex w16sdtdh wp14">
+<w:hdr xmlns:wpc="http://schemas.microsoft.com/office/word/2010/wordprocessingCanvas" xmlns:cx="http://schemas.microsoft.com/office/drawing/2014/chartex" xmlns:cx1="http://schemas.microsoft.com/office/drawing/2015/9/8/chartex" xmlns:cx2="http://schemas.microsoft.com/office/drawing/2015/10/21/chartex" xmlns:cx3="http://schemas.microsoft.com/office/drawing/2016/5/9/chartex" xmlns:cx4="http://schemas.microsoft.com/office/drawing/2016/5/10/chartex" xmlns:cx5="http://schemas.microsoft.com/office/drawing/2016/5/11/chartex" xmlns:cx6="http://schemas.microsoft.com/office/drawing/2016/5/12/chartex" xmlns:cx7="http://schemas.microsoft.com/office/drawing/2016/5/13/chartex" xmlns:cx8="http://schemas.microsoft.com/office/drawing/2016/5/14/chartex" xmlns:mc="http://schemas.openxmlformats.org/markup-compatibility/2006" xmlns:aink="http://schemas.microsoft.com/office/drawing/2016/ink" xmlns:am3d="http://schemas.microsoft.com/office/drawing/2017/model3d" xmlns:o="urn:schemas-microsoft-com:office:office" xmlns:oel="http://schemas.microsoft.com/office/2019/extlst" xmlns:r="http://schemas.openxmlformats.org/officeDocument/2006/relationships" xmlns:m="http://schemas.openxmlformats.org/officeDocument/2006/math" xmlns:v="urn:schemas-microsoft-com:vml" xmlns:wp14="http://schemas.microsoft.com/office/word/2010/wordprocessingDrawing" xmlns:wp="http://schemas.openxmlformats.org/drawingml/2006/wordprocessingDrawing" xmlns:w10="urn:schemas-microsoft-com:office:word" xmlns:w="http://schemas.openxmlformats.org/wordprocessingml/2006/main" xmlns:w14="http://schemas.microsoft.com/office/word/2010/wordml" xmlns:w15="http://schemas.microsoft.com/office/word/2012/wordml" xmlns:w16cex="http://schemas.microsoft.com/office/word/2018/wordml/cex" xmlns:w16cid="http://schemas.microsoft.com/office/word/2016/wordml/cid" xmlns:w16="http://schemas.microsoft.com/office/word/2018/wordml" xmlns:w16du="http://schemas.microsoft.com/office/word/2023/wordml/word16du" xmlns:w16sdtdh="http://schemas.microsoft.com/office/word/2020/wordml/sdtdatahash" xmlns:w16se="http://schemas.microsoft.com/office/word/2015/wordml/symex" xmlns:wpg="http://schemas.microsoft.com/office/word/2010/wordprocessingGroup" xmlns:wpi="http://schemas.microsoft.com/office/word/2010/wordprocessingInk" xmlns:wne="http://schemas.microsoft.com/office/word/2006/wordml" xmlns:wps="http://schemas.microsoft.com/office/word/2010/wordprocessingShape" mc:Ignorable="w14 w15 w16se w16cid w16 w16cex w16sdtdh wp14">
   <w:p>
     <w:pPr>
       <w:pStyle w:val="Encabezado"/>
@@ -7141,7 +7196,7 @@
 </file>
 
 <file path=word/numbering.xml><?xml version="1.0" encoding="utf-8"?>
-<w:numbering xmlns:wpc="http://schemas.microsoft.com/office/word/2010/wordprocessingCanvas" xmlns:cx="http://schemas.microsoft.com/office/drawing/2014/chartex" xmlns:cx1="http://schemas.microsoft.com/office/drawing/2015/9/8/chartex" xmlns:cx2="http://schemas.microsoft.com/office/drawing/2015/10/21/chartex" xmlns:cx3="http://schemas.microsoft.com/office/drawing/2016/5/9/chartex" xmlns:cx4="http://schemas.microsoft.com/office/drawing/2016/5/10/chartex" xmlns:cx5="http://schemas.microsoft.com/office/drawing/2016/5/11/chartex" xmlns:cx6="http://schemas.microsoft.com/office/drawing/2016/5/12/chartex" xmlns:cx7="http://schemas.microsoft.com/office/drawing/2016/5/13/chartex" xmlns:cx8="http://schemas.microsoft.com/office/drawing/2016/5/14/chartex" xmlns:mc="http://schemas.openxmlformats.org/markup-compatibility/2006" xmlns:aink="http://schemas.microsoft.com/office/drawing/2016/ink" xmlns:am3d="http://schemas.microsoft.com/office/drawing/2017/model3d" xmlns:o="urn:schemas-microsoft-com:office:office" xmlns:r="http://schemas.openxmlformats.org/officeDocument/2006/relationships" xmlns:m="http://schemas.openxmlformats.org/officeDocument/2006/math" xmlns:v="urn:schemas-microsoft-com:vml" xmlns:wp14="http://schemas.microsoft.com/office/word/2010/wordprocessingDrawing" xmlns:wp="http://schemas.openxmlformats.org/drawingml/2006/wordprocessingDrawing" xmlns:w10="urn:schemas-microsoft-com:office:word" xmlns:w="http://schemas.openxmlformats.org/wordprocessingml/2006/main" xmlns:w14="http://schemas.microsoft.com/office/word/2010/wordml" xmlns:w15="http://schemas.microsoft.com/office/word/2012/wordml" xmlns:w16cex="http://schemas.microsoft.com/office/word/2018/wordml/cex" xmlns:w16cid="http://schemas.microsoft.com/office/word/2016/wordml/cid" xmlns:w16="http://schemas.microsoft.com/office/word/2018/wordml" xmlns:w16sdtdh="http://schemas.microsoft.com/office/word/2020/wordml/sdtdatahash" xmlns:w16se="http://schemas.microsoft.com/office/word/2015/wordml/symex" xmlns:wpg="http://schemas.microsoft.com/office/word/2010/wordprocessingGroup" xmlns:wpi="http://schemas.microsoft.com/office/word/2010/wordprocessingInk" xmlns:wne="http://schemas.microsoft.com/office/word/2006/wordml" xmlns:wps="http://schemas.microsoft.com/office/word/2010/wordprocessingShape" mc:Ignorable="w14 w15 w16se w16cid w16 w16cex w16sdtdh wp14">
+<w:numbering xmlns:wpc="http://schemas.microsoft.com/office/word/2010/wordprocessingCanvas" xmlns:cx="http://schemas.microsoft.com/office/drawing/2014/chartex" xmlns:cx1="http://schemas.microsoft.com/office/drawing/2015/9/8/chartex" xmlns:cx2="http://schemas.microsoft.com/office/drawing/2015/10/21/chartex" xmlns:cx3="http://schemas.microsoft.com/office/drawing/2016/5/9/chartex" xmlns:cx4="http://schemas.microsoft.com/office/drawing/2016/5/10/chartex" xmlns:cx5="http://schemas.microsoft.com/office/drawing/2016/5/11/chartex" xmlns:cx6="http://schemas.microsoft.com/office/drawing/2016/5/12/chartex" xmlns:cx7="http://schemas.microsoft.com/office/drawing/2016/5/13/chartex" xmlns:cx8="http://schemas.microsoft.com/office/drawing/2016/5/14/chartex" xmlns:mc="http://schemas.openxmlformats.org/markup-compatibility/2006" xmlns:aink="http://schemas.microsoft.com/office/drawing/2016/ink" xmlns:am3d="http://schemas.microsoft.com/office/drawing/2017/model3d" xmlns:o="urn:schemas-microsoft-com:office:office" xmlns:oel="http://schemas.microsoft.com/office/2019/extlst" xmlns:r="http://schemas.openxmlformats.org/officeDocument/2006/relationships" xmlns:m="http://schemas.openxmlformats.org/officeDocument/2006/math" xmlns:v="urn:schemas-microsoft-com:vml" xmlns:wp14="http://schemas.microsoft.com/office/word/2010/wordprocessingDrawing" xmlns:wp="http://schemas.openxmlformats.org/drawingml/2006/wordprocessingDrawing" xmlns:w10="urn:schemas-microsoft-com:office:word" xmlns:w="http://schemas.openxmlformats.org/wordprocessingml/2006/main" xmlns:w14="http://schemas.microsoft.com/office/word/2010/wordml" xmlns:w15="http://schemas.microsoft.com/office/word/2012/wordml" xmlns:w16cex="http://schemas.microsoft.com/office/word/2018/wordml/cex" xmlns:w16cid="http://schemas.microsoft.com/office/word/2016/wordml/cid" xmlns:w16="http://schemas.microsoft.com/office/word/2018/wordml" xmlns:w16du="http://schemas.microsoft.com/office/word/2023/wordml/word16du" xmlns:w16sdtdh="http://schemas.microsoft.com/office/word/2020/wordml/sdtdatahash" xmlns:w16se="http://schemas.microsoft.com/office/word/2015/wordml/symex" xmlns:wpg="http://schemas.microsoft.com/office/word/2010/wordprocessingGroup" xmlns:wpi="http://schemas.microsoft.com/office/word/2010/wordprocessingInk" xmlns:wne="http://schemas.microsoft.com/office/word/2006/wordml" xmlns:wps="http://schemas.microsoft.com/office/word/2010/wordprocessingShape" mc:Ignorable="w14 w15 w16se w16cid w16 w16cex w16sdtdh wp14">
   <w:abstractNum w:abstractNumId="0" w15:restartNumberingAfterBreak="0">
     <w:nsid w:val="0EA15FE7"/>
     <w:multiLevelType w:val="multilevel"/>
@@ -7471,13 +7526,13 @@
       </w:pPr>
     </w:lvl>
   </w:abstractNum>
-  <w:num w:numId="1">
+  <w:num w:numId="1" w16cid:durableId="1014499780">
     <w:abstractNumId w:val="2"/>
   </w:num>
-  <w:num w:numId="2">
+  <w:num w:numId="2" w16cid:durableId="1820345590">
     <w:abstractNumId w:val="1"/>
   </w:num>
-  <w:num w:numId="3">
+  <w:num w:numId="3" w16cid:durableId="1623002973">
     <w:abstractNumId w:val="0"/>
   </w:num>
 </w:numbering>

</xml_diff>